<commit_message>
- created private printResult method; - created private trimZeroFloat method; - updated ToDo's; - updated UML diagram.
</commit_message>
<xml_diff>
--- a/ToDo.docx
+++ b/ToDo.docx
@@ -35,51 +35,47 @@
       <w:r>
         <w:t xml:space="preserve">Розробити </w:t>
       </w:r>
+      <w:proofErr w:type="spellStart"/>
       <w:r>
         <w:rPr>
           <w:i/>
         </w:rPr>
         <w:t>public</w:t>
       </w:r>
+      <w:proofErr w:type="spellEnd"/>
       <w:r>
         <w:t xml:space="preserve"> метод </w:t>
       </w:r>
-      <w:r>
-        <w:rPr>
-          <w:b/>
-        </w:rPr>
-        <w:t>'UserInp</w:t>
-      </w:r>
-      <w:r>
-        <w:rPr>
-          <w:b/>
-        </w:rPr>
-        <w:t>utUtils.angleValue'</w:t>
-      </w:r>
+      <w:proofErr w:type="spellStart"/>
+      <w:r>
+        <w:rPr>
+          <w:b/>
+        </w:rPr>
+        <w:t>'UserInputUtils.angleValue'</w:t>
+      </w:r>
+      <w:proofErr w:type="spellEnd"/>
       <w:r>
         <w:t xml:space="preserve">, на основі </w:t>
       </w:r>
+      <w:proofErr w:type="spellStart"/>
       <w:r>
         <w:rPr>
           <w:b/>
         </w:rPr>
         <w:t>'UserInputUtils.angleInputValidate'</w:t>
       </w:r>
+      <w:proofErr w:type="spellEnd"/>
       <w:r>
         <w:t xml:space="preserve">, який отримує </w:t>
       </w:r>
-      <w:r>
-        <w:rPr>
-          <w:i/>
-        </w:rPr>
-        <w:t>Strin</w:t>
-      </w:r>
-      <w:r>
-        <w:rPr>
-          <w:i/>
-        </w:rPr>
-        <w:t>g</w:t>
-      </w:r>
+      <w:proofErr w:type="spellStart"/>
+      <w:r>
+        <w:rPr>
+          <w:i/>
+        </w:rPr>
+        <w:t>String</w:t>
+      </w:r>
+      <w:proofErr w:type="spellEnd"/>
       <w:r>
         <w:t xml:space="preserve"> у форматі </w:t>
       </w:r>
@@ -99,17 +95,16 @@
         <w:t>'30d'</w:t>
       </w:r>
       <w:r>
-        <w:t xml:space="preserve">, та </w:t>
-      </w:r>
-      <w:r>
-        <w:t xml:space="preserve">повертає </w:t>
-      </w:r>
+        <w:t xml:space="preserve">, та повертає </w:t>
+      </w:r>
+      <w:proofErr w:type="spellStart"/>
       <w:r>
         <w:rPr>
           <w:i/>
         </w:rPr>
         <w:t>double</w:t>
       </w:r>
+      <w:proofErr w:type="spellEnd"/>
       <w:r>
         <w:t xml:space="preserve"> </w:t>
       </w:r>
@@ -121,13 +116,7 @@
         <w:t>радіан</w:t>
       </w:r>
       <w:r>
-        <w:t xml:space="preserve"> (якщо користувач вводить в гр</w:t>
-      </w:r>
-      <w:r>
-        <w:t xml:space="preserve">адусах - значить перерахунок в </w:t>
-      </w:r>
-      <w:r>
-        <w:t>радіани.</w:t>
+        <w:t xml:space="preserve"> (якщо користувач вводить в градусах - значить перерахунок в радіани.</w:t>
       </w:r>
     </w:p>
     <w:p>
@@ -144,27 +133,29 @@
       <w:r>
         <w:t xml:space="preserve">Розробити клас </w:t>
       </w:r>
+      <w:proofErr w:type="spellStart"/>
       <w:r>
         <w:rPr>
           <w:b/>
         </w:rPr>
         <w:t>UserInputUtils.precisionInput</w:t>
       </w:r>
-      <w:r>
-        <w:t>, який пр</w:t>
-      </w:r>
-      <w:r>
-        <w:t xml:space="preserve">иймає </w:t>
-      </w:r>
+      <w:proofErr w:type="spellEnd"/>
+      <w:r>
+        <w:t xml:space="preserve">, який приймає </w:t>
+      </w:r>
+      <w:proofErr w:type="spellStart"/>
       <w:r>
         <w:rPr>
           <w:i/>
         </w:rPr>
         <w:t>String</w:t>
       </w:r>
+      <w:proofErr w:type="spellEnd"/>
       <w:r>
         <w:t xml:space="preserve"> </w:t>
       </w:r>
+      <w:proofErr w:type="spellStart"/>
       <w:r>
         <w:rPr>
           <w:b/>
@@ -173,6 +164,7 @@
         </w:rPr>
         <w:t>userInput</w:t>
       </w:r>
+      <w:proofErr w:type="spellEnd"/>
       <w:r>
         <w:rPr>
           <w:lang w:val="en-US"/>
@@ -182,12 +174,14 @@
       <w:r>
         <w:t xml:space="preserve">та повертає </w:t>
       </w:r>
+      <w:proofErr w:type="spellStart"/>
       <w:r>
         <w:rPr>
           <w:i/>
         </w:rPr>
         <w:t>float</w:t>
       </w:r>
+      <w:proofErr w:type="spellEnd"/>
       <w:r>
         <w:t xml:space="preserve"> </w:t>
       </w:r>
@@ -200,6 +194,24 @@
       </w:r>
       <w:r>
         <w:t>.</w:t>
+      </w:r>
+      <w:r>
+        <w:rPr>
+          <w:lang w:val="en-US"/>
+        </w:rPr>
+        <w:t xml:space="preserve"> </w:t>
+      </w:r>
+      <w:r>
+        <w:t xml:space="preserve">Метод повертає </w:t>
+      </w:r>
+      <w:r>
+        <w:rPr>
+          <w:lang w:val="en-US"/>
+        </w:rPr>
+        <w:t xml:space="preserve">‘0’, </w:t>
+      </w:r>
+      <w:r>
+        <w:t>якщо введення користувачем не є вірним.</w:t>
       </w:r>
     </w:p>
     <w:p>
@@ -216,39 +228,47 @@
       <w:r>
         <w:t xml:space="preserve">Розробити клас </w:t>
       </w:r>
+      <w:proofErr w:type="spellStart"/>
       <w:r>
         <w:rPr>
           <w:b/>
         </w:rPr>
         <w:t>Calculation</w:t>
       </w:r>
+      <w:proofErr w:type="spellEnd"/>
       <w:r>
         <w:t xml:space="preserve"> з </w:t>
       </w:r>
+      <w:proofErr w:type="spellStart"/>
       <w:r>
         <w:rPr>
           <w:i/>
         </w:rPr>
         <w:t>public</w:t>
       </w:r>
+      <w:proofErr w:type="spellEnd"/>
       <w:r>
         <w:t xml:space="preserve"> методом </w:t>
       </w:r>
+      <w:proofErr w:type="spellStart"/>
       <w:r>
         <w:rPr>
           <w:b/>
         </w:rPr>
         <w:t>taylor</w:t>
       </w:r>
+      <w:proofErr w:type="spellEnd"/>
       <w:r>
         <w:t xml:space="preserve">, який приймає </w:t>
       </w:r>
+      <w:proofErr w:type="spellStart"/>
       <w:r>
         <w:rPr>
           <w:i/>
         </w:rPr>
         <w:t>double</w:t>
       </w:r>
+      <w:proofErr w:type="spellEnd"/>
       <w:r>
         <w:t xml:space="preserve"> </w:t>
       </w:r>
@@ -262,12 +282,14 @@
       <w:r>
         <w:t xml:space="preserve">, </w:t>
       </w:r>
+      <w:proofErr w:type="spellStart"/>
       <w:r>
         <w:rPr>
           <w:i/>
         </w:rPr>
         <w:t>boolean</w:t>
       </w:r>
+      <w:proofErr w:type="spellEnd"/>
       <w:r>
         <w:t xml:space="preserve"> </w:t>
       </w:r>
@@ -281,12 +303,14 @@
       <w:r>
         <w:t xml:space="preserve"> та </w:t>
       </w:r>
+      <w:proofErr w:type="spellStart"/>
       <w:r>
         <w:rPr>
           <w:i/>
         </w:rPr>
         <w:t>float</w:t>
       </w:r>
+      <w:proofErr w:type="spellEnd"/>
       <w:r>
         <w:t xml:space="preserve"> </w:t>
       </w:r>
@@ -300,12 +324,14 @@
       <w:r>
         <w:t xml:space="preserve">; повертає </w:t>
       </w:r>
+      <w:proofErr w:type="spellStart"/>
       <w:r>
         <w:rPr>
           <w:i/>
         </w:rPr>
         <w:t>double</w:t>
       </w:r>
+      <w:proofErr w:type="spellEnd"/>
       <w:r>
         <w:t xml:space="preserve"> </w:t>
       </w:r>
@@ -374,51 +400,97 @@
         <w:spacing w:after="240" w:line="240" w:lineRule="auto"/>
         <w:ind w:left="714" w:hanging="357"/>
         <w:contextualSpacing w:val="0"/>
-      </w:pPr>
-      <w:r>
+        <w:rPr>
+          <w:strike/>
+        </w:rPr>
+      </w:pPr>
+      <w:r>
+        <w:rPr>
+          <w:strike/>
+        </w:rPr>
         <w:t xml:space="preserve">Розробити </w:t>
       </w:r>
-      <w:r>
-        <w:rPr>
-          <w:i/>
+      <w:proofErr w:type="spellStart"/>
+      <w:r>
+        <w:rPr>
+          <w:i/>
+          <w:strike/>
         </w:rPr>
         <w:t>private</w:t>
       </w:r>
-      <w:r>
+      <w:proofErr w:type="spellEnd"/>
+      <w:r>
+        <w:rPr>
+          <w:strike/>
+        </w:rPr>
         <w:t xml:space="preserve"> метод </w:t>
       </w:r>
-      <w:r>
-        <w:rPr>
-          <w:i/>
+      <w:proofErr w:type="spellStart"/>
+      <w:r>
+        <w:rPr>
+          <w:i/>
+          <w:strike/>
         </w:rPr>
         <w:t>void</w:t>
       </w:r>
-      <w:r>
+      <w:proofErr w:type="spellEnd"/>
+      <w:r>
+        <w:rPr>
+          <w:strike/>
+        </w:rPr>
         <w:t xml:space="preserve"> </w:t>
       </w:r>
-      <w:r>
-        <w:rPr>
-          <w:b/>
+      <w:proofErr w:type="spellStart"/>
+      <w:r>
+        <w:rPr>
+          <w:b/>
+          <w:strike/>
         </w:rPr>
         <w:t>printResult</w:t>
       </w:r>
-      <w:r>
-        <w:t xml:space="preserve"> в головному к</w:t>
-      </w:r>
-      <w:r>
-        <w:t xml:space="preserve">ласі </w:t>
-      </w:r>
-      <w:r>
-        <w:rPr>
-          <w:b/>
+      <w:proofErr w:type="spellEnd"/>
+      <w:r>
+        <w:rPr>
+          <w:strike/>
+        </w:rPr>
+        <w:t xml:space="preserve"> в головному класі </w:t>
+      </w:r>
+      <w:proofErr w:type="spellStart"/>
+      <w:r>
+        <w:rPr>
+          <w:b/>
+          <w:strike/>
         </w:rPr>
         <w:t>TrigonometricCalculation</w:t>
       </w:r>
-      <w:r>
-        <w:t xml:space="preserve">, </w:t>
-      </w:r>
-      <w:r>
-        <w:t>який би гарненько друкував результат.</w:t>
+      <w:proofErr w:type="spellEnd"/>
+      <w:r>
+        <w:rPr>
+          <w:strike/>
+        </w:rPr>
+        <w:t>, який би гарненько друкував резу</w:t>
+      </w:r>
+      <w:bookmarkStart w:id="0" w:name="_GoBack"/>
+      <w:bookmarkEnd w:id="0"/>
+      <w:r>
+        <w:rPr>
+          <w:strike/>
+        </w:rPr>
+        <w:t>льтат.</w:t>
+      </w:r>
+      <w:r>
+        <w:rPr>
+          <w:lang w:val="en-US"/>
+        </w:rPr>
+        <w:t xml:space="preserve"> </w:t>
+      </w:r>
+      <w:r>
+        <w:rPr>
+          <w:b/>
+          <w:color w:val="76923C" w:themeColor="accent3" w:themeShade="BF"/>
+          <w:lang w:val="ru-RU"/>
+        </w:rPr>
+        <w:t>ВИКОНАНО</w:t>
       </w:r>
     </w:p>
     <w:p>
@@ -433,10 +505,7 @@
         <w:contextualSpacing w:val="0"/>
       </w:pPr>
       <w:r>
-        <w:t xml:space="preserve">Виправити дублікат коду </w:t>
-      </w:r>
-      <w:r>
-        <w:t>(він там точно з</w:t>
+        <w:t>Виправити дублікат коду (він там точно з</w:t>
       </w:r>
       <w:r>
         <w:rPr>
@@ -451,10 +520,7 @@
         <w:sym w:font="Wingdings" w:char="F04A"/>
       </w:r>
       <w:r>
-        <w:t>)</w:t>
-      </w:r>
-      <w:r>
-        <w:t xml:space="preserve"> та винести в окремий</w:t>
+        <w:t>) та винести в окремий</w:t>
       </w:r>
       <w:r>
         <w:rPr>
@@ -480,6 +546,7 @@
       <w:r>
         <w:t xml:space="preserve">Зараз в </w:t>
       </w:r>
+      <w:proofErr w:type="spellStart"/>
       <w:r>
         <w:rPr>
           <w:b/>
@@ -501,6 +568,7 @@
         </w:rPr>
         <w:t>Taylor</w:t>
       </w:r>
+      <w:proofErr w:type="spellEnd"/>
       <w:r>
         <w:rPr>
           <w:lang w:val="ru-RU"/>
@@ -508,7 +576,15 @@
         <w:t xml:space="preserve"> </w:t>
       </w:r>
       <w:r>
-        <w:t>є хардкод.</w:t>
+        <w:t xml:space="preserve">є </w:t>
+      </w:r>
+      <w:proofErr w:type="spellStart"/>
+      <w:r>
+        <w:t>хардкод</w:t>
+      </w:r>
+      <w:proofErr w:type="spellEnd"/>
+      <w:r>
+        <w:t>.</w:t>
       </w:r>
     </w:p>
     <w:p>
@@ -526,8 +602,6 @@
       <w:r>
         <w:t>ритий для критики та обговорень!</w:t>
       </w:r>
-      <w:bookmarkStart w:id="0" w:name="_GoBack"/>
-      <w:bookmarkEnd w:id="0"/>
     </w:p>
     <w:sectPr>
       <w:pgSz w:w="11906" w:h="16838"/>

</xml_diff>

<commit_message>
-added precisionInput; -improved angleValue;
</commit_message>
<xml_diff>
--- a/ToDo.docx
+++ b/ToDo.docx
@@ -1,6 +1,6 @@
 
 <file path=word/document.xml><?xml version="1.0" encoding="utf-8"?>
-<w:document xmlns:wpc="http://schemas.microsoft.com/office/word/2010/wordprocessingCanvas" xmlns:mc="http://schemas.openxmlformats.org/markup-compatibility/2006" xmlns:o="urn:schemas-microsoft-com:office:office" xmlns:r="http://schemas.openxmlformats.org/officeDocument/2006/relationships" xmlns:m="http://schemas.openxmlformats.org/officeDocument/2006/math" xmlns:v="urn:schemas-microsoft-com:vml" xmlns:wp14="http://schemas.microsoft.com/office/word/2010/wordprocessingDrawing" xmlns:wp="http://schemas.openxmlformats.org/drawingml/2006/wordprocessingDrawing" xmlns:w10="urn:schemas-microsoft-com:office:word" xmlns:w="http://schemas.openxmlformats.org/wordprocessingml/2006/main" xmlns:w14="http://schemas.microsoft.com/office/word/2010/wordml" xmlns:wpg="http://schemas.microsoft.com/office/word/2010/wordprocessingGroup" xmlns:wpi="http://schemas.microsoft.com/office/word/2010/wordprocessingInk" xmlns:wne="http://schemas.microsoft.com/office/word/2006/wordml" xmlns:wps="http://schemas.microsoft.com/office/word/2010/wordprocessingShape" mc:Ignorable="w14 wp14">
+<w:document xmlns:wpc="http://schemas.microsoft.com/office/word/2010/wordprocessingCanvas" xmlns:mc="http://schemas.openxmlformats.org/markup-compatibility/2006" xmlns:o="urn:schemas-microsoft-com:office:office" xmlns:r="http://schemas.openxmlformats.org/officeDocument/2006/relationships" xmlns:m="http://schemas.openxmlformats.org/officeDocument/2006/math" xmlns:v="urn:schemas-microsoft-com:vml" xmlns:wp14="http://schemas.microsoft.com/office/word/2010/wordprocessingDrawing" xmlns:wp="http://schemas.openxmlformats.org/drawingml/2006/wordprocessingDrawing" xmlns:w10="urn:schemas-microsoft-com:office:word" xmlns:w="http://schemas.openxmlformats.org/wordprocessingml/2006/main" xmlns:w14="http://schemas.microsoft.com/office/word/2010/wordml" xmlns:w15="http://schemas.microsoft.com/office/word/2012/wordml" xmlns:wpg="http://schemas.microsoft.com/office/word/2010/wordprocessingGroup" xmlns:wpi="http://schemas.microsoft.com/office/word/2010/wordprocessingInk" xmlns:wne="http://schemas.microsoft.com/office/word/2006/wordml" xmlns:wps="http://schemas.microsoft.com/office/word/2010/wordprocessingShape" mc:Ignorable="w14 w15 wp14">
   <w:body>
     <w:p>
       <w:pPr>
@@ -31,92 +31,173 @@
         <w:spacing w:after="240" w:line="240" w:lineRule="auto"/>
         <w:ind w:left="714" w:hanging="357"/>
         <w:contextualSpacing w:val="0"/>
-      </w:pPr>
-      <w:r>
+        <w:jc w:val="both"/>
+        <w:rPr>
+          <w:strike/>
+        </w:rPr>
+      </w:pPr>
+      <w:r>
+        <w:rPr>
+          <w:strike/>
+        </w:rPr>
         <w:t xml:space="preserve">Розробити </w:t>
       </w:r>
       <w:proofErr w:type="spellStart"/>
       <w:r>
         <w:rPr>
           <w:i/>
+          <w:strike/>
         </w:rPr>
         <w:t>public</w:t>
       </w:r>
       <w:proofErr w:type="spellEnd"/>
       <w:r>
+        <w:rPr>
+          <w:strike/>
+        </w:rPr>
         <w:t xml:space="preserve"> метод </w:t>
       </w:r>
-      <w:proofErr w:type="spellStart"/>
-      <w:r>
-        <w:rPr>
-          <w:b/>
-        </w:rPr>
-        <w:t>'UserInputUtils.angleValue'</w:t>
-      </w:r>
-      <w:proofErr w:type="spellEnd"/>
-      <w:r>
+      <w:r>
+        <w:rPr>
+          <w:b/>
+          <w:strike/>
+        </w:rPr>
+        <w:t>'</w:t>
+      </w:r>
+      <w:proofErr w:type="spellStart"/>
+      <w:r>
+        <w:rPr>
+          <w:b/>
+          <w:strike/>
+        </w:rPr>
+        <w:t>UserInputUtils.angleValue</w:t>
+      </w:r>
+      <w:proofErr w:type="spellEnd"/>
+      <w:r>
+        <w:rPr>
+          <w:b/>
+          <w:strike/>
+        </w:rPr>
+        <w:t>'</w:t>
+      </w:r>
+      <w:r>
+        <w:rPr>
+          <w:strike/>
+        </w:rPr>
         <w:t xml:space="preserve">, на основі </w:t>
       </w:r>
-      <w:proofErr w:type="spellStart"/>
-      <w:r>
-        <w:rPr>
-          <w:b/>
-        </w:rPr>
-        <w:t>'UserInputUtils.angleInputValidate'</w:t>
-      </w:r>
-      <w:proofErr w:type="spellEnd"/>
-      <w:r>
+      <w:r>
+        <w:rPr>
+          <w:b/>
+          <w:strike/>
+        </w:rPr>
+        <w:t>'</w:t>
+      </w:r>
+      <w:proofErr w:type="spellStart"/>
+      <w:r>
+        <w:rPr>
+          <w:b/>
+          <w:strike/>
+        </w:rPr>
+        <w:t>UserInputUtils.angleInputValidate</w:t>
+      </w:r>
+      <w:proofErr w:type="spellEnd"/>
+      <w:r>
+        <w:rPr>
+          <w:b/>
+          <w:strike/>
+        </w:rPr>
+        <w:t>'</w:t>
+      </w:r>
+      <w:r>
+        <w:rPr>
+          <w:strike/>
+        </w:rPr>
         <w:t xml:space="preserve">, який отримує </w:t>
       </w:r>
       <w:proofErr w:type="spellStart"/>
       <w:r>
         <w:rPr>
           <w:i/>
+          <w:strike/>
         </w:rPr>
         <w:t>String</w:t>
       </w:r>
       <w:proofErr w:type="spellEnd"/>
       <w:r>
+        <w:rPr>
+          <w:strike/>
+        </w:rPr>
         <w:t xml:space="preserve"> у форматі </w:t>
       </w:r>
       <w:r>
         <w:rPr>
           <w:b/>
+          <w:strike/>
         </w:rPr>
         <w:t>'5r'</w:t>
       </w:r>
       <w:r>
+        <w:rPr>
+          <w:strike/>
+        </w:rPr>
         <w:t xml:space="preserve"> або </w:t>
       </w:r>
       <w:r>
         <w:rPr>
           <w:b/>
+          <w:strike/>
         </w:rPr>
         <w:t>'30d'</w:t>
       </w:r>
       <w:r>
+        <w:rPr>
+          <w:strike/>
+        </w:rPr>
         <w:t xml:space="preserve">, та повертає </w:t>
       </w:r>
       <w:proofErr w:type="spellStart"/>
       <w:r>
         <w:rPr>
           <w:i/>
+          <w:strike/>
         </w:rPr>
         <w:t>double</w:t>
       </w:r>
       <w:proofErr w:type="spellEnd"/>
       <w:r>
+        <w:rPr>
+          <w:strike/>
+        </w:rPr>
         <w:t xml:space="preserve"> </w:t>
       </w:r>
       <w:r>
         <w:rPr>
           <w:b/>
           <w:i/>
+          <w:strike/>
         </w:rPr>
         <w:t>радіан</w:t>
       </w:r>
       <w:r>
+        <w:rPr>
+          <w:strike/>
+        </w:rPr>
         <w:t xml:space="preserve"> (якщо користувач вводить в градусах - значить перерахунок в радіани.</w:t>
+      </w:r>
+      <w:r>
+        <w:rPr>
+          <w:strike/>
+        </w:rPr>
+        <w:t xml:space="preserve"> </w:t>
+      </w:r>
+      <w:r>
+        <w:rPr>
+          <w:b/>
+          <w:color w:val="76923C" w:themeColor="accent3" w:themeShade="BF"/>
+          <w:lang w:val="ru-RU"/>
+        </w:rPr>
+        <w:t>ВИКОНАНО</w:t>
       </w:r>
     </w:p>
     <w:p>
@@ -129,30 +210,45 @@
         <w:spacing w:after="240" w:line="240" w:lineRule="auto"/>
         <w:ind w:left="714" w:hanging="357"/>
         <w:contextualSpacing w:val="0"/>
-      </w:pPr>
-      <w:r>
+        <w:jc w:val="both"/>
+        <w:rPr>
+          <w:strike/>
+        </w:rPr>
+      </w:pPr>
+      <w:r>
+        <w:rPr>
+          <w:strike/>
+        </w:rPr>
         <w:t xml:space="preserve">Розробити клас </w:t>
       </w:r>
       <w:proofErr w:type="spellStart"/>
       <w:r>
         <w:rPr>
           <w:b/>
+          <w:strike/>
         </w:rPr>
         <w:t>UserInputUtils.precisionInput</w:t>
       </w:r>
       <w:proofErr w:type="spellEnd"/>
       <w:r>
+        <w:rPr>
+          <w:strike/>
+        </w:rPr>
         <w:t xml:space="preserve">, який приймає </w:t>
       </w:r>
       <w:proofErr w:type="spellStart"/>
       <w:r>
         <w:rPr>
           <w:i/>
+          <w:strike/>
         </w:rPr>
         <w:t>String</w:t>
       </w:r>
       <w:proofErr w:type="spellEnd"/>
       <w:r>
+        <w:rPr>
+          <w:strike/>
+        </w:rPr>
         <w:t xml:space="preserve"> </w:t>
       </w:r>
       <w:proofErr w:type="spellStart"/>
@@ -160,6 +256,7 @@
         <w:rPr>
           <w:b/>
           <w:i/>
+          <w:strike/>
           <w:lang w:val="en-US"/>
         </w:rPr>
         <w:t>userInput</w:t>
@@ -167,50 +264,56 @@
       <w:proofErr w:type="spellEnd"/>
       <w:r>
         <w:rPr>
+          <w:strike/>
+        </w:rPr>
+        <w:t xml:space="preserve"> та повертає </w:t>
+      </w:r>
+      <w:proofErr w:type="spellStart"/>
+      <w:r>
+        <w:rPr>
+          <w:i/>
+          <w:strike/>
+        </w:rPr>
+        <w:t>float</w:t>
+      </w:r>
+      <w:proofErr w:type="spellEnd"/>
+      <w:r>
+        <w:rPr>
+          <w:strike/>
+        </w:rPr>
+        <w:t xml:space="preserve"> </w:t>
+      </w:r>
+      <w:r>
+        <w:rPr>
+          <w:b/>
+          <w:i/>
+          <w:strike/>
+        </w:rPr>
+        <w:t>точність</w:t>
+      </w:r>
+      <w:r>
+        <w:rPr>
+          <w:strike/>
+        </w:rPr>
+        <w:t>.</w:t>
+      </w:r>
+      <w:r>
+        <w:rPr>
+          <w:strike/>
+        </w:rPr>
+        <w:t xml:space="preserve"> Метод повертає </w:t>
+      </w:r>
+      <w:r>
+        <w:rPr>
+          <w:strike/>
           <w:lang w:val="en-US"/>
         </w:rPr>
-        <w:t xml:space="preserve"> </w:t>
-      </w:r>
-      <w:r>
-        <w:t xml:space="preserve">та повертає </w:t>
-      </w:r>
-      <w:proofErr w:type="spellStart"/>
-      <w:r>
-        <w:rPr>
-          <w:i/>
-        </w:rPr>
-        <w:t>float</w:t>
-      </w:r>
-      <w:proofErr w:type="spellEnd"/>
-      <w:r>
-        <w:t xml:space="preserve"> </w:t>
-      </w:r>
-      <w:r>
-        <w:rPr>
-          <w:b/>
-          <w:i/>
-        </w:rPr>
-        <w:t>точність</w:t>
-      </w:r>
-      <w:r>
-        <w:t>.</w:t>
-      </w:r>
-      <w:r>
-        <w:rPr>
-          <w:lang w:val="en-US"/>
-        </w:rPr>
-        <w:t xml:space="preserve"> </w:t>
-      </w:r>
-      <w:r>
-        <w:t xml:space="preserve">Метод повертає </w:t>
-      </w:r>
-      <w:r>
-        <w:rPr>
-          <w:lang w:val="en-US"/>
-        </w:rPr>
         <w:t xml:space="preserve">‘0’, </w:t>
       </w:r>
       <w:r>
+        <w:rPr>
+          <w:strike/>
+        </w:rPr>
         <w:t>якщо введення користувачем не є вірним.</w:t>
       </w:r>
     </w:p>
@@ -224,6 +327,7 @@
         <w:spacing w:after="240" w:line="240" w:lineRule="auto"/>
         <w:ind w:left="714" w:hanging="357"/>
         <w:contextualSpacing w:val="0"/>
+        <w:jc w:val="both"/>
       </w:pPr>
       <w:r>
         <w:t xml:space="preserve">Розробити клас </w:t>
@@ -346,7 +450,6 @@
         <w:rPr>
           <w:b/>
           <w:i/>
-          <w:lang w:val="en-US"/>
         </w:rPr>
         <w:t>-</w:t>
       </w:r>
@@ -368,7 +471,6 @@
         <w:rPr>
           <w:b/>
           <w:i/>
-          <w:lang w:val="en-US"/>
         </w:rPr>
         <w:t>-</w:t>
       </w:r>
@@ -400,6 +502,7 @@
         <w:spacing w:after="240" w:line="240" w:lineRule="auto"/>
         <w:ind w:left="714" w:hanging="357"/>
         <w:contextualSpacing w:val="0"/>
+        <w:jc w:val="both"/>
         <w:rPr>
           <w:strike/>
         </w:rPr>
@@ -468,20 +571,9 @@
         <w:rPr>
           <w:strike/>
         </w:rPr>
-        <w:t>, який би гарненько друкував резу</w:t>
-      </w:r>
-      <w:bookmarkStart w:id="0" w:name="_GoBack"/>
-      <w:bookmarkEnd w:id="0"/>
-      <w:r>
-        <w:rPr>
-          <w:strike/>
-        </w:rPr>
-        <w:t>льтат.</w:t>
-      </w:r>
-      <w:r>
-        <w:rPr>
-          <w:lang w:val="en-US"/>
-        </w:rPr>
+        <w:t>, який би гарненько друкував результат.</w:t>
+      </w:r>
+      <w:r>
         <w:t xml:space="preserve"> </w:t>
       </w:r>
       <w:r>
@@ -503,13 +595,14 @@
         <w:spacing w:after="240" w:line="240" w:lineRule="auto"/>
         <w:ind w:left="714" w:hanging="357"/>
         <w:contextualSpacing w:val="0"/>
+        <w:jc w:val="both"/>
       </w:pPr>
       <w:r>
         <w:t>Виправити дублікат коду (він там точно з</w:t>
       </w:r>
       <w:r>
         <w:rPr>
-          <w:lang w:val="en-US"/>
+          <w:lang w:val="ru-RU"/>
         </w:rPr>
         <w:t>’</w:t>
       </w:r>
@@ -524,7 +617,7 @@
       </w:r>
       <w:r>
         <w:rPr>
-          <w:lang w:val="en-US"/>
+          <w:lang w:val="ru-RU"/>
         </w:rPr>
         <w:t xml:space="preserve"> </w:t>
       </w:r>
@@ -542,6 +635,7 @@
         <w:spacing w:after="240" w:line="240" w:lineRule="auto"/>
         <w:ind w:left="714" w:hanging="357"/>
         <w:contextualSpacing w:val="0"/>
+        <w:jc w:val="both"/>
       </w:pPr>
       <w:r>
         <w:t xml:space="preserve">Зараз в </w:t>
@@ -602,6 +696,8 @@
       <w:r>
         <w:t>ритий для критики та обговорень!</w:t>
       </w:r>
+      <w:bookmarkStart w:id="0" w:name="_GoBack"/>
+      <w:bookmarkEnd w:id="0"/>
     </w:p>
     <w:sectPr>
       <w:pgSz w:w="11906" w:h="16838"/>
@@ -614,8 +710,8 @@
 </file>
 
 <file path=word/numbering.xml><?xml version="1.0" encoding="utf-8"?>
-<w:numbering xmlns:wpc="http://schemas.microsoft.com/office/word/2010/wordprocessingCanvas" xmlns:mc="http://schemas.openxmlformats.org/markup-compatibility/2006" xmlns:o="urn:schemas-microsoft-com:office:office" xmlns:r="http://schemas.openxmlformats.org/officeDocument/2006/relationships" xmlns:m="http://schemas.openxmlformats.org/officeDocument/2006/math" xmlns:v="urn:schemas-microsoft-com:vml" xmlns:wp14="http://schemas.microsoft.com/office/word/2010/wordprocessingDrawing" xmlns:wp="http://schemas.openxmlformats.org/drawingml/2006/wordprocessingDrawing" xmlns:w10="urn:schemas-microsoft-com:office:word" xmlns:w="http://schemas.openxmlformats.org/wordprocessingml/2006/main" xmlns:w14="http://schemas.microsoft.com/office/word/2010/wordml" xmlns:wpg="http://schemas.microsoft.com/office/word/2010/wordprocessingGroup" xmlns:wpi="http://schemas.microsoft.com/office/word/2010/wordprocessingInk" xmlns:wne="http://schemas.microsoft.com/office/word/2006/wordml" xmlns:wps="http://schemas.microsoft.com/office/word/2010/wordprocessingShape" mc:Ignorable="w14 wp14">
-  <w:abstractNum w:abstractNumId="0">
+<w:numbering xmlns:wpc="http://schemas.microsoft.com/office/word/2010/wordprocessingCanvas" xmlns:mc="http://schemas.openxmlformats.org/markup-compatibility/2006" xmlns:o="urn:schemas-microsoft-com:office:office" xmlns:r="http://schemas.openxmlformats.org/officeDocument/2006/relationships" xmlns:m="http://schemas.openxmlformats.org/officeDocument/2006/math" xmlns:v="urn:schemas-microsoft-com:vml" xmlns:wp14="http://schemas.microsoft.com/office/word/2010/wordprocessingDrawing" xmlns:wp="http://schemas.openxmlformats.org/drawingml/2006/wordprocessingDrawing" xmlns:w10="urn:schemas-microsoft-com:office:word" xmlns:w="http://schemas.openxmlformats.org/wordprocessingml/2006/main" xmlns:w14="http://schemas.microsoft.com/office/word/2010/wordml" xmlns:w15="http://schemas.microsoft.com/office/word/2012/wordml" xmlns:wpg="http://schemas.microsoft.com/office/word/2010/wordprocessingGroup" xmlns:wpi="http://schemas.microsoft.com/office/word/2010/wordprocessingInk" xmlns:wne="http://schemas.microsoft.com/office/word/2006/wordml" xmlns:wps="http://schemas.microsoft.com/office/word/2010/wordprocessingShape" mc:Ignorable="w14 w15 wp14">
+  <w:abstractNum w:abstractNumId="0" w15:restartNumberingAfterBreak="0">
     <w:nsid w:val="05332410"/>
     <w:multiLevelType w:val="hybridMultilevel"/>
     <w:tmpl w:val="C38A3EC2"/>
@@ -704,7 +800,7 @@
       </w:pPr>
     </w:lvl>
   </w:abstractNum>
-  <w:abstractNum w:abstractNumId="1">
+  <w:abstractNum w:abstractNumId="1" w15:restartNumberingAfterBreak="0">
     <w:nsid w:val="3DD60B56"/>
     <w:multiLevelType w:val="hybridMultilevel"/>
     <w:tmpl w:val="2C2E5C30"/>
@@ -800,7 +896,7 @@
 </file>
 
 <file path=word/styles.xml><?xml version="1.0" encoding="utf-8"?>
-<w:styles xmlns:mc="http://schemas.openxmlformats.org/markup-compatibility/2006" xmlns:r="http://schemas.openxmlformats.org/officeDocument/2006/relationships" xmlns:w="http://schemas.openxmlformats.org/wordprocessingml/2006/main" xmlns:w14="http://schemas.microsoft.com/office/word/2010/wordml" mc:Ignorable="w14">
+<w:styles xmlns:mc="http://schemas.openxmlformats.org/markup-compatibility/2006" xmlns:r="http://schemas.openxmlformats.org/officeDocument/2006/relationships" xmlns:w="http://schemas.openxmlformats.org/wordprocessingml/2006/main" xmlns:w14="http://schemas.microsoft.com/office/word/2010/wordml" xmlns:w15="http://schemas.microsoft.com/office/word/2012/wordml" mc:Ignorable="w14 w15">
   <w:docDefaults>
     <w:rPrDefault>
       <w:rPr>
@@ -816,345 +912,378 @@
       </w:pPr>
     </w:pPrDefault>
   </w:docDefaults>
-  <w:latentStyles w:defLockedState="0" w:defUIPriority="99" w:defSemiHidden="1" w:defUnhideWhenUsed="1" w:defQFormat="0" w:count="267">
-    <w:lsdException w:name="Normal" w:semiHidden="0" w:uiPriority="0" w:unhideWhenUsed="0" w:qFormat="1"/>
-    <w:lsdException w:name="heading 1" w:semiHidden="0" w:uiPriority="9" w:unhideWhenUsed="0" w:qFormat="1"/>
-    <w:lsdException w:name="heading 2" w:uiPriority="9" w:qFormat="1"/>
-    <w:lsdException w:name="heading 3" w:uiPriority="9" w:qFormat="1"/>
-    <w:lsdException w:name="heading 4" w:uiPriority="9" w:qFormat="1"/>
-    <w:lsdException w:name="heading 5" w:uiPriority="9" w:qFormat="1"/>
-    <w:lsdException w:name="heading 6" w:uiPriority="9" w:qFormat="1"/>
-    <w:lsdException w:name="heading 7" w:uiPriority="9" w:qFormat="1"/>
-    <w:lsdException w:name="heading 8" w:uiPriority="9" w:qFormat="1"/>
-    <w:lsdException w:name="heading 9" w:uiPriority="9" w:qFormat="1"/>
-    <w:lsdException w:name="toc 1" w:uiPriority="39"/>
-    <w:lsdException w:name="toc 2" w:uiPriority="39"/>
-    <w:lsdException w:name="toc 3" w:uiPriority="39"/>
-    <w:lsdException w:name="toc 4" w:uiPriority="39"/>
-    <w:lsdException w:name="toc 5" w:uiPriority="39"/>
-    <w:lsdException w:name="toc 6" w:uiPriority="39"/>
-    <w:lsdException w:name="toc 7" w:uiPriority="39"/>
-    <w:lsdException w:name="toc 8" w:uiPriority="39"/>
-    <w:lsdException w:name="toc 9" w:uiPriority="39"/>
-    <w:lsdException w:name="caption" w:uiPriority="35" w:qFormat="1"/>
-    <w:lsdException w:name="Title" w:semiHidden="0" w:uiPriority="10" w:unhideWhenUsed="0" w:qFormat="1"/>
-    <w:lsdException w:name="Default Paragraph Font" w:uiPriority="1"/>
-    <w:lsdException w:name="Subtitle" w:semiHidden="0" w:uiPriority="11" w:unhideWhenUsed="0" w:qFormat="1"/>
-    <w:lsdException w:name="Strong" w:semiHidden="0" w:uiPriority="22" w:unhideWhenUsed="0" w:qFormat="1"/>
-    <w:lsdException w:name="Emphasis" w:semiHidden="0" w:uiPriority="20" w:unhideWhenUsed="0" w:qFormat="1"/>
-    <w:lsdException w:name="Table Grid" w:semiHidden="0" w:uiPriority="59" w:unhideWhenUsed="0"/>
-    <w:lsdException w:name="Placeholder Text" w:unhideWhenUsed="0"/>
-    <w:lsdException w:name="No Spacing" w:semiHidden="0" w:uiPriority="1" w:unhideWhenUsed="0" w:qFormat="1"/>
-    <w:lsdException w:name="Light Shading" w:semiHidden="0" w:uiPriority="60" w:unhideWhenUsed="0"/>
-    <w:lsdException w:name="Light List" w:semiHidden="0" w:uiPriority="61" w:unhideWhenUsed="0"/>
-    <w:lsdException w:name="Light Grid" w:semiHidden="0" w:uiPriority="62" w:unhideWhenUsed="0"/>
-    <w:lsdException w:name="Medium Shading 1" w:semiHidden="0" w:uiPriority="63" w:unhideWhenUsed="0"/>
-    <w:lsdException w:name="Medium Shading 2" w:semiHidden="0" w:uiPriority="64" w:unhideWhenUsed="0"/>
-    <w:lsdException w:name="Medium List 1" w:semiHidden="0" w:uiPriority="65" w:unhideWhenUsed="0"/>
-    <w:lsdException w:name="Medium List 2" w:semiHidden="0" w:uiPriority="66" w:unhideWhenUsed="0"/>
-    <w:lsdException w:name="Medium Grid 1" w:semiHidden="0" w:uiPriority="67" w:unhideWhenUsed="0"/>
-    <w:lsdException w:name="Medium Grid 2" w:semiHidden="0" w:uiPriority="68" w:unhideWhenUsed="0"/>
-    <w:lsdException w:name="Medium Grid 3" w:semiHidden="0" w:uiPriority="69" w:unhideWhenUsed="0"/>
-    <w:lsdException w:name="Dark List" w:semiHidden="0" w:uiPriority="70" w:unhideWhenUsed="0"/>
-    <w:lsdException w:name="Colorful Shading" w:semiHidden="0" w:uiPriority="71" w:unhideWhenUsed="0"/>
-    <w:lsdException w:name="Colorful List" w:semiHidden="0" w:uiPriority="72" w:unhideWhenUsed="0"/>
-    <w:lsdException w:name="Colorful Grid" w:semiHidden="0" w:uiPriority="73" w:unhideWhenUsed="0"/>
-    <w:lsdException w:name="Light Shading Accent 1" w:semiHidden="0" w:uiPriority="60" w:unhideWhenUsed="0"/>
-    <w:lsdException w:name="Light List Accent 1" w:semiHidden="0" w:uiPriority="61" w:unhideWhenUsed="0"/>
-    <w:lsdException w:name="Light Grid Accent 1" w:semiHidden="0" w:uiPriority="62" w:unhideWhenUsed="0"/>
-    <w:lsdException w:name="Medium Shading 1 Accent 1" w:semiHidden="0" w:uiPriority="63" w:unhideWhenUsed="0"/>
-    <w:lsdException w:name="Medium Shading 2 Accent 1" w:semiHidden="0" w:uiPriority="64" w:unhideWhenUsed="0"/>
-    <w:lsdException w:name="Medium List 1 Accent 1" w:semiHidden="0" w:uiPriority="65" w:unhideWhenUsed="0"/>
-    <w:lsdException w:name="Revision" w:unhideWhenUsed="0"/>
-    <w:lsdException w:name="List Paragraph" w:semiHidden="0" w:uiPriority="34" w:unhideWhenUsed="0" w:qFormat="1"/>
-    <w:lsdException w:name="Quote" w:semiHidden="0" w:uiPriority="29" w:unhideWhenUsed="0" w:qFormat="1"/>
-    <w:lsdException w:name="Intense Quote" w:semiHidden="0" w:uiPriority="30" w:unhideWhenUsed="0" w:qFormat="1"/>
-    <w:lsdException w:name="Medium List 2 Accent 1" w:semiHidden="0" w:uiPriority="66" w:unhideWhenUsed="0"/>
-    <w:lsdException w:name="Medium Grid 1 Accent 1" w:semiHidden="0" w:uiPriority="67" w:unhideWhenUsed="0"/>
-    <w:lsdException w:name="Medium Grid 2 Accent 1" w:semiHidden="0" w:uiPriority="68" w:unhideWhenUsed="0"/>
-    <w:lsdException w:name="Medium Grid 3 Accent 1" w:semiHidden="0" w:uiPriority="69" w:unhideWhenUsed="0"/>
-    <w:lsdException w:name="Dark List Accent 1" w:semiHidden="0" w:uiPriority="70" w:unhideWhenUsed="0"/>
-    <w:lsdException w:name="Colorful Shading Accent 1" w:semiHidden="0" w:uiPriority="71" w:unhideWhenUsed="0"/>
-    <w:lsdException w:name="Colorful List Accent 1" w:semiHidden="0" w:uiPriority="72" w:unhideWhenUsed="0"/>
-    <w:lsdException w:name="Colorful Grid Accent 1" w:semiHidden="0" w:uiPriority="73" w:unhideWhenUsed="0"/>
-    <w:lsdException w:name="Light Shading Accent 2" w:semiHidden="0" w:uiPriority="60" w:unhideWhenUsed="0"/>
-    <w:lsdException w:name="Light List Accent 2" w:semiHidden="0" w:uiPriority="61" w:unhideWhenUsed="0"/>
-    <w:lsdException w:name="Light Grid Accent 2" w:semiHidden="0" w:uiPriority="62" w:unhideWhenUsed="0"/>
-    <w:lsdException w:name="Medium Shading 1 Accent 2" w:semiHidden="0" w:uiPriority="63" w:unhideWhenUsed="0"/>
-    <w:lsdException w:name="Medium Shading 2 Accent 2" w:semiHidden="0" w:uiPriority="64" w:unhideWhenUsed="0"/>
-    <w:lsdException w:name="Medium List 1 Accent 2" w:semiHidden="0" w:uiPriority="65" w:unhideWhenUsed="0"/>
-    <w:lsdException w:name="Medium List 2 Accent 2" w:semiHidden="0" w:uiPriority="66" w:unhideWhenUsed="0"/>
-    <w:lsdException w:name="Medium Grid 1 Accent 2" w:semiHidden="0" w:uiPriority="67" w:unhideWhenUsed="0"/>
-    <w:lsdException w:name="Medium Grid 2 Accent 2" w:semiHidden="0" w:uiPriority="68" w:unhideWhenUsed="0"/>
-    <w:lsdException w:name="Medium Grid 3 Accent 2" w:semiHidden="0" w:uiPriority="69" w:unhideWhenUsed="0"/>
-    <w:lsdException w:name="Dark List Accent 2" w:semiHidden="0" w:uiPriority="70" w:unhideWhenUsed="0"/>
-    <w:lsdException w:name="Colorful Shading Accent 2" w:semiHidden="0" w:uiPriority="71" w:unhideWhenUsed="0"/>
-    <w:lsdException w:name="Colorful List Accent 2" w:semiHidden="0" w:uiPriority="72" w:unhideWhenUsed="0"/>
-    <w:lsdException w:name="Colorful Grid Accent 2" w:semiHidden="0" w:uiPriority="73" w:unhideWhenUsed="0"/>
-    <w:lsdException w:name="Light Shading Accent 3" w:semiHidden="0" w:uiPriority="60" w:unhideWhenUsed="0"/>
-    <w:lsdException w:name="Light List Accent 3" w:semiHidden="0" w:uiPriority="61" w:unhideWhenUsed="0"/>
-    <w:lsdException w:name="Light Grid Accent 3" w:semiHidden="0" w:uiPriority="62" w:unhideWhenUsed="0"/>
-    <w:lsdException w:name="Medium Shading 1 Accent 3" w:semiHidden="0" w:uiPriority="63" w:unhideWhenUsed="0"/>
-    <w:lsdException w:name="Medium Shading 2 Accent 3" w:semiHidden="0" w:uiPriority="64" w:unhideWhenUsed="0"/>
-    <w:lsdException w:name="Medium List 1 Accent 3" w:semiHidden="0" w:uiPriority="65" w:unhideWhenUsed="0"/>
-    <w:lsdException w:name="Medium List 2 Accent 3" w:semiHidden="0" w:uiPriority="66" w:unhideWhenUsed="0"/>
-    <w:lsdException w:name="Medium Grid 1 Accent 3" w:semiHidden="0" w:uiPriority="67" w:unhideWhenUsed="0"/>
-    <w:lsdException w:name="Medium Grid 2 Accent 3" w:semiHidden="0" w:uiPriority="68" w:unhideWhenUsed="0"/>
-    <w:lsdException w:name="Medium Grid 3 Accent 3" w:semiHidden="0" w:uiPriority="69" w:unhideWhenUsed="0"/>
-    <w:lsdException w:name="Dark List Accent 3" w:semiHidden="0" w:uiPriority="70" w:unhideWhenUsed="0"/>
-    <w:lsdException w:name="Colorful Shading Accent 3" w:semiHidden="0" w:uiPriority="71" w:unhideWhenUsed="0"/>
-    <w:lsdException w:name="Colorful List Accent 3" w:semiHidden="0" w:uiPriority="72" w:unhideWhenUsed="0"/>
-    <w:lsdException w:name="Colorful Grid Accent 3" w:semiHidden="0" w:uiPriority="73" w:unhideWhenUsed="0"/>
-    <w:lsdException w:name="Light Shading Accent 4" w:semiHidden="0" w:uiPriority="60" w:unhideWhenUsed="0"/>
-    <w:lsdException w:name="Light List Accent 4" w:semiHidden="0" w:uiPriority="61" w:unhideWhenUsed="0"/>
-    <w:lsdException w:name="Light Grid Accent 4" w:semiHidden="0" w:uiPriority="62" w:unhideWhenUsed="0"/>
-    <w:lsdException w:name="Medium Shading 1 Accent 4" w:semiHidden="0" w:uiPriority="63" w:unhideWhenUsed="0"/>
-    <w:lsdException w:name="Medium Shading 2 Accent 4" w:semiHidden="0" w:uiPriority="64" w:unhideWhenUsed="0"/>
-    <w:lsdException w:name="Medium List 1 Accent 4" w:semiHidden="0" w:uiPriority="65" w:unhideWhenUsed="0"/>
-    <w:lsdException w:name="Medium List 2 Accent 4" w:semiHidden="0" w:uiPriority="66" w:unhideWhenUsed="0"/>
-    <w:lsdException w:name="Medium Grid 1 Accent 4" w:semiHidden="0" w:uiPriority="67" w:unhideWhenUsed="0"/>
-    <w:lsdException w:name="Medium Grid 2 Accent 4" w:semiHidden="0" w:uiPriority="68" w:unhideWhenUsed="0"/>
-    <w:lsdException w:name="Medium Grid 3 Accent 4" w:semiHidden="0" w:uiPriority="69" w:unhideWhenUsed="0"/>
-    <w:lsdException w:name="Dark List Accent 4" w:semiHidden="0" w:uiPriority="70" w:unhideWhenUsed="0"/>
-    <w:lsdException w:name="Colorful Shading Accent 4" w:semiHidden="0" w:uiPriority="71" w:unhideWhenUsed="0"/>
-    <w:lsdException w:name="Colorful List Accent 4" w:semiHidden="0" w:uiPriority="72" w:unhideWhenUsed="0"/>
-    <w:lsdException w:name="Colorful Grid Accent 4" w:semiHidden="0" w:uiPriority="73" w:unhideWhenUsed="0"/>
-    <w:lsdException w:name="Light Shading Accent 5" w:semiHidden="0" w:uiPriority="60" w:unhideWhenUsed="0"/>
-    <w:lsdException w:name="Light List Accent 5" w:semiHidden="0" w:uiPriority="61" w:unhideWhenUsed="0"/>
-    <w:lsdException w:name="Light Grid Accent 5" w:semiHidden="0" w:uiPriority="62" w:unhideWhenUsed="0"/>
-    <w:lsdException w:name="Medium Shading 1 Accent 5" w:semiHidden="0" w:uiPriority="63" w:unhideWhenUsed="0"/>
-    <w:lsdException w:name="Medium Shading 2 Accent 5" w:semiHidden="0" w:uiPriority="64" w:unhideWhenUsed="0"/>
-    <w:lsdException w:name="Medium List 1 Accent 5" w:semiHidden="0" w:uiPriority="65" w:unhideWhenUsed="0"/>
-    <w:lsdException w:name="Medium List 2 Accent 5" w:semiHidden="0" w:uiPriority="66" w:unhideWhenUsed="0"/>
-    <w:lsdException w:name="Medium Grid 1 Accent 5" w:semiHidden="0" w:uiPriority="67" w:unhideWhenUsed="0"/>
-    <w:lsdException w:name="Medium Grid 2 Accent 5" w:semiHidden="0" w:uiPriority="68" w:unhideWhenUsed="0"/>
-    <w:lsdException w:name="Medium Grid 3 Accent 5" w:semiHidden="0" w:uiPriority="69" w:unhideWhenUsed="0"/>
-    <w:lsdException w:name="Dark List Accent 5" w:semiHidden="0" w:uiPriority="70" w:unhideWhenUsed="0"/>
-    <w:lsdException w:name="Colorful Shading Accent 5" w:semiHidden="0" w:uiPriority="71" w:unhideWhenUsed="0"/>
-    <w:lsdException w:name="Colorful List Accent 5" w:semiHidden="0" w:uiPriority="72" w:unhideWhenUsed="0"/>
-    <w:lsdException w:name="Colorful Grid Accent 5" w:semiHidden="0" w:uiPriority="73" w:unhideWhenUsed="0"/>
-    <w:lsdException w:name="Light Shading Accent 6" w:semiHidden="0" w:uiPriority="60" w:unhideWhenUsed="0"/>
-    <w:lsdException w:name="Light List Accent 6" w:semiHidden="0" w:uiPriority="61" w:unhideWhenUsed="0"/>
-    <w:lsdException w:name="Light Grid Accent 6" w:semiHidden="0" w:uiPriority="62" w:unhideWhenUsed="0"/>
-    <w:lsdException w:name="Medium Shading 1 Accent 6" w:semiHidden="0" w:uiPriority="63" w:unhideWhenUsed="0"/>
-    <w:lsdException w:name="Medium Shading 2 Accent 6" w:semiHidden="0" w:uiPriority="64" w:unhideWhenUsed="0"/>
-    <w:lsdException w:name="Medium List 1 Accent 6" w:semiHidden="0" w:uiPriority="65" w:unhideWhenUsed="0"/>
-    <w:lsdException w:name="Medium List 2 Accent 6" w:semiHidden="0" w:uiPriority="66" w:unhideWhenUsed="0"/>
-    <w:lsdException w:name="Medium Grid 1 Accent 6" w:semiHidden="0" w:uiPriority="67" w:unhideWhenUsed="0"/>
-    <w:lsdException w:name="Medium Grid 2 Accent 6" w:semiHidden="0" w:uiPriority="68" w:unhideWhenUsed="0"/>
-    <w:lsdException w:name="Medium Grid 3 Accent 6" w:semiHidden="0" w:uiPriority="69" w:unhideWhenUsed="0"/>
-    <w:lsdException w:name="Dark List Accent 6" w:semiHidden="0" w:uiPriority="70" w:unhideWhenUsed="0"/>
-    <w:lsdException w:name="Colorful Shading Accent 6" w:semiHidden="0" w:uiPriority="71" w:unhideWhenUsed="0"/>
-    <w:lsdException w:name="Colorful List Accent 6" w:semiHidden="0" w:uiPriority="72" w:unhideWhenUsed="0"/>
-    <w:lsdException w:name="Colorful Grid Accent 6" w:semiHidden="0" w:uiPriority="73" w:unhideWhenUsed="0"/>
-    <w:lsdException w:name="Subtle Emphasis" w:semiHidden="0" w:uiPriority="19" w:unhideWhenUsed="0" w:qFormat="1"/>
-    <w:lsdException w:name="Intense Emphasis" w:semiHidden="0" w:uiPriority="21" w:unhideWhenUsed="0" w:qFormat="1"/>
-    <w:lsdException w:name="Subtle Reference" w:semiHidden="0" w:uiPriority="31" w:unhideWhenUsed="0" w:qFormat="1"/>
-    <w:lsdException w:name="Intense Reference" w:semiHidden="0" w:uiPriority="32" w:unhideWhenUsed="0" w:qFormat="1"/>
-    <w:lsdException w:name="Book Title" w:semiHidden="0" w:uiPriority="33" w:unhideWhenUsed="0" w:qFormat="1"/>
-    <w:lsdException w:name="Bibliography" w:uiPriority="37"/>
-    <w:lsdException w:name="TOC Heading" w:uiPriority="39" w:qFormat="1"/>
-  </w:latentStyles>
-  <w:style w:type="paragraph" w:default="1" w:styleId="a">
-    <w:name w:val="Normal"/>
-    <w:qFormat/>
-  </w:style>
-  <w:style w:type="character" w:default="1" w:styleId="a0">
-    <w:name w:val="Default Paragraph Font"/>
-    <w:uiPriority w:val="1"/>
-    <w:semiHidden/>
-    <w:unhideWhenUsed/>
-  </w:style>
-  <w:style w:type="table" w:default="1" w:styleId="a1">
-    <w:name w:val="Normal Table"/>
-    <w:uiPriority w:val="99"/>
-    <w:semiHidden/>
-    <w:unhideWhenUsed/>
-    <w:tblPr>
-      <w:tblInd w:w="0" w:type="dxa"/>
-      <w:tblCellMar>
-        <w:top w:w="0" w:type="dxa"/>
-        <w:left w:w="108" w:type="dxa"/>
-        <w:bottom w:w="0" w:type="dxa"/>
-        <w:right w:w="108" w:type="dxa"/>
-      </w:tblCellMar>
-    </w:tblPr>
-  </w:style>
-  <w:style w:type="numbering" w:default="1" w:styleId="a2">
-    <w:name w:val="No List"/>
-    <w:uiPriority w:val="99"/>
-    <w:semiHidden/>
-    <w:unhideWhenUsed/>
-  </w:style>
-  <w:style w:type="paragraph" w:styleId="a3">
-    <w:name w:val="List Paragraph"/>
-    <w:basedOn w:val="a"/>
-    <w:uiPriority w:val="34"/>
-    <w:qFormat/>
-    <w:rsid w:val="0035343C"/>
-    <w:pPr>
-      <w:ind w:left="720"/>
-      <w:contextualSpacing/>
-    </w:pPr>
-  </w:style>
-</w:styles>
-</file>
-
-<file path=word/stylesWithEffects.xml><?xml version="1.0" encoding="utf-8"?>
-<w:styles xmlns:wpc="http://schemas.microsoft.com/office/word/2010/wordprocessingCanvas" xmlns:mc="http://schemas.openxmlformats.org/markup-compatibility/2006" xmlns:o="urn:schemas-microsoft-com:office:office" xmlns:r="http://schemas.openxmlformats.org/officeDocument/2006/relationships" xmlns:m="http://schemas.openxmlformats.org/officeDocument/2006/math" xmlns:v="urn:schemas-microsoft-com:vml" xmlns:wp14="http://schemas.microsoft.com/office/word/2010/wordprocessingDrawing" xmlns:wp="http://schemas.openxmlformats.org/drawingml/2006/wordprocessingDrawing" xmlns:w10="urn:schemas-microsoft-com:office:word" xmlns:w="http://schemas.openxmlformats.org/wordprocessingml/2006/main" xmlns:w14="http://schemas.microsoft.com/office/word/2010/wordml" xmlns:wpg="http://schemas.microsoft.com/office/word/2010/wordprocessingGroup" xmlns:wpi="http://schemas.microsoft.com/office/word/2010/wordprocessingInk" xmlns:wne="http://schemas.microsoft.com/office/word/2006/wordml" xmlns:wps="http://schemas.microsoft.com/office/word/2010/wordprocessingShape" mc:Ignorable="w14 wp14">
-  <w:docDefaults>
-    <w:rPrDefault>
-      <w:rPr>
-        <w:rFonts w:asciiTheme="minorHAnsi" w:eastAsiaTheme="minorHAnsi" w:hAnsiTheme="minorHAnsi" w:cstheme="minorBidi"/>
-        <w:sz w:val="22"/>
-        <w:szCs w:val="22"/>
-        <w:lang w:val="uk-UA" w:eastAsia="en-US" w:bidi="ar-SA"/>
-      </w:rPr>
-    </w:rPrDefault>
-    <w:pPrDefault>
-      <w:pPr>
-        <w:spacing w:after="200" w:line="276" w:lineRule="auto"/>
-      </w:pPr>
-    </w:pPrDefault>
-  </w:docDefaults>
-  <w:latentStyles w:defLockedState="0" w:defUIPriority="99" w:defSemiHidden="1" w:defUnhideWhenUsed="1" w:defQFormat="0" w:count="267">
-    <w:lsdException w:name="Normal" w:semiHidden="0" w:uiPriority="0" w:unhideWhenUsed="0" w:qFormat="1"/>
-    <w:lsdException w:name="heading 1" w:semiHidden="0" w:uiPriority="9" w:unhideWhenUsed="0" w:qFormat="1"/>
-    <w:lsdException w:name="heading 2" w:uiPriority="9" w:qFormat="1"/>
-    <w:lsdException w:name="heading 3" w:uiPriority="9" w:qFormat="1"/>
-    <w:lsdException w:name="heading 4" w:uiPriority="9" w:qFormat="1"/>
-    <w:lsdException w:name="heading 5" w:uiPriority="9" w:qFormat="1"/>
-    <w:lsdException w:name="heading 6" w:uiPriority="9" w:qFormat="1"/>
-    <w:lsdException w:name="heading 7" w:uiPriority="9" w:qFormat="1"/>
-    <w:lsdException w:name="heading 8" w:uiPriority="9" w:qFormat="1"/>
-    <w:lsdException w:name="heading 9" w:uiPriority="9" w:qFormat="1"/>
-    <w:lsdException w:name="toc 1" w:uiPriority="39"/>
-    <w:lsdException w:name="toc 2" w:uiPriority="39"/>
-    <w:lsdException w:name="toc 3" w:uiPriority="39"/>
-    <w:lsdException w:name="toc 4" w:uiPriority="39"/>
-    <w:lsdException w:name="toc 5" w:uiPriority="39"/>
-    <w:lsdException w:name="toc 6" w:uiPriority="39"/>
-    <w:lsdException w:name="toc 7" w:uiPriority="39"/>
-    <w:lsdException w:name="toc 8" w:uiPriority="39"/>
-    <w:lsdException w:name="toc 9" w:uiPriority="39"/>
-    <w:lsdException w:name="caption" w:uiPriority="35" w:qFormat="1"/>
-    <w:lsdException w:name="Title" w:semiHidden="0" w:uiPriority="10" w:unhideWhenUsed="0" w:qFormat="1"/>
-    <w:lsdException w:name="Default Paragraph Font" w:uiPriority="1"/>
-    <w:lsdException w:name="Subtitle" w:semiHidden="0" w:uiPriority="11" w:unhideWhenUsed="0" w:qFormat="1"/>
-    <w:lsdException w:name="Strong" w:semiHidden="0" w:uiPriority="22" w:unhideWhenUsed="0" w:qFormat="1"/>
-    <w:lsdException w:name="Emphasis" w:semiHidden="0" w:uiPriority="20" w:unhideWhenUsed="0" w:qFormat="1"/>
-    <w:lsdException w:name="Table Grid" w:semiHidden="0" w:uiPriority="59" w:unhideWhenUsed="0"/>
-    <w:lsdException w:name="Placeholder Text" w:unhideWhenUsed="0"/>
-    <w:lsdException w:name="No Spacing" w:semiHidden="0" w:uiPriority="1" w:unhideWhenUsed="0" w:qFormat="1"/>
-    <w:lsdException w:name="Light Shading" w:semiHidden="0" w:uiPriority="60" w:unhideWhenUsed="0"/>
-    <w:lsdException w:name="Light List" w:semiHidden="0" w:uiPriority="61" w:unhideWhenUsed="0"/>
-    <w:lsdException w:name="Light Grid" w:semiHidden="0" w:uiPriority="62" w:unhideWhenUsed="0"/>
-    <w:lsdException w:name="Medium Shading 1" w:semiHidden="0" w:uiPriority="63" w:unhideWhenUsed="0"/>
-    <w:lsdException w:name="Medium Shading 2" w:semiHidden="0" w:uiPriority="64" w:unhideWhenUsed="0"/>
-    <w:lsdException w:name="Medium List 1" w:semiHidden="0" w:uiPriority="65" w:unhideWhenUsed="0"/>
-    <w:lsdException w:name="Medium List 2" w:semiHidden="0" w:uiPriority="66" w:unhideWhenUsed="0"/>
-    <w:lsdException w:name="Medium Grid 1" w:semiHidden="0" w:uiPriority="67" w:unhideWhenUsed="0"/>
-    <w:lsdException w:name="Medium Grid 2" w:semiHidden="0" w:uiPriority="68" w:unhideWhenUsed="0"/>
-    <w:lsdException w:name="Medium Grid 3" w:semiHidden="0" w:uiPriority="69" w:unhideWhenUsed="0"/>
-    <w:lsdException w:name="Dark List" w:semiHidden="0" w:uiPriority="70" w:unhideWhenUsed="0"/>
-    <w:lsdException w:name="Colorful Shading" w:semiHidden="0" w:uiPriority="71" w:unhideWhenUsed="0"/>
-    <w:lsdException w:name="Colorful List" w:semiHidden="0" w:uiPriority="72" w:unhideWhenUsed="0"/>
-    <w:lsdException w:name="Colorful Grid" w:semiHidden="0" w:uiPriority="73" w:unhideWhenUsed="0"/>
-    <w:lsdException w:name="Light Shading Accent 1" w:semiHidden="0" w:uiPriority="60" w:unhideWhenUsed="0"/>
-    <w:lsdException w:name="Light List Accent 1" w:semiHidden="0" w:uiPriority="61" w:unhideWhenUsed="0"/>
-    <w:lsdException w:name="Light Grid Accent 1" w:semiHidden="0" w:uiPriority="62" w:unhideWhenUsed="0"/>
-    <w:lsdException w:name="Medium Shading 1 Accent 1" w:semiHidden="0" w:uiPriority="63" w:unhideWhenUsed="0"/>
-    <w:lsdException w:name="Medium Shading 2 Accent 1" w:semiHidden="0" w:uiPriority="64" w:unhideWhenUsed="0"/>
-    <w:lsdException w:name="Medium List 1 Accent 1" w:semiHidden="0" w:uiPriority="65" w:unhideWhenUsed="0"/>
-    <w:lsdException w:name="Revision" w:unhideWhenUsed="0"/>
-    <w:lsdException w:name="List Paragraph" w:semiHidden="0" w:uiPriority="34" w:unhideWhenUsed="0" w:qFormat="1"/>
-    <w:lsdException w:name="Quote" w:semiHidden="0" w:uiPriority="29" w:unhideWhenUsed="0" w:qFormat="1"/>
-    <w:lsdException w:name="Intense Quote" w:semiHidden="0" w:uiPriority="30" w:unhideWhenUsed="0" w:qFormat="1"/>
-    <w:lsdException w:name="Medium List 2 Accent 1" w:semiHidden="0" w:uiPriority="66" w:unhideWhenUsed="0"/>
-    <w:lsdException w:name="Medium Grid 1 Accent 1" w:semiHidden="0" w:uiPriority="67" w:unhideWhenUsed="0"/>
-    <w:lsdException w:name="Medium Grid 2 Accent 1" w:semiHidden="0" w:uiPriority="68" w:unhideWhenUsed="0"/>
-    <w:lsdException w:name="Medium Grid 3 Accent 1" w:semiHidden="0" w:uiPriority="69" w:unhideWhenUsed="0"/>
-    <w:lsdException w:name="Dark List Accent 1" w:semiHidden="0" w:uiPriority="70" w:unhideWhenUsed="0"/>
-    <w:lsdException w:name="Colorful Shading Accent 1" w:semiHidden="0" w:uiPriority="71" w:unhideWhenUsed="0"/>
-    <w:lsdException w:name="Colorful List Accent 1" w:semiHidden="0" w:uiPriority="72" w:unhideWhenUsed="0"/>
-    <w:lsdException w:name="Colorful Grid Accent 1" w:semiHidden="0" w:uiPriority="73" w:unhideWhenUsed="0"/>
-    <w:lsdException w:name="Light Shading Accent 2" w:semiHidden="0" w:uiPriority="60" w:unhideWhenUsed="0"/>
-    <w:lsdException w:name="Light List Accent 2" w:semiHidden="0" w:uiPriority="61" w:unhideWhenUsed="0"/>
-    <w:lsdException w:name="Light Grid Accent 2" w:semiHidden="0" w:uiPriority="62" w:unhideWhenUsed="0"/>
-    <w:lsdException w:name="Medium Shading 1 Accent 2" w:semiHidden="0" w:uiPriority="63" w:unhideWhenUsed="0"/>
-    <w:lsdException w:name="Medium Shading 2 Accent 2" w:semiHidden="0" w:uiPriority="64" w:unhideWhenUsed="0"/>
-    <w:lsdException w:name="Medium List 1 Accent 2" w:semiHidden="0" w:uiPriority="65" w:unhideWhenUsed="0"/>
-    <w:lsdException w:name="Medium List 2 Accent 2" w:semiHidden="0" w:uiPriority="66" w:unhideWhenUsed="0"/>
-    <w:lsdException w:name="Medium Grid 1 Accent 2" w:semiHidden="0" w:uiPriority="67" w:unhideWhenUsed="0"/>
-    <w:lsdException w:name="Medium Grid 2 Accent 2" w:semiHidden="0" w:uiPriority="68" w:unhideWhenUsed="0"/>
-    <w:lsdException w:name="Medium Grid 3 Accent 2" w:semiHidden="0" w:uiPriority="69" w:unhideWhenUsed="0"/>
-    <w:lsdException w:name="Dark List Accent 2" w:semiHidden="0" w:uiPriority="70" w:unhideWhenUsed="0"/>
-    <w:lsdException w:name="Colorful Shading Accent 2" w:semiHidden="0" w:uiPriority="71" w:unhideWhenUsed="0"/>
-    <w:lsdException w:name="Colorful List Accent 2" w:semiHidden="0" w:uiPriority="72" w:unhideWhenUsed="0"/>
-    <w:lsdException w:name="Colorful Grid Accent 2" w:semiHidden="0" w:uiPriority="73" w:unhideWhenUsed="0"/>
-    <w:lsdException w:name="Light Shading Accent 3" w:semiHidden="0" w:uiPriority="60" w:unhideWhenUsed="0"/>
-    <w:lsdException w:name="Light List Accent 3" w:semiHidden="0" w:uiPriority="61" w:unhideWhenUsed="0"/>
-    <w:lsdException w:name="Light Grid Accent 3" w:semiHidden="0" w:uiPriority="62" w:unhideWhenUsed="0"/>
-    <w:lsdException w:name="Medium Shading 1 Accent 3" w:semiHidden="0" w:uiPriority="63" w:unhideWhenUsed="0"/>
-    <w:lsdException w:name="Medium Shading 2 Accent 3" w:semiHidden="0" w:uiPriority="64" w:unhideWhenUsed="0"/>
-    <w:lsdException w:name="Medium List 1 Accent 3" w:semiHidden="0" w:uiPriority="65" w:unhideWhenUsed="0"/>
-    <w:lsdException w:name="Medium List 2 Accent 3" w:semiHidden="0" w:uiPriority="66" w:unhideWhenUsed="0"/>
-    <w:lsdException w:name="Medium Grid 1 Accent 3" w:semiHidden="0" w:uiPriority="67" w:unhideWhenUsed="0"/>
-    <w:lsdException w:name="Medium Grid 2 Accent 3" w:semiHidden="0" w:uiPriority="68" w:unhideWhenUsed="0"/>
-    <w:lsdException w:name="Medium Grid 3 Accent 3" w:semiHidden="0" w:uiPriority="69" w:unhideWhenUsed="0"/>
-    <w:lsdException w:name="Dark List Accent 3" w:semiHidden="0" w:uiPriority="70" w:unhideWhenUsed="0"/>
-    <w:lsdException w:name="Colorful Shading Accent 3" w:semiHidden="0" w:uiPriority="71" w:unhideWhenUsed="0"/>
-    <w:lsdException w:name="Colorful List Accent 3" w:semiHidden="0" w:uiPriority="72" w:unhideWhenUsed="0"/>
-    <w:lsdException w:name="Colorful Grid Accent 3" w:semiHidden="0" w:uiPriority="73" w:unhideWhenUsed="0"/>
-    <w:lsdException w:name="Light Shading Accent 4" w:semiHidden="0" w:uiPriority="60" w:unhideWhenUsed="0"/>
-    <w:lsdException w:name="Light List Accent 4" w:semiHidden="0" w:uiPriority="61" w:unhideWhenUsed="0"/>
-    <w:lsdException w:name="Light Grid Accent 4" w:semiHidden="0" w:uiPriority="62" w:unhideWhenUsed="0"/>
-    <w:lsdException w:name="Medium Shading 1 Accent 4" w:semiHidden="0" w:uiPriority="63" w:unhideWhenUsed="0"/>
-    <w:lsdException w:name="Medium Shading 2 Accent 4" w:semiHidden="0" w:uiPriority="64" w:unhideWhenUsed="0"/>
-    <w:lsdException w:name="Medium List 1 Accent 4" w:semiHidden="0" w:uiPriority="65" w:unhideWhenUsed="0"/>
-    <w:lsdException w:name="Medium List 2 Accent 4" w:semiHidden="0" w:uiPriority="66" w:unhideWhenUsed="0"/>
-    <w:lsdException w:name="Medium Grid 1 Accent 4" w:semiHidden="0" w:uiPriority="67" w:unhideWhenUsed="0"/>
-    <w:lsdException w:name="Medium Grid 2 Accent 4" w:semiHidden="0" w:uiPriority="68" w:unhideWhenUsed="0"/>
-    <w:lsdException w:name="Medium Grid 3 Accent 4" w:semiHidden="0" w:uiPriority="69" w:unhideWhenUsed="0"/>
-    <w:lsdException w:name="Dark List Accent 4" w:semiHidden="0" w:uiPriority="70" w:unhideWhenUsed="0"/>
-    <w:lsdException w:name="Colorful Shading Accent 4" w:semiHidden="0" w:uiPriority="71" w:unhideWhenUsed="0"/>
-    <w:lsdException w:name="Colorful List Accent 4" w:semiHidden="0" w:uiPriority="72" w:unhideWhenUsed="0"/>
-    <w:lsdException w:name="Colorful Grid Accent 4" w:semiHidden="0" w:uiPriority="73" w:unhideWhenUsed="0"/>
-    <w:lsdException w:name="Light Shading Accent 5" w:semiHidden="0" w:uiPriority="60" w:unhideWhenUsed="0"/>
-    <w:lsdException w:name="Light List Accent 5" w:semiHidden="0" w:uiPriority="61" w:unhideWhenUsed="0"/>
-    <w:lsdException w:name="Light Grid Accent 5" w:semiHidden="0" w:uiPriority="62" w:unhideWhenUsed="0"/>
-    <w:lsdException w:name="Medium Shading 1 Accent 5" w:semiHidden="0" w:uiPriority="63" w:unhideWhenUsed="0"/>
-    <w:lsdException w:name="Medium Shading 2 Accent 5" w:semiHidden="0" w:uiPriority="64" w:unhideWhenUsed="0"/>
-    <w:lsdException w:name="Medium List 1 Accent 5" w:semiHidden="0" w:uiPriority="65" w:unhideWhenUsed="0"/>
-    <w:lsdException w:name="Medium List 2 Accent 5" w:semiHidden="0" w:uiPriority="66" w:unhideWhenUsed="0"/>
-    <w:lsdException w:name="Medium Grid 1 Accent 5" w:semiHidden="0" w:uiPriority="67" w:unhideWhenUsed="0"/>
-    <w:lsdException w:name="Medium Grid 2 Accent 5" w:semiHidden="0" w:uiPriority="68" w:unhideWhenUsed="0"/>
-    <w:lsdException w:name="Medium Grid 3 Accent 5" w:semiHidden="0" w:uiPriority="69" w:unhideWhenUsed="0"/>
-    <w:lsdException w:name="Dark List Accent 5" w:semiHidden="0" w:uiPriority="70" w:unhideWhenUsed="0"/>
-    <w:lsdException w:name="Colorful Shading Accent 5" w:semiHidden="0" w:uiPriority="71" w:unhideWhenUsed="0"/>
-    <w:lsdException w:name="Colorful List Accent 5" w:semiHidden="0" w:uiPriority="72" w:unhideWhenUsed="0"/>
-    <w:lsdException w:name="Colorful Grid Accent 5" w:semiHidden="0" w:uiPriority="73" w:unhideWhenUsed="0"/>
-    <w:lsdException w:name="Light Shading Accent 6" w:semiHidden="0" w:uiPriority="60" w:unhideWhenUsed="0"/>
-    <w:lsdException w:name="Light List Accent 6" w:semiHidden="0" w:uiPriority="61" w:unhideWhenUsed="0"/>
-    <w:lsdException w:name="Light Grid Accent 6" w:semiHidden="0" w:uiPriority="62" w:unhideWhenUsed="0"/>
-    <w:lsdException w:name="Medium Shading 1 Accent 6" w:semiHidden="0" w:uiPriority="63" w:unhideWhenUsed="0"/>
-    <w:lsdException w:name="Medium Shading 2 Accent 6" w:semiHidden="0" w:uiPriority="64" w:unhideWhenUsed="0"/>
-    <w:lsdException w:name="Medium List 1 Accent 6" w:semiHidden="0" w:uiPriority="65" w:unhideWhenUsed="0"/>
-    <w:lsdException w:name="Medium List 2 Accent 6" w:semiHidden="0" w:uiPriority="66" w:unhideWhenUsed="0"/>
-    <w:lsdException w:name="Medium Grid 1 Accent 6" w:semiHidden="0" w:uiPriority="67" w:unhideWhenUsed="0"/>
-    <w:lsdException w:name="Medium Grid 2 Accent 6" w:semiHidden="0" w:uiPriority="68" w:unhideWhenUsed="0"/>
-    <w:lsdException w:name="Medium Grid 3 Accent 6" w:semiHidden="0" w:uiPriority="69" w:unhideWhenUsed="0"/>
-    <w:lsdException w:name="Dark List Accent 6" w:semiHidden="0" w:uiPriority="70" w:unhideWhenUsed="0"/>
-    <w:lsdException w:name="Colorful Shading Accent 6" w:semiHidden="0" w:uiPriority="71" w:unhideWhenUsed="0"/>
-    <w:lsdException w:name="Colorful List Accent 6" w:semiHidden="0" w:uiPriority="72" w:unhideWhenUsed="0"/>
-    <w:lsdException w:name="Colorful Grid Accent 6" w:semiHidden="0" w:uiPriority="73" w:unhideWhenUsed="0"/>
-    <w:lsdException w:name="Subtle Emphasis" w:semiHidden="0" w:uiPriority="19" w:unhideWhenUsed="0" w:qFormat="1"/>
-    <w:lsdException w:name="Intense Emphasis" w:semiHidden="0" w:uiPriority="21" w:unhideWhenUsed="0" w:qFormat="1"/>
-    <w:lsdException w:name="Subtle Reference" w:semiHidden="0" w:uiPriority="31" w:unhideWhenUsed="0" w:qFormat="1"/>
-    <w:lsdException w:name="Intense Reference" w:semiHidden="0" w:uiPriority="32" w:unhideWhenUsed="0" w:qFormat="1"/>
-    <w:lsdException w:name="Book Title" w:semiHidden="0" w:uiPriority="33" w:unhideWhenUsed="0" w:qFormat="1"/>
-    <w:lsdException w:name="Bibliography" w:uiPriority="37"/>
-    <w:lsdException w:name="TOC Heading" w:uiPriority="39" w:qFormat="1"/>
+  <w:latentStyles w:defLockedState="0" w:defUIPriority="99" w:defSemiHidden="0" w:defUnhideWhenUsed="0" w:defQFormat="0" w:count="371">
+    <w:lsdException w:name="Normal" w:uiPriority="0" w:qFormat="1"/>
+    <w:lsdException w:name="heading 1" w:uiPriority="9" w:qFormat="1"/>
+    <w:lsdException w:name="heading 2" w:semiHidden="1" w:uiPriority="9" w:unhideWhenUsed="1" w:qFormat="1"/>
+    <w:lsdException w:name="heading 3" w:semiHidden="1" w:uiPriority="9" w:unhideWhenUsed="1" w:qFormat="1"/>
+    <w:lsdException w:name="heading 4" w:semiHidden="1" w:uiPriority="9" w:unhideWhenUsed="1" w:qFormat="1"/>
+    <w:lsdException w:name="heading 5" w:semiHidden="1" w:uiPriority="9" w:unhideWhenUsed="1" w:qFormat="1"/>
+    <w:lsdException w:name="heading 6" w:semiHidden="1" w:uiPriority="9" w:unhideWhenUsed="1" w:qFormat="1"/>
+    <w:lsdException w:name="heading 7" w:semiHidden="1" w:uiPriority="9" w:unhideWhenUsed="1" w:qFormat="1"/>
+    <w:lsdException w:name="heading 8" w:semiHidden="1" w:uiPriority="9" w:unhideWhenUsed="1" w:qFormat="1"/>
+    <w:lsdException w:name="heading 9" w:semiHidden="1" w:uiPriority="9" w:unhideWhenUsed="1" w:qFormat="1"/>
+    <w:lsdException w:name="index 1" w:semiHidden="1" w:unhideWhenUsed="1"/>
+    <w:lsdException w:name="index 2" w:semiHidden="1" w:unhideWhenUsed="1"/>
+    <w:lsdException w:name="index 3" w:semiHidden="1" w:unhideWhenUsed="1"/>
+    <w:lsdException w:name="index 4" w:semiHidden="1" w:unhideWhenUsed="1"/>
+    <w:lsdException w:name="index 5" w:semiHidden="1" w:unhideWhenUsed="1"/>
+    <w:lsdException w:name="index 6" w:semiHidden="1" w:unhideWhenUsed="1"/>
+    <w:lsdException w:name="index 7" w:semiHidden="1" w:unhideWhenUsed="1"/>
+    <w:lsdException w:name="index 8" w:semiHidden="1" w:unhideWhenUsed="1"/>
+    <w:lsdException w:name="index 9" w:semiHidden="1" w:unhideWhenUsed="1"/>
+    <w:lsdException w:name="toc 1" w:semiHidden="1" w:uiPriority="39" w:unhideWhenUsed="1"/>
+    <w:lsdException w:name="toc 2" w:semiHidden="1" w:uiPriority="39" w:unhideWhenUsed="1"/>
+    <w:lsdException w:name="toc 3" w:semiHidden="1" w:uiPriority="39" w:unhideWhenUsed="1"/>
+    <w:lsdException w:name="toc 4" w:semiHidden="1" w:uiPriority="39" w:unhideWhenUsed="1"/>
+    <w:lsdException w:name="toc 5" w:semiHidden="1" w:uiPriority="39" w:unhideWhenUsed="1"/>
+    <w:lsdException w:name="toc 6" w:semiHidden="1" w:uiPriority="39" w:unhideWhenUsed="1"/>
+    <w:lsdException w:name="toc 7" w:semiHidden="1" w:uiPriority="39" w:unhideWhenUsed="1"/>
+    <w:lsdException w:name="toc 8" w:semiHidden="1" w:uiPriority="39" w:unhideWhenUsed="1"/>
+    <w:lsdException w:name="toc 9" w:semiHidden="1" w:uiPriority="39" w:unhideWhenUsed="1"/>
+    <w:lsdException w:name="Normal Indent" w:semiHidden="1" w:unhideWhenUsed="1"/>
+    <w:lsdException w:name="footnote text" w:semiHidden="1" w:unhideWhenUsed="1"/>
+    <w:lsdException w:name="annotation text" w:semiHidden="1" w:unhideWhenUsed="1"/>
+    <w:lsdException w:name="header" w:semiHidden="1" w:unhideWhenUsed="1"/>
+    <w:lsdException w:name="footer" w:semiHidden="1" w:unhideWhenUsed="1"/>
+    <w:lsdException w:name="index heading" w:semiHidden="1" w:unhideWhenUsed="1"/>
+    <w:lsdException w:name="caption" w:semiHidden="1" w:uiPriority="35" w:unhideWhenUsed="1" w:qFormat="1"/>
+    <w:lsdException w:name="table of figures" w:semiHidden="1" w:unhideWhenUsed="1"/>
+    <w:lsdException w:name="envelope address" w:semiHidden="1" w:unhideWhenUsed="1"/>
+    <w:lsdException w:name="envelope return" w:semiHidden="1" w:unhideWhenUsed="1"/>
+    <w:lsdException w:name="footnote reference" w:semiHidden="1" w:unhideWhenUsed="1"/>
+    <w:lsdException w:name="annotation reference" w:semiHidden="1" w:unhideWhenUsed="1"/>
+    <w:lsdException w:name="line number" w:semiHidden="1" w:unhideWhenUsed="1"/>
+    <w:lsdException w:name="page number" w:semiHidden="1" w:unhideWhenUsed="1"/>
+    <w:lsdException w:name="endnote reference" w:semiHidden="1" w:unhideWhenUsed="1"/>
+    <w:lsdException w:name="endnote text" w:semiHidden="1" w:unhideWhenUsed="1"/>
+    <w:lsdException w:name="table of authorities" w:semiHidden="1" w:unhideWhenUsed="1"/>
+    <w:lsdException w:name="macro" w:semiHidden="1" w:unhideWhenUsed="1"/>
+    <w:lsdException w:name="toa heading" w:semiHidden="1" w:unhideWhenUsed="1"/>
+    <w:lsdException w:name="List" w:semiHidden="1" w:unhideWhenUsed="1"/>
+    <w:lsdException w:name="List Bullet" w:semiHidden="1" w:unhideWhenUsed="1"/>
+    <w:lsdException w:name="List Number" w:semiHidden="1" w:unhideWhenUsed="1"/>
+    <w:lsdException w:name="List 2" w:semiHidden="1" w:unhideWhenUsed="1"/>
+    <w:lsdException w:name="List 3" w:semiHidden="1" w:unhideWhenUsed="1"/>
+    <w:lsdException w:name="List 4" w:semiHidden="1" w:unhideWhenUsed="1"/>
+    <w:lsdException w:name="List 5" w:semiHidden="1" w:unhideWhenUsed="1"/>
+    <w:lsdException w:name="List Bullet 2" w:semiHidden="1" w:unhideWhenUsed="1"/>
+    <w:lsdException w:name="List Bullet 3" w:semiHidden="1" w:unhideWhenUsed="1"/>
+    <w:lsdException w:name="List Bullet 4" w:semiHidden="1" w:unhideWhenUsed="1"/>
+    <w:lsdException w:name="List Bullet 5" w:semiHidden="1" w:unhideWhenUsed="1"/>
+    <w:lsdException w:name="List Number 2" w:semiHidden="1" w:unhideWhenUsed="1"/>
+    <w:lsdException w:name="List Number 3" w:semiHidden="1" w:unhideWhenUsed="1"/>
+    <w:lsdException w:name="List Number 4" w:semiHidden="1" w:unhideWhenUsed="1"/>
+    <w:lsdException w:name="List Number 5" w:semiHidden="1" w:unhideWhenUsed="1"/>
+    <w:lsdException w:name="Title" w:uiPriority="10" w:qFormat="1"/>
+    <w:lsdException w:name="Closing" w:semiHidden="1" w:unhideWhenUsed="1"/>
+    <w:lsdException w:name="Signature" w:semiHidden="1" w:unhideWhenUsed="1"/>
+    <w:lsdException w:name="Default Paragraph Font" w:semiHidden="1" w:uiPriority="1" w:unhideWhenUsed="1"/>
+    <w:lsdException w:name="Body Text" w:semiHidden="1" w:unhideWhenUsed="1"/>
+    <w:lsdException w:name="Body Text Indent" w:semiHidden="1" w:unhideWhenUsed="1"/>
+    <w:lsdException w:name="List Continue" w:semiHidden="1" w:unhideWhenUsed="1"/>
+    <w:lsdException w:name="List Continue 2" w:semiHidden="1" w:unhideWhenUsed="1"/>
+    <w:lsdException w:name="List Continue 3" w:semiHidden="1" w:unhideWhenUsed="1"/>
+    <w:lsdException w:name="List Continue 4" w:semiHidden="1" w:unhideWhenUsed="1"/>
+    <w:lsdException w:name="List Continue 5" w:semiHidden="1" w:unhideWhenUsed="1"/>
+    <w:lsdException w:name="Message Header" w:semiHidden="1" w:unhideWhenUsed="1"/>
+    <w:lsdException w:name="Subtitle" w:uiPriority="11" w:qFormat="1"/>
+    <w:lsdException w:name="Salutation" w:semiHidden="1" w:unhideWhenUsed="1"/>
+    <w:lsdException w:name="Date" w:semiHidden="1" w:unhideWhenUsed="1"/>
+    <w:lsdException w:name="Body Text First Indent" w:semiHidden="1" w:unhideWhenUsed="1"/>
+    <w:lsdException w:name="Body Text First Indent 2" w:semiHidden="1" w:unhideWhenUsed="1"/>
+    <w:lsdException w:name="Note Heading" w:semiHidden="1" w:unhideWhenUsed="1"/>
+    <w:lsdException w:name="Body Text 2" w:semiHidden="1" w:unhideWhenUsed="1"/>
+    <w:lsdException w:name="Body Text 3" w:semiHidden="1" w:unhideWhenUsed="1"/>
+    <w:lsdException w:name="Body Text Indent 2" w:semiHidden="1" w:unhideWhenUsed="1"/>
+    <w:lsdException w:name="Body Text Indent 3" w:semiHidden="1" w:unhideWhenUsed="1"/>
+    <w:lsdException w:name="Block Text" w:semiHidden="1" w:unhideWhenUsed="1"/>
+    <w:lsdException w:name="Hyperlink" w:semiHidden="1" w:unhideWhenUsed="1"/>
+    <w:lsdException w:name="FollowedHyperlink" w:semiHidden="1" w:unhideWhenUsed="1"/>
+    <w:lsdException w:name="Strong" w:uiPriority="22" w:qFormat="1"/>
+    <w:lsdException w:name="Emphasis" w:uiPriority="20" w:qFormat="1"/>
+    <w:lsdException w:name="Document Map" w:semiHidden="1" w:unhideWhenUsed="1"/>
+    <w:lsdException w:name="Plain Text" w:semiHidden="1" w:unhideWhenUsed="1"/>
+    <w:lsdException w:name="E-mail Signature" w:semiHidden="1" w:unhideWhenUsed="1"/>
+    <w:lsdException w:name="HTML Top of Form" w:semiHidden="1" w:unhideWhenUsed="1"/>
+    <w:lsdException w:name="HTML Bottom of Form" w:semiHidden="1" w:unhideWhenUsed="1"/>
+    <w:lsdException w:name="Normal (Web)" w:semiHidden="1" w:unhideWhenUsed="1"/>
+    <w:lsdException w:name="HTML Acronym" w:semiHidden="1" w:unhideWhenUsed="1"/>
+    <w:lsdException w:name="HTML Address" w:semiHidden="1" w:unhideWhenUsed="1"/>
+    <w:lsdException w:name="HTML Cite" w:semiHidden="1" w:unhideWhenUsed="1"/>
+    <w:lsdException w:name="HTML Code" w:semiHidden="1" w:unhideWhenUsed="1"/>
+    <w:lsdException w:name="HTML Definition" w:semiHidden="1" w:unhideWhenUsed="1"/>
+    <w:lsdException w:name="HTML Keyboard" w:semiHidden="1" w:unhideWhenUsed="1"/>
+    <w:lsdException w:name="HTML Preformatted" w:semiHidden="1" w:unhideWhenUsed="1"/>
+    <w:lsdException w:name="HTML Sample" w:semiHidden="1" w:unhideWhenUsed="1"/>
+    <w:lsdException w:name="HTML Typewriter" w:semiHidden="1" w:unhideWhenUsed="1"/>
+    <w:lsdException w:name="HTML Variable" w:semiHidden="1" w:unhideWhenUsed="1"/>
+    <w:lsdException w:name="Normal Table" w:semiHidden="1" w:unhideWhenUsed="1"/>
+    <w:lsdException w:name="annotation subject" w:semiHidden="1" w:unhideWhenUsed="1"/>
+    <w:lsdException w:name="No List" w:semiHidden="1" w:unhideWhenUsed="1"/>
+    <w:lsdException w:name="Outline List 1" w:semiHidden="1" w:unhideWhenUsed="1"/>
+    <w:lsdException w:name="Outline List 2" w:semiHidden="1" w:unhideWhenUsed="1"/>
+    <w:lsdException w:name="Outline List 3" w:semiHidden="1" w:unhideWhenUsed="1"/>
+    <w:lsdException w:name="Table Simple 1" w:semiHidden="1" w:unhideWhenUsed="1"/>
+    <w:lsdException w:name="Table Simple 2" w:semiHidden="1" w:unhideWhenUsed="1"/>
+    <w:lsdException w:name="Table Simple 3" w:semiHidden="1" w:unhideWhenUsed="1"/>
+    <w:lsdException w:name="Table Classic 1" w:semiHidden="1" w:unhideWhenUsed="1"/>
+    <w:lsdException w:name="Table Classic 2" w:semiHidden="1" w:unhideWhenUsed="1"/>
+    <w:lsdException w:name="Table Classic 3" w:semiHidden="1" w:unhideWhenUsed="1"/>
+    <w:lsdException w:name="Table Classic 4" w:semiHidden="1" w:unhideWhenUsed="1"/>
+    <w:lsdException w:name="Table Colorful 1" w:semiHidden="1" w:unhideWhenUsed="1"/>
+    <w:lsdException w:name="Table Colorful 2" w:semiHidden="1" w:unhideWhenUsed="1"/>
+    <w:lsdException w:name="Table Colorful 3" w:semiHidden="1" w:unhideWhenUsed="1"/>
+    <w:lsdException w:name="Table Columns 1" w:semiHidden="1" w:unhideWhenUsed="1"/>
+    <w:lsdException w:name="Table Columns 2" w:semiHidden="1" w:unhideWhenUsed="1"/>
+    <w:lsdException w:name="Table Columns 3" w:semiHidden="1" w:unhideWhenUsed="1"/>
+    <w:lsdException w:name="Table Columns 4" w:semiHidden="1" w:unhideWhenUsed="1"/>
+    <w:lsdException w:name="Table Columns 5" w:semiHidden="1" w:unhideWhenUsed="1"/>
+    <w:lsdException w:name="Table Grid 1" w:semiHidden="1" w:unhideWhenUsed="1"/>
+    <w:lsdException w:name="Table Grid 2" w:semiHidden="1" w:unhideWhenUsed="1"/>
+    <w:lsdException w:name="Table Grid 3" w:semiHidden="1" w:unhideWhenUsed="1"/>
+    <w:lsdException w:name="Table Grid 4" w:semiHidden="1" w:unhideWhenUsed="1"/>
+    <w:lsdException w:name="Table Grid 5" w:semiHidden="1" w:unhideWhenUsed="1"/>
+    <w:lsdException w:name="Table Grid 6" w:semiHidden="1" w:unhideWhenUsed="1"/>
+    <w:lsdException w:name="Table Grid 7" w:semiHidden="1" w:unhideWhenUsed="1"/>
+    <w:lsdException w:name="Table Grid 8" w:semiHidden="1" w:unhideWhenUsed="1"/>
+    <w:lsdException w:name="Table List 1" w:semiHidden="1" w:unhideWhenUsed="1"/>
+    <w:lsdException w:name="Table List 2" w:semiHidden="1" w:unhideWhenUsed="1"/>
+    <w:lsdException w:name="Table List 3" w:semiHidden="1" w:unhideWhenUsed="1"/>
+    <w:lsdException w:name="Table List 4" w:semiHidden="1" w:unhideWhenUsed="1"/>
+    <w:lsdException w:name="Table List 5" w:semiHidden="1" w:unhideWhenUsed="1"/>
+    <w:lsdException w:name="Table List 6" w:semiHidden="1" w:unhideWhenUsed="1"/>
+    <w:lsdException w:name="Table List 7" w:semiHidden="1" w:unhideWhenUsed="1"/>
+    <w:lsdException w:name="Table List 8" w:semiHidden="1" w:unhideWhenUsed="1"/>
+    <w:lsdException w:name="Table 3D effects 1" w:semiHidden="1" w:unhideWhenUsed="1"/>
+    <w:lsdException w:name="Table 3D effects 2" w:semiHidden="1" w:unhideWhenUsed="1"/>
+    <w:lsdException w:name="Table 3D effects 3" w:semiHidden="1" w:unhideWhenUsed="1"/>
+    <w:lsdException w:name="Table Contemporary" w:semiHidden="1" w:unhideWhenUsed="1"/>
+    <w:lsdException w:name="Table Elegant" w:semiHidden="1" w:unhideWhenUsed="1"/>
+    <w:lsdException w:name="Table Professional" w:semiHidden="1" w:unhideWhenUsed="1"/>
+    <w:lsdException w:name="Table Subtle 1" w:semiHidden="1" w:unhideWhenUsed="1"/>
+    <w:lsdException w:name="Table Subtle 2" w:semiHidden="1" w:unhideWhenUsed="1"/>
+    <w:lsdException w:name="Table Web 1" w:semiHidden="1" w:unhideWhenUsed="1"/>
+    <w:lsdException w:name="Table Web 2" w:semiHidden="1" w:unhideWhenUsed="1"/>
+    <w:lsdException w:name="Table Web 3" w:semiHidden="1" w:unhideWhenUsed="1"/>
+    <w:lsdException w:name="Balloon Text" w:semiHidden="1" w:unhideWhenUsed="1"/>
+    <w:lsdException w:name="Table Grid" w:uiPriority="59"/>
+    <w:lsdException w:name="Table Theme" w:semiHidden="1" w:unhideWhenUsed="1"/>
+    <w:lsdException w:name="Placeholder Text" w:semiHidden="1"/>
+    <w:lsdException w:name="No Spacing" w:uiPriority="1" w:qFormat="1"/>
+    <w:lsdException w:name="Light Shading" w:uiPriority="60"/>
+    <w:lsdException w:name="Light List" w:uiPriority="61"/>
+    <w:lsdException w:name="Light Grid" w:uiPriority="62"/>
+    <w:lsdException w:name="Medium Shading 1" w:uiPriority="63"/>
+    <w:lsdException w:name="Medium Shading 2" w:uiPriority="64"/>
+    <w:lsdException w:name="Medium List 1" w:uiPriority="65"/>
+    <w:lsdException w:name="Medium List 2" w:uiPriority="66"/>
+    <w:lsdException w:name="Medium Grid 1" w:uiPriority="67"/>
+    <w:lsdException w:name="Medium Grid 2" w:uiPriority="68"/>
+    <w:lsdException w:name="Medium Grid 3" w:uiPriority="69"/>
+    <w:lsdException w:name="Dark List" w:uiPriority="70"/>
+    <w:lsdException w:name="Colorful Shading" w:uiPriority="71"/>
+    <w:lsdException w:name="Colorful List" w:uiPriority="72"/>
+    <w:lsdException w:name="Colorful Grid" w:uiPriority="73"/>
+    <w:lsdException w:name="Light Shading Accent 1" w:uiPriority="60"/>
+    <w:lsdException w:name="Light List Accent 1" w:uiPriority="61"/>
+    <w:lsdException w:name="Light Grid Accent 1" w:uiPriority="62"/>
+    <w:lsdException w:name="Medium Shading 1 Accent 1" w:uiPriority="63"/>
+    <w:lsdException w:name="Medium Shading 2 Accent 1" w:uiPriority="64"/>
+    <w:lsdException w:name="Medium List 1 Accent 1" w:uiPriority="65"/>
+    <w:lsdException w:name="Revision" w:semiHidden="1"/>
+    <w:lsdException w:name="List Paragraph" w:uiPriority="34" w:qFormat="1"/>
+    <w:lsdException w:name="Quote" w:uiPriority="29" w:qFormat="1"/>
+    <w:lsdException w:name="Intense Quote" w:uiPriority="30" w:qFormat="1"/>
+    <w:lsdException w:name="Medium List 2 Accent 1" w:uiPriority="66"/>
+    <w:lsdException w:name="Medium Grid 1 Accent 1" w:uiPriority="67"/>
+    <w:lsdException w:name="Medium Grid 2 Accent 1" w:uiPriority="68"/>
+    <w:lsdException w:name="Medium Grid 3 Accent 1" w:uiPriority="69"/>
+    <w:lsdException w:name="Dark List Accent 1" w:uiPriority="70"/>
+    <w:lsdException w:name="Colorful Shading Accent 1" w:uiPriority="71"/>
+    <w:lsdException w:name="Colorful List Accent 1" w:uiPriority="72"/>
+    <w:lsdException w:name="Colorful Grid Accent 1" w:uiPriority="73"/>
+    <w:lsdException w:name="Light Shading Accent 2" w:uiPriority="60"/>
+    <w:lsdException w:name="Light List Accent 2" w:uiPriority="61"/>
+    <w:lsdException w:name="Light Grid Accent 2" w:uiPriority="62"/>
+    <w:lsdException w:name="Medium Shading 1 Accent 2" w:uiPriority="63"/>
+    <w:lsdException w:name="Medium Shading 2 Accent 2" w:uiPriority="64"/>
+    <w:lsdException w:name="Medium List 1 Accent 2" w:uiPriority="65"/>
+    <w:lsdException w:name="Medium List 2 Accent 2" w:uiPriority="66"/>
+    <w:lsdException w:name="Medium Grid 1 Accent 2" w:uiPriority="67"/>
+    <w:lsdException w:name="Medium Grid 2 Accent 2" w:uiPriority="68"/>
+    <w:lsdException w:name="Medium Grid 3 Accent 2" w:uiPriority="69"/>
+    <w:lsdException w:name="Dark List Accent 2" w:uiPriority="70"/>
+    <w:lsdException w:name="Colorful Shading Accent 2" w:uiPriority="71"/>
+    <w:lsdException w:name="Colorful List Accent 2" w:uiPriority="72"/>
+    <w:lsdException w:name="Colorful Grid Accent 2" w:uiPriority="73"/>
+    <w:lsdException w:name="Light Shading Accent 3" w:uiPriority="60"/>
+    <w:lsdException w:name="Light List Accent 3" w:uiPriority="61"/>
+    <w:lsdException w:name="Light Grid Accent 3" w:uiPriority="62"/>
+    <w:lsdException w:name="Medium Shading 1 Accent 3" w:uiPriority="63"/>
+    <w:lsdException w:name="Medium Shading 2 Accent 3" w:uiPriority="64"/>
+    <w:lsdException w:name="Medium List 1 Accent 3" w:uiPriority="65"/>
+    <w:lsdException w:name="Medium List 2 Accent 3" w:uiPriority="66"/>
+    <w:lsdException w:name="Medium Grid 1 Accent 3" w:uiPriority="67"/>
+    <w:lsdException w:name="Medium Grid 2 Accent 3" w:uiPriority="68"/>
+    <w:lsdException w:name="Medium Grid 3 Accent 3" w:uiPriority="69"/>
+    <w:lsdException w:name="Dark List Accent 3" w:uiPriority="70"/>
+    <w:lsdException w:name="Colorful Shading Accent 3" w:uiPriority="71"/>
+    <w:lsdException w:name="Colorful List Accent 3" w:uiPriority="72"/>
+    <w:lsdException w:name="Colorful Grid Accent 3" w:uiPriority="73"/>
+    <w:lsdException w:name="Light Shading Accent 4" w:uiPriority="60"/>
+    <w:lsdException w:name="Light List Accent 4" w:uiPriority="61"/>
+    <w:lsdException w:name="Light Grid Accent 4" w:uiPriority="62"/>
+    <w:lsdException w:name="Medium Shading 1 Accent 4" w:uiPriority="63"/>
+    <w:lsdException w:name="Medium Shading 2 Accent 4" w:uiPriority="64"/>
+    <w:lsdException w:name="Medium List 1 Accent 4" w:uiPriority="65"/>
+    <w:lsdException w:name="Medium List 2 Accent 4" w:uiPriority="66"/>
+    <w:lsdException w:name="Medium Grid 1 Accent 4" w:uiPriority="67"/>
+    <w:lsdException w:name="Medium Grid 2 Accent 4" w:uiPriority="68"/>
+    <w:lsdException w:name="Medium Grid 3 Accent 4" w:uiPriority="69"/>
+    <w:lsdException w:name="Dark List Accent 4" w:uiPriority="70"/>
+    <w:lsdException w:name="Colorful Shading Accent 4" w:uiPriority="71"/>
+    <w:lsdException w:name="Colorful List Accent 4" w:uiPriority="72"/>
+    <w:lsdException w:name="Colorful Grid Accent 4" w:uiPriority="73"/>
+    <w:lsdException w:name="Light Shading Accent 5" w:uiPriority="60"/>
+    <w:lsdException w:name="Light List Accent 5" w:uiPriority="61"/>
+    <w:lsdException w:name="Light Grid Accent 5" w:uiPriority="62"/>
+    <w:lsdException w:name="Medium Shading 1 Accent 5" w:uiPriority="63"/>
+    <w:lsdException w:name="Medium Shading 2 Accent 5" w:uiPriority="64"/>
+    <w:lsdException w:name="Medium List 1 Accent 5" w:uiPriority="65"/>
+    <w:lsdException w:name="Medium List 2 Accent 5" w:uiPriority="66"/>
+    <w:lsdException w:name="Medium Grid 1 Accent 5" w:uiPriority="67"/>
+    <w:lsdException w:name="Medium Grid 2 Accent 5" w:uiPriority="68"/>
+    <w:lsdException w:name="Medium Grid 3 Accent 5" w:uiPriority="69"/>
+    <w:lsdException w:name="Dark List Accent 5" w:uiPriority="70"/>
+    <w:lsdException w:name="Colorful Shading Accent 5" w:uiPriority="71"/>
+    <w:lsdException w:name="Colorful List Accent 5" w:uiPriority="72"/>
+    <w:lsdException w:name="Colorful Grid Accent 5" w:uiPriority="73"/>
+    <w:lsdException w:name="Light Shading Accent 6" w:uiPriority="60"/>
+    <w:lsdException w:name="Light List Accent 6" w:uiPriority="61"/>
+    <w:lsdException w:name="Light Grid Accent 6" w:uiPriority="62"/>
+    <w:lsdException w:name="Medium Shading 1 Accent 6" w:uiPriority="63"/>
+    <w:lsdException w:name="Medium Shading 2 Accent 6" w:uiPriority="64"/>
+    <w:lsdException w:name="Medium List 1 Accent 6" w:uiPriority="65"/>
+    <w:lsdException w:name="Medium List 2 Accent 6" w:uiPriority="66"/>
+    <w:lsdException w:name="Medium Grid 1 Accent 6" w:uiPriority="67"/>
+    <w:lsdException w:name="Medium Grid 2 Accent 6" w:uiPriority="68"/>
+    <w:lsdException w:name="Medium Grid 3 Accent 6" w:uiPriority="69"/>
+    <w:lsdException w:name="Dark List Accent 6" w:uiPriority="70"/>
+    <w:lsdException w:name="Colorful Shading Accent 6" w:uiPriority="71"/>
+    <w:lsdException w:name="Colorful List Accent 6" w:uiPriority="72"/>
+    <w:lsdException w:name="Colorful Grid Accent 6" w:uiPriority="73"/>
+    <w:lsdException w:name="Subtle Emphasis" w:uiPriority="19" w:qFormat="1"/>
+    <w:lsdException w:name="Intense Emphasis" w:uiPriority="21" w:qFormat="1"/>
+    <w:lsdException w:name="Subtle Reference" w:uiPriority="31" w:qFormat="1"/>
+    <w:lsdException w:name="Intense Reference" w:uiPriority="32" w:qFormat="1"/>
+    <w:lsdException w:name="Book Title" w:uiPriority="33" w:qFormat="1"/>
+    <w:lsdException w:name="Bibliography" w:semiHidden="1" w:uiPriority="37" w:unhideWhenUsed="1"/>
+    <w:lsdException w:name="TOC Heading" w:semiHidden="1" w:uiPriority="39" w:unhideWhenUsed="1" w:qFormat="1"/>
+    <w:lsdException w:name="Plain Table 1" w:uiPriority="41"/>
+    <w:lsdException w:name="Plain Table 2" w:uiPriority="42"/>
+    <w:lsdException w:name="Plain Table 3" w:uiPriority="43"/>
+    <w:lsdException w:name="Plain Table 4" w:uiPriority="44"/>
+    <w:lsdException w:name="Plain Table 5" w:uiPriority="45"/>
+    <w:lsdException w:name="Grid Table Light" w:uiPriority="40"/>
+    <w:lsdException w:name="Grid Table 1 Light" w:uiPriority="46"/>
+    <w:lsdException w:name="Grid Table 2" w:uiPriority="47"/>
+    <w:lsdException w:name="Grid Table 3" w:uiPriority="48"/>
+    <w:lsdException w:name="Grid Table 4" w:uiPriority="49"/>
+    <w:lsdException w:name="Grid Table 5 Dark" w:uiPriority="50"/>
+    <w:lsdException w:name="Grid Table 6 Colorful" w:uiPriority="51"/>
+    <w:lsdException w:name="Grid Table 7 Colorful" w:uiPriority="52"/>
+    <w:lsdException w:name="Grid Table 1 Light Accent 1" w:uiPriority="46"/>
+    <w:lsdException w:name="Grid Table 2 Accent 1" w:uiPriority="47"/>
+    <w:lsdException w:name="Grid Table 3 Accent 1" w:uiPriority="48"/>
+    <w:lsdException w:name="Grid Table 4 Accent 1" w:uiPriority="49"/>
+    <w:lsdException w:name="Grid Table 5 Dark Accent 1" w:uiPriority="50"/>
+    <w:lsdException w:name="Grid Table 6 Colorful Accent 1" w:uiPriority="51"/>
+    <w:lsdException w:name="Grid Table 7 Colorful Accent 1" w:uiPriority="52"/>
+    <w:lsdException w:name="Grid Table 1 Light Accent 2" w:uiPriority="46"/>
+    <w:lsdException w:name="Grid Table 2 Accent 2" w:uiPriority="47"/>
+    <w:lsdException w:name="Grid Table 3 Accent 2" w:uiPriority="48"/>
+    <w:lsdException w:name="Grid Table 4 Accent 2" w:uiPriority="49"/>
+    <w:lsdException w:name="Grid Table 5 Dark Accent 2" w:uiPriority="50"/>
+    <w:lsdException w:name="Grid Table 6 Colorful Accent 2" w:uiPriority="51"/>
+    <w:lsdException w:name="Grid Table 7 Colorful Accent 2" w:uiPriority="52"/>
+    <w:lsdException w:name="Grid Table 1 Light Accent 3" w:uiPriority="46"/>
+    <w:lsdException w:name="Grid Table 2 Accent 3" w:uiPriority="47"/>
+    <w:lsdException w:name="Grid Table 3 Accent 3" w:uiPriority="48"/>
+    <w:lsdException w:name="Grid Table 4 Accent 3" w:uiPriority="49"/>
+    <w:lsdException w:name="Grid Table 5 Dark Accent 3" w:uiPriority="50"/>
+    <w:lsdException w:name="Grid Table 6 Colorful Accent 3" w:uiPriority="51"/>
+    <w:lsdException w:name="Grid Table 7 Colorful Accent 3" w:uiPriority="52"/>
+    <w:lsdException w:name="Grid Table 1 Light Accent 4" w:uiPriority="46"/>
+    <w:lsdException w:name="Grid Table 2 Accent 4" w:uiPriority="47"/>
+    <w:lsdException w:name="Grid Table 3 Accent 4" w:uiPriority="48"/>
+    <w:lsdException w:name="Grid Table 4 Accent 4" w:uiPriority="49"/>
+    <w:lsdException w:name="Grid Table 5 Dark Accent 4" w:uiPriority="50"/>
+    <w:lsdException w:name="Grid Table 6 Colorful Accent 4" w:uiPriority="51"/>
+    <w:lsdException w:name="Grid Table 7 Colorful Accent 4" w:uiPriority="52"/>
+    <w:lsdException w:name="Grid Table 1 Light Accent 5" w:uiPriority="46"/>
+    <w:lsdException w:name="Grid Table 2 Accent 5" w:uiPriority="47"/>
+    <w:lsdException w:name="Grid Table 3 Accent 5" w:uiPriority="48"/>
+    <w:lsdException w:name="Grid Table 4 Accent 5" w:uiPriority="49"/>
+    <w:lsdException w:name="Grid Table 5 Dark Accent 5" w:uiPriority="50"/>
+    <w:lsdException w:name="Grid Table 6 Colorful Accent 5" w:uiPriority="51"/>
+    <w:lsdException w:name="Grid Table 7 Colorful Accent 5" w:uiPriority="52"/>
+    <w:lsdException w:name="Grid Table 1 Light Accent 6" w:uiPriority="46"/>
+    <w:lsdException w:name="Grid Table 2 Accent 6" w:uiPriority="47"/>
+    <w:lsdException w:name="Grid Table 3 Accent 6" w:uiPriority="48"/>
+    <w:lsdException w:name="Grid Table 4 Accent 6" w:uiPriority="49"/>
+    <w:lsdException w:name="Grid Table 5 Dark Accent 6" w:uiPriority="50"/>
+    <w:lsdException w:name="Grid Table 6 Colorful Accent 6" w:uiPriority="51"/>
+    <w:lsdException w:name="Grid Table 7 Colorful Accent 6" w:uiPriority="52"/>
+    <w:lsdException w:name="List Table 1 Light" w:uiPriority="46"/>
+    <w:lsdException w:name="List Table 2" w:uiPriority="47"/>
+    <w:lsdException w:name="List Table 3" w:uiPriority="48"/>
+    <w:lsdException w:name="List Table 4" w:uiPriority="49"/>
+    <w:lsdException w:name="List Table 5 Dark" w:uiPriority="50"/>
+    <w:lsdException w:name="List Table 6 Colorful" w:uiPriority="51"/>
+    <w:lsdException w:name="List Table 7 Colorful" w:uiPriority="52"/>
+    <w:lsdException w:name="List Table 1 Light Accent 1" w:uiPriority="46"/>
+    <w:lsdException w:name="List Table 2 Accent 1" w:uiPriority="47"/>
+    <w:lsdException w:name="List Table 3 Accent 1" w:uiPriority="48"/>
+    <w:lsdException w:name="List Table 4 Accent 1" w:uiPriority="49"/>
+    <w:lsdException w:name="List Table 5 Dark Accent 1" w:uiPriority="50"/>
+    <w:lsdException w:name="List Table 6 Colorful Accent 1" w:uiPriority="51"/>
+    <w:lsdException w:name="List Table 7 Colorful Accent 1" w:uiPriority="52"/>
+    <w:lsdException w:name="List Table 1 Light Accent 2" w:uiPriority="46"/>
+    <w:lsdException w:name="List Table 2 Accent 2" w:uiPriority="47"/>
+    <w:lsdException w:name="List Table 3 Accent 2" w:uiPriority="48"/>
+    <w:lsdException w:name="List Table 4 Accent 2" w:uiPriority="49"/>
+    <w:lsdException w:name="List Table 5 Dark Accent 2" w:uiPriority="50"/>
+    <w:lsdException w:name="List Table 6 Colorful Accent 2" w:uiPriority="51"/>
+    <w:lsdException w:name="List Table 7 Colorful Accent 2" w:uiPriority="52"/>
+    <w:lsdException w:name="List Table 1 Light Accent 3" w:uiPriority="46"/>
+    <w:lsdException w:name="List Table 2 Accent 3" w:uiPriority="47"/>
+    <w:lsdException w:name="List Table 3 Accent 3" w:uiPriority="48"/>
+    <w:lsdException w:name="List Table 4 Accent 3" w:uiPriority="49"/>
+    <w:lsdException w:name="List Table 5 Dark Accent 3" w:uiPriority="50"/>
+    <w:lsdException w:name="List Table 6 Colorful Accent 3" w:uiPriority="51"/>
+    <w:lsdException w:name="List Table 7 Colorful Accent 3" w:uiPriority="52"/>
+    <w:lsdException w:name="List Table 1 Light Accent 4" w:uiPriority="46"/>
+    <w:lsdException w:name="List Table 2 Accent 4" w:uiPriority="47"/>
+    <w:lsdException w:name="List Table 3 Accent 4" w:uiPriority="48"/>
+    <w:lsdException w:name="List Table 4 Accent 4" w:uiPriority="49"/>
+    <w:lsdException w:name="List Table 5 Dark Accent 4" w:uiPriority="50"/>
+    <w:lsdException w:name="List Table 6 Colorful Accent 4" w:uiPriority="51"/>
+    <w:lsdException w:name="List Table 7 Colorful Accent 4" w:uiPriority="52"/>
+    <w:lsdException w:name="List Table 1 Light Accent 5" w:uiPriority="46"/>
+    <w:lsdException w:name="List Table 2 Accent 5" w:uiPriority="47"/>
+    <w:lsdException w:name="List Table 3 Accent 5" w:uiPriority="48"/>
+    <w:lsdException w:name="List Table 4 Accent 5" w:uiPriority="49"/>
+    <w:lsdException w:name="List Table 5 Dark Accent 5" w:uiPriority="50"/>
+    <w:lsdException w:name="List Table 6 Colorful Accent 5" w:uiPriority="51"/>
+    <w:lsdException w:name="List Table 7 Colorful Accent 5" w:uiPriority="52"/>
+    <w:lsdException w:name="List Table 1 Light Accent 6" w:uiPriority="46"/>
+    <w:lsdException w:name="List Table 2 Accent 6" w:uiPriority="47"/>
+    <w:lsdException w:name="List Table 3 Accent 6" w:uiPriority="48"/>
+    <w:lsdException w:name="List Table 4 Accent 6" w:uiPriority="49"/>
+    <w:lsdException w:name="List Table 5 Dark Accent 6" w:uiPriority="50"/>
+    <w:lsdException w:name="List Table 6 Colorful Accent 6" w:uiPriority="51"/>
+    <w:lsdException w:name="List Table 7 Colorful Accent 6" w:uiPriority="52"/>
   </w:latentStyles>
   <w:style w:type="paragraph" w:default="1" w:styleId="a">
     <w:name w:val="Normal"/>

</xml_diff>

<commit_message>
- created private printResult method; - created private trimZeroFloat method; - updated ToDo's; - updated UML diagram; - updated precision input (added limitation between 3 and 10 digits after '0.');
</commit_message>
<xml_diff>
--- a/ToDo.docx
+++ b/ToDo.docx
@@ -1,6 +1,6 @@
 
 <file path=word/document.xml><?xml version="1.0" encoding="utf-8"?>
-<w:document xmlns:wpc="http://schemas.microsoft.com/office/word/2010/wordprocessingCanvas" xmlns:mc="http://schemas.openxmlformats.org/markup-compatibility/2006" xmlns:o="urn:schemas-microsoft-com:office:office" xmlns:r="http://schemas.openxmlformats.org/officeDocument/2006/relationships" xmlns:m="http://schemas.openxmlformats.org/officeDocument/2006/math" xmlns:v="urn:schemas-microsoft-com:vml" xmlns:wp14="http://schemas.microsoft.com/office/word/2010/wordprocessingDrawing" xmlns:wp="http://schemas.openxmlformats.org/drawingml/2006/wordprocessingDrawing" xmlns:w10="urn:schemas-microsoft-com:office:word" xmlns:w="http://schemas.openxmlformats.org/wordprocessingml/2006/main" xmlns:w14="http://schemas.microsoft.com/office/word/2010/wordml" xmlns:w15="http://schemas.microsoft.com/office/word/2012/wordml" xmlns:wpg="http://schemas.microsoft.com/office/word/2010/wordprocessingGroup" xmlns:wpi="http://schemas.microsoft.com/office/word/2010/wordprocessingInk" xmlns:wne="http://schemas.microsoft.com/office/word/2006/wordml" xmlns:wps="http://schemas.microsoft.com/office/word/2010/wordprocessingShape" mc:Ignorable="w14 w15 wp14">
+<w:document xmlns:wpc="http://schemas.microsoft.com/office/word/2010/wordprocessingCanvas" xmlns:mc="http://schemas.openxmlformats.org/markup-compatibility/2006" xmlns:o="urn:schemas-microsoft-com:office:office" xmlns:r="http://schemas.openxmlformats.org/officeDocument/2006/relationships" xmlns:m="http://schemas.openxmlformats.org/officeDocument/2006/math" xmlns:v="urn:schemas-microsoft-com:vml" xmlns:wp14="http://schemas.microsoft.com/office/word/2010/wordprocessingDrawing" xmlns:wp="http://schemas.openxmlformats.org/drawingml/2006/wordprocessingDrawing" xmlns:w10="urn:schemas-microsoft-com:office:word" xmlns:w="http://schemas.openxmlformats.org/wordprocessingml/2006/main" xmlns:w14="http://schemas.microsoft.com/office/word/2010/wordml" xmlns:wpg="http://schemas.microsoft.com/office/word/2010/wordprocessingGroup" xmlns:wpi="http://schemas.microsoft.com/office/word/2010/wordprocessingInk" xmlns:wne="http://schemas.microsoft.com/office/word/2006/wordml" xmlns:wps="http://schemas.microsoft.com/office/word/2010/wordprocessingShape" mc:Ignorable="w14 wp14">
   <w:body>
     <w:p>
       <w:pPr>
@@ -57,58 +57,30 @@
         </w:rPr>
         <w:t xml:space="preserve"> метод </w:t>
       </w:r>
-      <w:r>
-        <w:rPr>
-          <w:b/>
-          <w:strike/>
-        </w:rPr>
-        <w:t>'</w:t>
-      </w:r>
-      <w:proofErr w:type="spellStart"/>
-      <w:r>
-        <w:rPr>
-          <w:b/>
-          <w:strike/>
-        </w:rPr>
-        <w:t>UserInputUtils.angleValue</w:t>
-      </w:r>
-      <w:proofErr w:type="spellEnd"/>
-      <w:r>
-        <w:rPr>
-          <w:b/>
-          <w:strike/>
-        </w:rPr>
-        <w:t>'</w:t>
-      </w:r>
+      <w:proofErr w:type="spellStart"/>
+      <w:r>
+        <w:rPr>
+          <w:b/>
+          <w:strike/>
+        </w:rPr>
+        <w:t>'UserInputUtils.angleValue'</w:t>
+      </w:r>
+      <w:proofErr w:type="spellEnd"/>
       <w:r>
         <w:rPr>
           <w:strike/>
         </w:rPr>
         <w:t xml:space="preserve">, на основі </w:t>
       </w:r>
-      <w:r>
-        <w:rPr>
-          <w:b/>
-          <w:strike/>
-        </w:rPr>
-        <w:t>'</w:t>
-      </w:r>
-      <w:proofErr w:type="spellStart"/>
-      <w:r>
-        <w:rPr>
-          <w:b/>
-          <w:strike/>
-        </w:rPr>
-        <w:t>UserInputUtils.angleInputValidate</w:t>
-      </w:r>
-      <w:proofErr w:type="spellEnd"/>
-      <w:r>
-        <w:rPr>
-          <w:b/>
-          <w:strike/>
-        </w:rPr>
-        <w:t>'</w:t>
-      </w:r>
+      <w:proofErr w:type="spellStart"/>
+      <w:r>
+        <w:rPr>
+          <w:b/>
+          <w:strike/>
+        </w:rPr>
+        <w:t>'UserInputUtils.angleInputValidate'</w:t>
+      </w:r>
+      <w:proofErr w:type="spellEnd"/>
       <w:r>
         <w:rPr>
           <w:strike/>
@@ -627,33 +599,69 @@
         <w:ind w:left="714" w:hanging="357"/>
         <w:contextualSpacing w:val="0"/>
         <w:jc w:val="both"/>
-      </w:pPr>
-      <w:r>
+        <w:rPr>
+          <w:strike/>
+        </w:rPr>
+      </w:pPr>
+      <w:r>
+        <w:rPr>
+          <w:strike/>
+        </w:rPr>
         <w:t>Виправити дублікат коду (він там точно з</w:t>
       </w:r>
       <w:r>
         <w:rPr>
+          <w:strike/>
           <w:lang w:val="ru-RU"/>
         </w:rPr>
         <w:t>’</w:t>
       </w:r>
       <w:r>
+        <w:rPr>
+          <w:strike/>
+        </w:rPr>
         <w:t xml:space="preserve">явиться </w:t>
       </w:r>
       <w:r>
+        <w:rPr>
+          <w:strike/>
+        </w:rPr>
         <w:sym w:font="Wingdings" w:char="F04A"/>
       </w:r>
       <w:r>
+        <w:rPr>
+          <w:strike/>
+        </w:rPr>
         <w:t>) та винести в окремий</w:t>
       </w:r>
       <w:r>
         <w:rPr>
-          <w:lang w:val="ru-RU"/>
-        </w:rPr>
-        <w:t xml:space="preserve"> </w:t>
-      </w:r>
-      <w:r>
+          <w:strike/>
+          <w:lang w:val="ru-RU"/>
+        </w:rPr>
+        <w:t xml:space="preserve"> </w:t>
+      </w:r>
+      <w:r>
+        <w:rPr>
+          <w:strike/>
+        </w:rPr>
         <w:t>метод.</w:t>
+      </w:r>
+      <w:r>
+        <w:rPr>
+          <w:b/>
+          <w:color w:val="76923C" w:themeColor="accent3" w:themeShade="BF"/>
+          <w:lang w:val="ru-RU"/>
+        </w:rPr>
+        <w:t xml:space="preserve"> </w:t>
+      </w:r>
+      <w:r>
+        <w:rPr>
+          <w:b/>
+          <w:color w:val="76923C" w:themeColor="accent3" w:themeShade="BF"/>
+          <w:lang w:val="ru-RU"/>
+        </w:rPr>
+        <w:t>ВИКОНАНО</w:t>
       </w:r>
     </w:p>
     <w:p>
@@ -715,11 +723,21 @@
         <w:rPr>
           <w:lang w:val="ru-RU"/>
         </w:rPr>
-        <w:t xml:space="preserve"> (</w:t>
-      </w:r>
-      <w:proofErr w:type="spellStart"/>
-      <w:r>
-        <w:rPr>
+        <w:t xml:space="preserve"> </w:t>
+      </w:r>
+      <w:r>
+        <w:rPr>
+          <w:b/>
+          <w:color w:val="FF0000"/>
+          <w:lang w:val="ru-RU"/>
+        </w:rPr>
+        <w:t>(</w:t>
+      </w:r>
+      <w:proofErr w:type="spellStart"/>
+      <w:r>
+        <w:rPr>
+          <w:b/>
+          <w:color w:val="FF0000"/>
           <w:lang w:val="ru-RU"/>
         </w:rPr>
         <w:t>Був</w:t>
@@ -727,13 +745,17 @@
       <w:proofErr w:type="spellEnd"/>
       <w:r>
         <w:rPr>
-          <w:lang w:val="ru-RU"/>
-        </w:rPr>
-        <w:t xml:space="preserve"> </w:t>
-      </w:r>
-      <w:proofErr w:type="spellStart"/>
-      <w:r>
-        <w:rPr>
+          <w:b/>
+          <w:color w:val="FF0000"/>
+          <w:lang w:val="ru-RU"/>
+        </w:rPr>
+        <w:t xml:space="preserve"> </w:t>
+      </w:r>
+      <w:proofErr w:type="spellStart"/>
+      <w:r>
+        <w:rPr>
+          <w:b/>
+          <w:color w:val="FF0000"/>
           <w:lang w:val="ru-RU"/>
         </w:rPr>
         <w:t>використаний</w:t>
@@ -741,6 +763,8 @@
       <w:proofErr w:type="spellEnd"/>
       <w:r>
         <w:rPr>
+          <w:b/>
+          <w:color w:val="FF0000"/>
           <w:lang w:val="ru-RU"/>
         </w:rPr>
         <w:t xml:space="preserve"> для </w:t>
@@ -748,6 +772,8 @@
       <w:proofErr w:type="spellStart"/>
       <w:r>
         <w:rPr>
+          <w:b/>
+          <w:color w:val="FF0000"/>
           <w:lang w:val="ru-RU"/>
         </w:rPr>
         <w:t>розробки</w:t>
@@ -755,15 +781,18 @@
       <w:proofErr w:type="spellEnd"/>
       <w:r>
         <w:rPr>
-          <w:lang w:val="ru-RU"/>
-        </w:rPr>
-        <w:t xml:space="preserve"> </w:t>
-      </w:r>
-      <w:proofErr w:type="spellStart"/>
-      <w:r>
-        <w:rPr>
-          <w:b/>
-          <w:i/>
+          <w:b/>
+          <w:color w:val="FF0000"/>
+          <w:lang w:val="ru-RU"/>
+        </w:rPr>
+        <w:t xml:space="preserve"> </w:t>
+      </w:r>
+      <w:proofErr w:type="spellStart"/>
+      <w:r>
+        <w:rPr>
+          <w:b/>
+          <w:i/>
+          <w:color w:val="FF0000"/>
           <w:lang w:val="ru-RU"/>
         </w:rPr>
         <w:t>Calculation.tay</w:t>
@@ -773,6 +802,7 @@
         <w:rPr>
           <w:b/>
           <w:i/>
+          <w:color w:val="FF0000"/>
           <w:lang w:val="en-US"/>
         </w:rPr>
         <w:t>l</w:t>
@@ -782,6 +812,7 @@
         <w:rPr>
           <w:b/>
           <w:i/>
+          <w:color w:val="FF0000"/>
           <w:lang w:val="ru-RU"/>
         </w:rPr>
         <w:t>or</w:t>
@@ -791,27 +822,46 @@
         <w:rPr>
           <w:b/>
           <w:i/>
-          <w:lang w:val="ru-RU"/>
-        </w:rPr>
-        <w:t>(</w:t>
+          <w:color w:val="FF0000"/>
+          <w:lang w:val="ru-RU"/>
+        </w:rPr>
+        <w:t>()</w:t>
       </w:r>
       <w:proofErr w:type="gramStart"/>
       <w:r>
         <w:rPr>
           <w:b/>
           <w:i/>
-          <w:lang w:val="ru-RU"/>
-        </w:rPr>
-        <w:t xml:space="preserve">) </w:t>
-      </w:r>
-      <w:r>
-        <w:rPr>
+          <w:color w:val="FF0000"/>
+          <w:lang w:val="ru-RU"/>
+        </w:rPr>
+        <w:t xml:space="preserve"> </w:t>
+      </w:r>
+      <w:r>
+        <w:rPr>
+          <w:b/>
           <w:i/>
           <w:lang w:val="ru-RU"/>
         </w:rPr>
         <w:t>)</w:t>
       </w:r>
       <w:proofErr w:type="gramEnd"/>
+      <w:r>
+        <w:rPr>
+          <w:b/>
+          <w:color w:val="76923C" w:themeColor="accent3" w:themeShade="BF"/>
+          <w:lang w:val="ru-RU"/>
+        </w:rPr>
+        <w:t xml:space="preserve"> </w:t>
+      </w:r>
+      <w:r>
+        <w:rPr>
+          <w:b/>
+          <w:color w:val="76923C" w:themeColor="accent3" w:themeShade="BF"/>
+          <w:lang w:val="ru-RU"/>
+        </w:rPr>
+        <w:t>ВИКОНАНО</w:t>
+      </w:r>
     </w:p>
     <w:p>
       <w:pPr>
@@ -824,13 +874,20 @@
         <w:ind w:left="714" w:hanging="357"/>
         <w:contextualSpacing w:val="0"/>
         <w:jc w:val="both"/>
-      </w:pPr>
-      <w:r>
+        <w:rPr>
+          <w:strike/>
+        </w:rPr>
+      </w:pPr>
+      <w:r>
+        <w:rPr>
+          <w:strike/>
+        </w:rPr>
         <w:t xml:space="preserve">Доробити метод </w:t>
       </w:r>
       <w:r>
         <w:rPr>
           <w:i/>
+          <w:strike/>
           <w:lang w:val="en-US"/>
         </w:rPr>
         <w:t>void</w:t>
@@ -838,13 +895,15 @@
       <w:r>
         <w:rPr>
           <w:b/>
-        </w:rPr>
-        <w:t xml:space="preserve"> </w:t>
-      </w:r>
-      <w:proofErr w:type="spellStart"/>
-      <w:r>
-        <w:rPr>
-          <w:b/>
+          <w:strike/>
+        </w:rPr>
+        <w:t xml:space="preserve"> </w:t>
+      </w:r>
+      <w:proofErr w:type="spellStart"/>
+      <w:r>
+        <w:rPr>
+          <w:b/>
+          <w:strike/>
           <w:lang w:val="en-US"/>
         </w:rPr>
         <w:t>printResult</w:t>
@@ -853,16 +912,21 @@
       <w:r>
         <w:rPr>
           <w:b/>
-        </w:rPr>
-        <w:t xml:space="preserve"> </w:t>
-      </w:r>
-      <w:r>
+          <w:strike/>
+        </w:rPr>
+        <w:t xml:space="preserve"> </w:t>
+      </w:r>
+      <w:r>
+        <w:rPr>
+          <w:strike/>
+        </w:rPr>
         <w:t xml:space="preserve">в головному класі </w:t>
       </w:r>
       <w:proofErr w:type="spellStart"/>
       <w:r>
         <w:rPr>
           <w:b/>
+          <w:strike/>
         </w:rPr>
         <w:t>TrigonometricCalculation</w:t>
       </w:r>
@@ -870,71 +934,84 @@
       <w:r>
         <w:rPr>
           <w:b/>
+          <w:strike/>
         </w:rPr>
         <w:t xml:space="preserve">, </w:t>
       </w:r>
       <w:r>
-        <w:t xml:space="preserve">так, щоб разом </w:t>
-      </w:r>
-      <w:r>
-        <w:t>і</w:t>
-      </w:r>
-      <w:r>
-        <w:t xml:space="preserve">з </w:t>
-      </w:r>
-      <w:r>
-        <w:t xml:space="preserve">значенням </w:t>
-      </w:r>
-      <w:proofErr w:type="spellStart"/>
-      <w:r>
-        <w:rPr>
-          <w:i/>
+        <w:rPr>
+          <w:strike/>
+        </w:rPr>
+        <w:t>так, щоб ра</w:t>
+      </w:r>
+      <w:bookmarkStart w:id="0" w:name="_GoBack"/>
+      <w:bookmarkEnd w:id="0"/>
+      <w:r>
+        <w:rPr>
+          <w:strike/>
+        </w:rPr>
+        <w:t xml:space="preserve">зом із значенням </w:t>
+      </w:r>
+      <w:proofErr w:type="spellStart"/>
+      <w:r>
+        <w:rPr>
+          <w:i/>
+          <w:strike/>
         </w:rPr>
         <w:t>double</w:t>
       </w:r>
       <w:proofErr w:type="spellEnd"/>
       <w:r>
-        <w:t xml:space="preserve"> </w:t>
-      </w:r>
-      <w:proofErr w:type="spellStart"/>
-      <w:r>
-        <w:rPr>
+        <w:rPr>
+          <w:strike/>
+        </w:rPr>
+        <w:t xml:space="preserve"> </w:t>
+      </w:r>
+      <w:proofErr w:type="spellStart"/>
+      <w:r>
+        <w:rPr>
+          <w:strike/>
           <w:lang w:val="en-US"/>
         </w:rPr>
         <w:t>taylor</w:t>
       </w:r>
       <w:proofErr w:type="spellEnd"/>
       <w:r>
-        <w:t>(*</w:t>
-      </w:r>
-      <w:r>
-        <w:t>,</w:t>
-      </w:r>
-      <w:r>
-        <w:t>*</w:t>
-      </w:r>
-      <w:r>
-        <w:t>,</w:t>
-      </w:r>
-      <w:r>
-        <w:t>*</w:t>
-      </w:r>
-      <w:r>
-        <w:t xml:space="preserve">) </w:t>
-      </w:r>
-      <w:r>
-        <w:t xml:space="preserve">поряд виводилось значення цієї функції отримане вбудованою функцією бібліотеки </w:t>
-      </w:r>
-      <w:r>
-        <w:rPr>
-          <w:b/>
-          <w:i/>
+        <w:rPr>
+          <w:strike/>
+        </w:rPr>
+        <w:t xml:space="preserve">(*,*,*) поряд виводилось значення цієї функції отримане вбудованою функцією бібліотеки </w:t>
+      </w:r>
+      <w:r>
+        <w:rPr>
+          <w:b/>
+          <w:i/>
+          <w:strike/>
           <w:lang w:val="en-US"/>
         </w:rPr>
         <w:t>Math</w:t>
       </w:r>
       <w:r>
+        <w:rPr>
+          <w:strike/>
+        </w:rPr>
         <w:t>.</w:t>
+      </w:r>
+      <w:r>
+        <w:rPr>
+          <w:b/>
+          <w:color w:val="76923C" w:themeColor="accent3" w:themeShade="BF"/>
+          <w:lang w:val="ru-RU"/>
+        </w:rPr>
+        <w:t xml:space="preserve"> </w:t>
+      </w:r>
+      <w:r>
+        <w:rPr>
+          <w:b/>
+          <w:color w:val="76923C" w:themeColor="accent3" w:themeShade="BF"/>
+          <w:lang w:val="ru-RU"/>
+        </w:rPr>
+        <w:t>ВИКОНАНО</w:t>
       </w:r>
     </w:p>
     <w:p>
@@ -947,8 +1024,6 @@
       <w:r>
         <w:t>ритий для критики та обговорень!</w:t>
       </w:r>
-      <w:bookmarkStart w:id="0" w:name="_GoBack"/>
-      <w:bookmarkEnd w:id="0"/>
     </w:p>
     <w:sectPr>
       <w:pgSz w:w="11906" w:h="16838"/>
@@ -961,8 +1036,8 @@
 </file>
 
 <file path=word/numbering.xml><?xml version="1.0" encoding="utf-8"?>
-<w:numbering xmlns:wpc="http://schemas.microsoft.com/office/word/2010/wordprocessingCanvas" xmlns:mc="http://schemas.openxmlformats.org/markup-compatibility/2006" xmlns:o="urn:schemas-microsoft-com:office:office" xmlns:r="http://schemas.openxmlformats.org/officeDocument/2006/relationships" xmlns:m="http://schemas.openxmlformats.org/officeDocument/2006/math" xmlns:v="urn:schemas-microsoft-com:vml" xmlns:wp14="http://schemas.microsoft.com/office/word/2010/wordprocessingDrawing" xmlns:wp="http://schemas.openxmlformats.org/drawingml/2006/wordprocessingDrawing" xmlns:w10="urn:schemas-microsoft-com:office:word" xmlns:w="http://schemas.openxmlformats.org/wordprocessingml/2006/main" xmlns:w14="http://schemas.microsoft.com/office/word/2010/wordml" xmlns:w15="http://schemas.microsoft.com/office/word/2012/wordml" xmlns:wpg="http://schemas.microsoft.com/office/word/2010/wordprocessingGroup" xmlns:wpi="http://schemas.microsoft.com/office/word/2010/wordprocessingInk" xmlns:wne="http://schemas.microsoft.com/office/word/2006/wordml" xmlns:wps="http://schemas.microsoft.com/office/word/2010/wordprocessingShape" mc:Ignorable="w14 w15 wp14">
-  <w:abstractNum w:abstractNumId="0" w15:restartNumberingAfterBreak="0">
+<w:numbering xmlns:wpc="http://schemas.microsoft.com/office/word/2010/wordprocessingCanvas" xmlns:mc="http://schemas.openxmlformats.org/markup-compatibility/2006" xmlns:o="urn:schemas-microsoft-com:office:office" xmlns:r="http://schemas.openxmlformats.org/officeDocument/2006/relationships" xmlns:m="http://schemas.openxmlformats.org/officeDocument/2006/math" xmlns:v="urn:schemas-microsoft-com:vml" xmlns:wp14="http://schemas.microsoft.com/office/word/2010/wordprocessingDrawing" xmlns:wp="http://schemas.openxmlformats.org/drawingml/2006/wordprocessingDrawing" xmlns:w10="urn:schemas-microsoft-com:office:word" xmlns:w="http://schemas.openxmlformats.org/wordprocessingml/2006/main" xmlns:w14="http://schemas.microsoft.com/office/word/2010/wordml" xmlns:wpg="http://schemas.microsoft.com/office/word/2010/wordprocessingGroup" xmlns:wpi="http://schemas.microsoft.com/office/word/2010/wordprocessingInk" xmlns:wne="http://schemas.microsoft.com/office/word/2006/wordml" xmlns:wps="http://schemas.microsoft.com/office/word/2010/wordprocessingShape" mc:Ignorable="w14 wp14">
+  <w:abstractNum w:abstractNumId="0">
     <w:nsid w:val="05332410"/>
     <w:multiLevelType w:val="hybridMultilevel"/>
     <w:tmpl w:val="C38A3EC2"/>
@@ -1051,7 +1126,7 @@
       </w:pPr>
     </w:lvl>
   </w:abstractNum>
-  <w:abstractNum w:abstractNumId="1" w15:restartNumberingAfterBreak="0">
+  <w:abstractNum w:abstractNumId="1">
     <w:nsid w:val="3DD60B56"/>
     <w:multiLevelType w:val="hybridMultilevel"/>
     <w:tmpl w:val="2C2E5C30"/>
@@ -1147,7 +1222,7 @@
 </file>
 
 <file path=word/styles.xml><?xml version="1.0" encoding="utf-8"?>
-<w:styles xmlns:mc="http://schemas.openxmlformats.org/markup-compatibility/2006" xmlns:r="http://schemas.openxmlformats.org/officeDocument/2006/relationships" xmlns:w="http://schemas.openxmlformats.org/wordprocessingml/2006/main" xmlns:w14="http://schemas.microsoft.com/office/word/2010/wordml" xmlns:w15="http://schemas.microsoft.com/office/word/2012/wordml" mc:Ignorable="w14 w15">
+<w:styles xmlns:mc="http://schemas.openxmlformats.org/markup-compatibility/2006" xmlns:r="http://schemas.openxmlformats.org/officeDocument/2006/relationships" xmlns:w="http://schemas.openxmlformats.org/wordprocessingml/2006/main" xmlns:w14="http://schemas.microsoft.com/office/word/2010/wordml" mc:Ignorable="w14">
   <w:docDefaults>
     <w:rPrDefault>
       <w:rPr>
@@ -1163,378 +1238,345 @@
       </w:pPr>
     </w:pPrDefault>
   </w:docDefaults>
-  <w:latentStyles w:defLockedState="0" w:defUIPriority="99" w:defSemiHidden="0" w:defUnhideWhenUsed="0" w:defQFormat="0" w:count="371">
-    <w:lsdException w:name="Normal" w:uiPriority="0" w:qFormat="1"/>
-    <w:lsdException w:name="heading 1" w:uiPriority="9" w:qFormat="1"/>
-    <w:lsdException w:name="heading 2" w:semiHidden="1" w:uiPriority="9" w:unhideWhenUsed="1" w:qFormat="1"/>
-    <w:lsdException w:name="heading 3" w:semiHidden="1" w:uiPriority="9" w:unhideWhenUsed="1" w:qFormat="1"/>
-    <w:lsdException w:name="heading 4" w:semiHidden="1" w:uiPriority="9" w:unhideWhenUsed="1" w:qFormat="1"/>
-    <w:lsdException w:name="heading 5" w:semiHidden="1" w:uiPriority="9" w:unhideWhenUsed="1" w:qFormat="1"/>
-    <w:lsdException w:name="heading 6" w:semiHidden="1" w:uiPriority="9" w:unhideWhenUsed="1" w:qFormat="1"/>
-    <w:lsdException w:name="heading 7" w:semiHidden="1" w:uiPriority="9" w:unhideWhenUsed="1" w:qFormat="1"/>
-    <w:lsdException w:name="heading 8" w:semiHidden="1" w:uiPriority="9" w:unhideWhenUsed="1" w:qFormat="1"/>
-    <w:lsdException w:name="heading 9" w:semiHidden="1" w:uiPriority="9" w:unhideWhenUsed="1" w:qFormat="1"/>
-    <w:lsdException w:name="index 1" w:semiHidden="1" w:unhideWhenUsed="1"/>
-    <w:lsdException w:name="index 2" w:semiHidden="1" w:unhideWhenUsed="1"/>
-    <w:lsdException w:name="index 3" w:semiHidden="1" w:unhideWhenUsed="1"/>
-    <w:lsdException w:name="index 4" w:semiHidden="1" w:unhideWhenUsed="1"/>
-    <w:lsdException w:name="index 5" w:semiHidden="1" w:unhideWhenUsed="1"/>
-    <w:lsdException w:name="index 6" w:semiHidden="1" w:unhideWhenUsed="1"/>
-    <w:lsdException w:name="index 7" w:semiHidden="1" w:unhideWhenUsed="1"/>
-    <w:lsdException w:name="index 8" w:semiHidden="1" w:unhideWhenUsed="1"/>
-    <w:lsdException w:name="index 9" w:semiHidden="1" w:unhideWhenUsed="1"/>
-    <w:lsdException w:name="toc 1" w:semiHidden="1" w:uiPriority="39" w:unhideWhenUsed="1"/>
-    <w:lsdException w:name="toc 2" w:semiHidden="1" w:uiPriority="39" w:unhideWhenUsed="1"/>
-    <w:lsdException w:name="toc 3" w:semiHidden="1" w:uiPriority="39" w:unhideWhenUsed="1"/>
-    <w:lsdException w:name="toc 4" w:semiHidden="1" w:uiPriority="39" w:unhideWhenUsed="1"/>
-    <w:lsdException w:name="toc 5" w:semiHidden="1" w:uiPriority="39" w:unhideWhenUsed="1"/>
-    <w:lsdException w:name="toc 6" w:semiHidden="1" w:uiPriority="39" w:unhideWhenUsed="1"/>
-    <w:lsdException w:name="toc 7" w:semiHidden="1" w:uiPriority="39" w:unhideWhenUsed="1"/>
-    <w:lsdException w:name="toc 8" w:semiHidden="1" w:uiPriority="39" w:unhideWhenUsed="1"/>
-    <w:lsdException w:name="toc 9" w:semiHidden="1" w:uiPriority="39" w:unhideWhenUsed="1"/>
-    <w:lsdException w:name="Normal Indent" w:semiHidden="1" w:unhideWhenUsed="1"/>
-    <w:lsdException w:name="footnote text" w:semiHidden="1" w:unhideWhenUsed="1"/>
-    <w:lsdException w:name="annotation text" w:semiHidden="1" w:unhideWhenUsed="1"/>
-    <w:lsdException w:name="header" w:semiHidden="1" w:unhideWhenUsed="1"/>
-    <w:lsdException w:name="footer" w:semiHidden="1" w:unhideWhenUsed="1"/>
-    <w:lsdException w:name="index heading" w:semiHidden="1" w:unhideWhenUsed="1"/>
-    <w:lsdException w:name="caption" w:semiHidden="1" w:uiPriority="35" w:unhideWhenUsed="1" w:qFormat="1"/>
-    <w:lsdException w:name="table of figures" w:semiHidden="1" w:unhideWhenUsed="1"/>
-    <w:lsdException w:name="envelope address" w:semiHidden="1" w:unhideWhenUsed="1"/>
-    <w:lsdException w:name="envelope return" w:semiHidden="1" w:unhideWhenUsed="1"/>
-    <w:lsdException w:name="footnote reference" w:semiHidden="1" w:unhideWhenUsed="1"/>
-    <w:lsdException w:name="annotation reference" w:semiHidden="1" w:unhideWhenUsed="1"/>
-    <w:lsdException w:name="line number" w:semiHidden="1" w:unhideWhenUsed="1"/>
-    <w:lsdException w:name="page number" w:semiHidden="1" w:unhideWhenUsed="1"/>
-    <w:lsdException w:name="endnote reference" w:semiHidden="1" w:unhideWhenUsed="1"/>
-    <w:lsdException w:name="endnote text" w:semiHidden="1" w:unhideWhenUsed="1"/>
-    <w:lsdException w:name="table of authorities" w:semiHidden="1" w:unhideWhenUsed="1"/>
-    <w:lsdException w:name="macro" w:semiHidden="1" w:unhideWhenUsed="1"/>
-    <w:lsdException w:name="toa heading" w:semiHidden="1" w:unhideWhenUsed="1"/>
-    <w:lsdException w:name="List" w:semiHidden="1" w:unhideWhenUsed="1"/>
-    <w:lsdException w:name="List Bullet" w:semiHidden="1" w:unhideWhenUsed="1"/>
-    <w:lsdException w:name="List Number" w:semiHidden="1" w:unhideWhenUsed="1"/>
-    <w:lsdException w:name="List 2" w:semiHidden="1" w:unhideWhenUsed="1"/>
-    <w:lsdException w:name="List 3" w:semiHidden="1" w:unhideWhenUsed="1"/>
-    <w:lsdException w:name="List 4" w:semiHidden="1" w:unhideWhenUsed="1"/>
-    <w:lsdException w:name="List 5" w:semiHidden="1" w:unhideWhenUsed="1"/>
-    <w:lsdException w:name="List Bullet 2" w:semiHidden="1" w:unhideWhenUsed="1"/>
-    <w:lsdException w:name="List Bullet 3" w:semiHidden="1" w:unhideWhenUsed="1"/>
-    <w:lsdException w:name="List Bullet 4" w:semiHidden="1" w:unhideWhenUsed="1"/>
-    <w:lsdException w:name="List Bullet 5" w:semiHidden="1" w:unhideWhenUsed="1"/>
-    <w:lsdException w:name="List Number 2" w:semiHidden="1" w:unhideWhenUsed="1"/>
-    <w:lsdException w:name="List Number 3" w:semiHidden="1" w:unhideWhenUsed="1"/>
-    <w:lsdException w:name="List Number 4" w:semiHidden="1" w:unhideWhenUsed="1"/>
-    <w:lsdException w:name="List Number 5" w:semiHidden="1" w:unhideWhenUsed="1"/>
-    <w:lsdException w:name="Title" w:uiPriority="10" w:qFormat="1"/>
-    <w:lsdException w:name="Closing" w:semiHidden="1" w:unhideWhenUsed="1"/>
-    <w:lsdException w:name="Signature" w:semiHidden="1" w:unhideWhenUsed="1"/>
-    <w:lsdException w:name="Default Paragraph Font" w:semiHidden="1" w:uiPriority="1" w:unhideWhenUsed="1"/>
-    <w:lsdException w:name="Body Text" w:semiHidden="1" w:unhideWhenUsed="1"/>
-    <w:lsdException w:name="Body Text Indent" w:semiHidden="1" w:unhideWhenUsed="1"/>
-    <w:lsdException w:name="List Continue" w:semiHidden="1" w:unhideWhenUsed="1"/>
-    <w:lsdException w:name="List Continue 2" w:semiHidden="1" w:unhideWhenUsed="1"/>
-    <w:lsdException w:name="List Continue 3" w:semiHidden="1" w:unhideWhenUsed="1"/>
-    <w:lsdException w:name="List Continue 4" w:semiHidden="1" w:unhideWhenUsed="1"/>
-    <w:lsdException w:name="List Continue 5" w:semiHidden="1" w:unhideWhenUsed="1"/>
-    <w:lsdException w:name="Message Header" w:semiHidden="1" w:unhideWhenUsed="1"/>
-    <w:lsdException w:name="Subtitle" w:uiPriority="11" w:qFormat="1"/>
-    <w:lsdException w:name="Salutation" w:semiHidden="1" w:unhideWhenUsed="1"/>
-    <w:lsdException w:name="Date" w:semiHidden="1" w:unhideWhenUsed="1"/>
-    <w:lsdException w:name="Body Text First Indent" w:semiHidden="1" w:unhideWhenUsed="1"/>
-    <w:lsdException w:name="Body Text First Indent 2" w:semiHidden="1" w:unhideWhenUsed="1"/>
-    <w:lsdException w:name="Note Heading" w:semiHidden="1" w:unhideWhenUsed="1"/>
-    <w:lsdException w:name="Body Text 2" w:semiHidden="1" w:unhideWhenUsed="1"/>
-    <w:lsdException w:name="Body Text 3" w:semiHidden="1" w:unhideWhenUsed="1"/>
-    <w:lsdException w:name="Body Text Indent 2" w:semiHidden="1" w:unhideWhenUsed="1"/>
-    <w:lsdException w:name="Body Text Indent 3" w:semiHidden="1" w:unhideWhenUsed="1"/>
-    <w:lsdException w:name="Block Text" w:semiHidden="1" w:unhideWhenUsed="1"/>
-    <w:lsdException w:name="Hyperlink" w:semiHidden="1" w:unhideWhenUsed="1"/>
-    <w:lsdException w:name="FollowedHyperlink" w:semiHidden="1" w:unhideWhenUsed="1"/>
-    <w:lsdException w:name="Strong" w:uiPriority="22" w:qFormat="1"/>
-    <w:lsdException w:name="Emphasis" w:uiPriority="20" w:qFormat="1"/>
-    <w:lsdException w:name="Document Map" w:semiHidden="1" w:unhideWhenUsed="1"/>
-    <w:lsdException w:name="Plain Text" w:semiHidden="1" w:unhideWhenUsed="1"/>
-    <w:lsdException w:name="E-mail Signature" w:semiHidden="1" w:unhideWhenUsed="1"/>
-    <w:lsdException w:name="HTML Top of Form" w:semiHidden="1" w:unhideWhenUsed="1"/>
-    <w:lsdException w:name="HTML Bottom of Form" w:semiHidden="1" w:unhideWhenUsed="1"/>
-    <w:lsdException w:name="Normal (Web)" w:semiHidden="1" w:unhideWhenUsed="1"/>
-    <w:lsdException w:name="HTML Acronym" w:semiHidden="1" w:unhideWhenUsed="1"/>
-    <w:lsdException w:name="HTML Address" w:semiHidden="1" w:unhideWhenUsed="1"/>
-    <w:lsdException w:name="HTML Cite" w:semiHidden="1" w:unhideWhenUsed="1"/>
-    <w:lsdException w:name="HTML Code" w:semiHidden="1" w:unhideWhenUsed="1"/>
-    <w:lsdException w:name="HTML Definition" w:semiHidden="1" w:unhideWhenUsed="1"/>
-    <w:lsdException w:name="HTML Keyboard" w:semiHidden="1" w:unhideWhenUsed="1"/>
-    <w:lsdException w:name="HTML Preformatted" w:semiHidden="1" w:unhideWhenUsed="1"/>
-    <w:lsdException w:name="HTML Sample" w:semiHidden="1" w:unhideWhenUsed="1"/>
-    <w:lsdException w:name="HTML Typewriter" w:semiHidden="1" w:unhideWhenUsed="1"/>
-    <w:lsdException w:name="HTML Variable" w:semiHidden="1" w:unhideWhenUsed="1"/>
-    <w:lsdException w:name="Normal Table" w:semiHidden="1" w:unhideWhenUsed="1"/>
-    <w:lsdException w:name="annotation subject" w:semiHidden="1" w:unhideWhenUsed="1"/>
-    <w:lsdException w:name="No List" w:semiHidden="1" w:unhideWhenUsed="1"/>
-    <w:lsdException w:name="Outline List 1" w:semiHidden="1" w:unhideWhenUsed="1"/>
-    <w:lsdException w:name="Outline List 2" w:semiHidden="1" w:unhideWhenUsed="1"/>
-    <w:lsdException w:name="Outline List 3" w:semiHidden="1" w:unhideWhenUsed="1"/>
-    <w:lsdException w:name="Table Simple 1" w:semiHidden="1" w:unhideWhenUsed="1"/>
-    <w:lsdException w:name="Table Simple 2" w:semiHidden="1" w:unhideWhenUsed="1"/>
-    <w:lsdException w:name="Table Simple 3" w:semiHidden="1" w:unhideWhenUsed="1"/>
-    <w:lsdException w:name="Table Classic 1" w:semiHidden="1" w:unhideWhenUsed="1"/>
-    <w:lsdException w:name="Table Classic 2" w:semiHidden="1" w:unhideWhenUsed="1"/>
-    <w:lsdException w:name="Table Classic 3" w:semiHidden="1" w:unhideWhenUsed="1"/>
-    <w:lsdException w:name="Table Classic 4" w:semiHidden="1" w:unhideWhenUsed="1"/>
-    <w:lsdException w:name="Table Colorful 1" w:semiHidden="1" w:unhideWhenUsed="1"/>
-    <w:lsdException w:name="Table Colorful 2" w:semiHidden="1" w:unhideWhenUsed="1"/>
-    <w:lsdException w:name="Table Colorful 3" w:semiHidden="1" w:unhideWhenUsed="1"/>
-    <w:lsdException w:name="Table Columns 1" w:semiHidden="1" w:unhideWhenUsed="1"/>
-    <w:lsdException w:name="Table Columns 2" w:semiHidden="1" w:unhideWhenUsed="1"/>
-    <w:lsdException w:name="Table Columns 3" w:semiHidden="1" w:unhideWhenUsed="1"/>
-    <w:lsdException w:name="Table Columns 4" w:semiHidden="1" w:unhideWhenUsed="1"/>
-    <w:lsdException w:name="Table Columns 5" w:semiHidden="1" w:unhideWhenUsed="1"/>
-    <w:lsdException w:name="Table Grid 1" w:semiHidden="1" w:unhideWhenUsed="1"/>
-    <w:lsdException w:name="Table Grid 2" w:semiHidden="1" w:unhideWhenUsed="1"/>
-    <w:lsdException w:name="Table Grid 3" w:semiHidden="1" w:unhideWhenUsed="1"/>
-    <w:lsdException w:name="Table Grid 4" w:semiHidden="1" w:unhideWhenUsed="1"/>
-    <w:lsdException w:name="Table Grid 5" w:semiHidden="1" w:unhideWhenUsed="1"/>
-    <w:lsdException w:name="Table Grid 6" w:semiHidden="1" w:unhideWhenUsed="1"/>
-    <w:lsdException w:name="Table Grid 7" w:semiHidden="1" w:unhideWhenUsed="1"/>
-    <w:lsdException w:name="Table Grid 8" w:semiHidden="1" w:unhideWhenUsed="1"/>
-    <w:lsdException w:name="Table List 1" w:semiHidden="1" w:unhideWhenUsed="1"/>
-    <w:lsdException w:name="Table List 2" w:semiHidden="1" w:unhideWhenUsed="1"/>
-    <w:lsdException w:name="Table List 3" w:semiHidden="1" w:unhideWhenUsed="1"/>
-    <w:lsdException w:name="Table List 4" w:semiHidden="1" w:unhideWhenUsed="1"/>
-    <w:lsdException w:name="Table List 5" w:semiHidden="1" w:unhideWhenUsed="1"/>
-    <w:lsdException w:name="Table List 6" w:semiHidden="1" w:unhideWhenUsed="1"/>
-    <w:lsdException w:name="Table List 7" w:semiHidden="1" w:unhideWhenUsed="1"/>
-    <w:lsdException w:name="Table List 8" w:semiHidden="1" w:unhideWhenUsed="1"/>
-    <w:lsdException w:name="Table 3D effects 1" w:semiHidden="1" w:unhideWhenUsed="1"/>
-    <w:lsdException w:name="Table 3D effects 2" w:semiHidden="1" w:unhideWhenUsed="1"/>
-    <w:lsdException w:name="Table 3D effects 3" w:semiHidden="1" w:unhideWhenUsed="1"/>
-    <w:lsdException w:name="Table Contemporary" w:semiHidden="1" w:unhideWhenUsed="1"/>
-    <w:lsdException w:name="Table Elegant" w:semiHidden="1" w:unhideWhenUsed="1"/>
-    <w:lsdException w:name="Table Professional" w:semiHidden="1" w:unhideWhenUsed="1"/>
-    <w:lsdException w:name="Table Subtle 1" w:semiHidden="1" w:unhideWhenUsed="1"/>
-    <w:lsdException w:name="Table Subtle 2" w:semiHidden="1" w:unhideWhenUsed="1"/>
-    <w:lsdException w:name="Table Web 1" w:semiHidden="1" w:unhideWhenUsed="1"/>
-    <w:lsdException w:name="Table Web 2" w:semiHidden="1" w:unhideWhenUsed="1"/>
-    <w:lsdException w:name="Table Web 3" w:semiHidden="1" w:unhideWhenUsed="1"/>
-    <w:lsdException w:name="Balloon Text" w:semiHidden="1" w:unhideWhenUsed="1"/>
-    <w:lsdException w:name="Table Grid" w:uiPriority="59"/>
-    <w:lsdException w:name="Table Theme" w:semiHidden="1" w:unhideWhenUsed="1"/>
-    <w:lsdException w:name="Placeholder Text" w:semiHidden="1"/>
-    <w:lsdException w:name="No Spacing" w:uiPriority="1" w:qFormat="1"/>
-    <w:lsdException w:name="Light Shading" w:uiPriority="60"/>
-    <w:lsdException w:name="Light List" w:uiPriority="61"/>
-    <w:lsdException w:name="Light Grid" w:uiPriority="62"/>
-    <w:lsdException w:name="Medium Shading 1" w:uiPriority="63"/>
-    <w:lsdException w:name="Medium Shading 2" w:uiPriority="64"/>
-    <w:lsdException w:name="Medium List 1" w:uiPriority="65"/>
-    <w:lsdException w:name="Medium List 2" w:uiPriority="66"/>
-    <w:lsdException w:name="Medium Grid 1" w:uiPriority="67"/>
-    <w:lsdException w:name="Medium Grid 2" w:uiPriority="68"/>
-    <w:lsdException w:name="Medium Grid 3" w:uiPriority="69"/>
-    <w:lsdException w:name="Dark List" w:uiPriority="70"/>
-    <w:lsdException w:name="Colorful Shading" w:uiPriority="71"/>
-    <w:lsdException w:name="Colorful List" w:uiPriority="72"/>
-    <w:lsdException w:name="Colorful Grid" w:uiPriority="73"/>
-    <w:lsdException w:name="Light Shading Accent 1" w:uiPriority="60"/>
-    <w:lsdException w:name="Light List Accent 1" w:uiPriority="61"/>
-    <w:lsdException w:name="Light Grid Accent 1" w:uiPriority="62"/>
-    <w:lsdException w:name="Medium Shading 1 Accent 1" w:uiPriority="63"/>
-    <w:lsdException w:name="Medium Shading 2 Accent 1" w:uiPriority="64"/>
-    <w:lsdException w:name="Medium List 1 Accent 1" w:uiPriority="65"/>
-    <w:lsdException w:name="Revision" w:semiHidden="1"/>
-    <w:lsdException w:name="List Paragraph" w:uiPriority="34" w:qFormat="1"/>
-    <w:lsdException w:name="Quote" w:uiPriority="29" w:qFormat="1"/>
-    <w:lsdException w:name="Intense Quote" w:uiPriority="30" w:qFormat="1"/>
-    <w:lsdException w:name="Medium List 2 Accent 1" w:uiPriority="66"/>
-    <w:lsdException w:name="Medium Grid 1 Accent 1" w:uiPriority="67"/>
-    <w:lsdException w:name="Medium Grid 2 Accent 1" w:uiPriority="68"/>
-    <w:lsdException w:name="Medium Grid 3 Accent 1" w:uiPriority="69"/>
-    <w:lsdException w:name="Dark List Accent 1" w:uiPriority="70"/>
-    <w:lsdException w:name="Colorful Shading Accent 1" w:uiPriority="71"/>
-    <w:lsdException w:name="Colorful List Accent 1" w:uiPriority="72"/>
-    <w:lsdException w:name="Colorful Grid Accent 1" w:uiPriority="73"/>
-    <w:lsdException w:name="Light Shading Accent 2" w:uiPriority="60"/>
-    <w:lsdException w:name="Light List Accent 2" w:uiPriority="61"/>
-    <w:lsdException w:name="Light Grid Accent 2" w:uiPriority="62"/>
-    <w:lsdException w:name="Medium Shading 1 Accent 2" w:uiPriority="63"/>
-    <w:lsdException w:name="Medium Shading 2 Accent 2" w:uiPriority="64"/>
-    <w:lsdException w:name="Medium List 1 Accent 2" w:uiPriority="65"/>
-    <w:lsdException w:name="Medium List 2 Accent 2" w:uiPriority="66"/>
-    <w:lsdException w:name="Medium Grid 1 Accent 2" w:uiPriority="67"/>
-    <w:lsdException w:name="Medium Grid 2 Accent 2" w:uiPriority="68"/>
-    <w:lsdException w:name="Medium Grid 3 Accent 2" w:uiPriority="69"/>
-    <w:lsdException w:name="Dark List Accent 2" w:uiPriority="70"/>
-    <w:lsdException w:name="Colorful Shading Accent 2" w:uiPriority="71"/>
-    <w:lsdException w:name="Colorful List Accent 2" w:uiPriority="72"/>
-    <w:lsdException w:name="Colorful Grid Accent 2" w:uiPriority="73"/>
-    <w:lsdException w:name="Light Shading Accent 3" w:uiPriority="60"/>
-    <w:lsdException w:name="Light List Accent 3" w:uiPriority="61"/>
-    <w:lsdException w:name="Light Grid Accent 3" w:uiPriority="62"/>
-    <w:lsdException w:name="Medium Shading 1 Accent 3" w:uiPriority="63"/>
-    <w:lsdException w:name="Medium Shading 2 Accent 3" w:uiPriority="64"/>
-    <w:lsdException w:name="Medium List 1 Accent 3" w:uiPriority="65"/>
-    <w:lsdException w:name="Medium List 2 Accent 3" w:uiPriority="66"/>
-    <w:lsdException w:name="Medium Grid 1 Accent 3" w:uiPriority="67"/>
-    <w:lsdException w:name="Medium Grid 2 Accent 3" w:uiPriority="68"/>
-    <w:lsdException w:name="Medium Grid 3 Accent 3" w:uiPriority="69"/>
-    <w:lsdException w:name="Dark List Accent 3" w:uiPriority="70"/>
-    <w:lsdException w:name="Colorful Shading Accent 3" w:uiPriority="71"/>
-    <w:lsdException w:name="Colorful List Accent 3" w:uiPriority="72"/>
-    <w:lsdException w:name="Colorful Grid Accent 3" w:uiPriority="73"/>
-    <w:lsdException w:name="Light Shading Accent 4" w:uiPriority="60"/>
-    <w:lsdException w:name="Light List Accent 4" w:uiPriority="61"/>
-    <w:lsdException w:name="Light Grid Accent 4" w:uiPriority="62"/>
-    <w:lsdException w:name="Medium Shading 1 Accent 4" w:uiPriority="63"/>
-    <w:lsdException w:name="Medium Shading 2 Accent 4" w:uiPriority="64"/>
-    <w:lsdException w:name="Medium List 1 Accent 4" w:uiPriority="65"/>
-    <w:lsdException w:name="Medium List 2 Accent 4" w:uiPriority="66"/>
-    <w:lsdException w:name="Medium Grid 1 Accent 4" w:uiPriority="67"/>
-    <w:lsdException w:name="Medium Grid 2 Accent 4" w:uiPriority="68"/>
-    <w:lsdException w:name="Medium Grid 3 Accent 4" w:uiPriority="69"/>
-    <w:lsdException w:name="Dark List Accent 4" w:uiPriority="70"/>
-    <w:lsdException w:name="Colorful Shading Accent 4" w:uiPriority="71"/>
-    <w:lsdException w:name="Colorful List Accent 4" w:uiPriority="72"/>
-    <w:lsdException w:name="Colorful Grid Accent 4" w:uiPriority="73"/>
-    <w:lsdException w:name="Light Shading Accent 5" w:uiPriority="60"/>
-    <w:lsdException w:name="Light List Accent 5" w:uiPriority="61"/>
-    <w:lsdException w:name="Light Grid Accent 5" w:uiPriority="62"/>
-    <w:lsdException w:name="Medium Shading 1 Accent 5" w:uiPriority="63"/>
-    <w:lsdException w:name="Medium Shading 2 Accent 5" w:uiPriority="64"/>
-    <w:lsdException w:name="Medium List 1 Accent 5" w:uiPriority="65"/>
-    <w:lsdException w:name="Medium List 2 Accent 5" w:uiPriority="66"/>
-    <w:lsdException w:name="Medium Grid 1 Accent 5" w:uiPriority="67"/>
-    <w:lsdException w:name="Medium Grid 2 Accent 5" w:uiPriority="68"/>
-    <w:lsdException w:name="Medium Grid 3 Accent 5" w:uiPriority="69"/>
-    <w:lsdException w:name="Dark List Accent 5" w:uiPriority="70"/>
-    <w:lsdException w:name="Colorful Shading Accent 5" w:uiPriority="71"/>
-    <w:lsdException w:name="Colorful List Accent 5" w:uiPriority="72"/>
-    <w:lsdException w:name="Colorful Grid Accent 5" w:uiPriority="73"/>
-    <w:lsdException w:name="Light Shading Accent 6" w:uiPriority="60"/>
-    <w:lsdException w:name="Light List Accent 6" w:uiPriority="61"/>
-    <w:lsdException w:name="Light Grid Accent 6" w:uiPriority="62"/>
-    <w:lsdException w:name="Medium Shading 1 Accent 6" w:uiPriority="63"/>
-    <w:lsdException w:name="Medium Shading 2 Accent 6" w:uiPriority="64"/>
-    <w:lsdException w:name="Medium List 1 Accent 6" w:uiPriority="65"/>
-    <w:lsdException w:name="Medium List 2 Accent 6" w:uiPriority="66"/>
-    <w:lsdException w:name="Medium Grid 1 Accent 6" w:uiPriority="67"/>
-    <w:lsdException w:name="Medium Grid 2 Accent 6" w:uiPriority="68"/>
-    <w:lsdException w:name="Medium Grid 3 Accent 6" w:uiPriority="69"/>
-    <w:lsdException w:name="Dark List Accent 6" w:uiPriority="70"/>
-    <w:lsdException w:name="Colorful Shading Accent 6" w:uiPriority="71"/>
-    <w:lsdException w:name="Colorful List Accent 6" w:uiPriority="72"/>
-    <w:lsdException w:name="Colorful Grid Accent 6" w:uiPriority="73"/>
-    <w:lsdException w:name="Subtle Emphasis" w:uiPriority="19" w:qFormat="1"/>
-    <w:lsdException w:name="Intense Emphasis" w:uiPriority="21" w:qFormat="1"/>
-    <w:lsdException w:name="Subtle Reference" w:uiPriority="31" w:qFormat="1"/>
-    <w:lsdException w:name="Intense Reference" w:uiPriority="32" w:qFormat="1"/>
-    <w:lsdException w:name="Book Title" w:uiPriority="33" w:qFormat="1"/>
-    <w:lsdException w:name="Bibliography" w:semiHidden="1" w:uiPriority="37" w:unhideWhenUsed="1"/>
-    <w:lsdException w:name="TOC Heading" w:semiHidden="1" w:uiPriority="39" w:unhideWhenUsed="1" w:qFormat="1"/>
-    <w:lsdException w:name="Plain Table 1" w:uiPriority="41"/>
-    <w:lsdException w:name="Plain Table 2" w:uiPriority="42"/>
-    <w:lsdException w:name="Plain Table 3" w:uiPriority="43"/>
-    <w:lsdException w:name="Plain Table 4" w:uiPriority="44"/>
-    <w:lsdException w:name="Plain Table 5" w:uiPriority="45"/>
-    <w:lsdException w:name="Grid Table Light" w:uiPriority="40"/>
-    <w:lsdException w:name="Grid Table 1 Light" w:uiPriority="46"/>
-    <w:lsdException w:name="Grid Table 2" w:uiPriority="47"/>
-    <w:lsdException w:name="Grid Table 3" w:uiPriority="48"/>
-    <w:lsdException w:name="Grid Table 4" w:uiPriority="49"/>
-    <w:lsdException w:name="Grid Table 5 Dark" w:uiPriority="50"/>
-    <w:lsdException w:name="Grid Table 6 Colorful" w:uiPriority="51"/>
-    <w:lsdException w:name="Grid Table 7 Colorful" w:uiPriority="52"/>
-    <w:lsdException w:name="Grid Table 1 Light Accent 1" w:uiPriority="46"/>
-    <w:lsdException w:name="Grid Table 2 Accent 1" w:uiPriority="47"/>
-    <w:lsdException w:name="Grid Table 3 Accent 1" w:uiPriority="48"/>
-    <w:lsdException w:name="Grid Table 4 Accent 1" w:uiPriority="49"/>
-    <w:lsdException w:name="Grid Table 5 Dark Accent 1" w:uiPriority="50"/>
-    <w:lsdException w:name="Grid Table 6 Colorful Accent 1" w:uiPriority="51"/>
-    <w:lsdException w:name="Grid Table 7 Colorful Accent 1" w:uiPriority="52"/>
-    <w:lsdException w:name="Grid Table 1 Light Accent 2" w:uiPriority="46"/>
-    <w:lsdException w:name="Grid Table 2 Accent 2" w:uiPriority="47"/>
-    <w:lsdException w:name="Grid Table 3 Accent 2" w:uiPriority="48"/>
-    <w:lsdException w:name="Grid Table 4 Accent 2" w:uiPriority="49"/>
-    <w:lsdException w:name="Grid Table 5 Dark Accent 2" w:uiPriority="50"/>
-    <w:lsdException w:name="Grid Table 6 Colorful Accent 2" w:uiPriority="51"/>
-    <w:lsdException w:name="Grid Table 7 Colorful Accent 2" w:uiPriority="52"/>
-    <w:lsdException w:name="Grid Table 1 Light Accent 3" w:uiPriority="46"/>
-    <w:lsdException w:name="Grid Table 2 Accent 3" w:uiPriority="47"/>
-    <w:lsdException w:name="Grid Table 3 Accent 3" w:uiPriority="48"/>
-    <w:lsdException w:name="Grid Table 4 Accent 3" w:uiPriority="49"/>
-    <w:lsdException w:name="Grid Table 5 Dark Accent 3" w:uiPriority="50"/>
-    <w:lsdException w:name="Grid Table 6 Colorful Accent 3" w:uiPriority="51"/>
-    <w:lsdException w:name="Grid Table 7 Colorful Accent 3" w:uiPriority="52"/>
-    <w:lsdException w:name="Grid Table 1 Light Accent 4" w:uiPriority="46"/>
-    <w:lsdException w:name="Grid Table 2 Accent 4" w:uiPriority="47"/>
-    <w:lsdException w:name="Grid Table 3 Accent 4" w:uiPriority="48"/>
-    <w:lsdException w:name="Grid Table 4 Accent 4" w:uiPriority="49"/>
-    <w:lsdException w:name="Grid Table 5 Dark Accent 4" w:uiPriority="50"/>
-    <w:lsdException w:name="Grid Table 6 Colorful Accent 4" w:uiPriority="51"/>
-    <w:lsdException w:name="Grid Table 7 Colorful Accent 4" w:uiPriority="52"/>
-    <w:lsdException w:name="Grid Table 1 Light Accent 5" w:uiPriority="46"/>
-    <w:lsdException w:name="Grid Table 2 Accent 5" w:uiPriority="47"/>
-    <w:lsdException w:name="Grid Table 3 Accent 5" w:uiPriority="48"/>
-    <w:lsdException w:name="Grid Table 4 Accent 5" w:uiPriority="49"/>
-    <w:lsdException w:name="Grid Table 5 Dark Accent 5" w:uiPriority="50"/>
-    <w:lsdException w:name="Grid Table 6 Colorful Accent 5" w:uiPriority="51"/>
-    <w:lsdException w:name="Grid Table 7 Colorful Accent 5" w:uiPriority="52"/>
-    <w:lsdException w:name="Grid Table 1 Light Accent 6" w:uiPriority="46"/>
-    <w:lsdException w:name="Grid Table 2 Accent 6" w:uiPriority="47"/>
-    <w:lsdException w:name="Grid Table 3 Accent 6" w:uiPriority="48"/>
-    <w:lsdException w:name="Grid Table 4 Accent 6" w:uiPriority="49"/>
-    <w:lsdException w:name="Grid Table 5 Dark Accent 6" w:uiPriority="50"/>
-    <w:lsdException w:name="Grid Table 6 Colorful Accent 6" w:uiPriority="51"/>
-    <w:lsdException w:name="Grid Table 7 Colorful Accent 6" w:uiPriority="52"/>
-    <w:lsdException w:name="List Table 1 Light" w:uiPriority="46"/>
-    <w:lsdException w:name="List Table 2" w:uiPriority="47"/>
-    <w:lsdException w:name="List Table 3" w:uiPriority="48"/>
-    <w:lsdException w:name="List Table 4" w:uiPriority="49"/>
-    <w:lsdException w:name="List Table 5 Dark" w:uiPriority="50"/>
-    <w:lsdException w:name="List Table 6 Colorful" w:uiPriority="51"/>
-    <w:lsdException w:name="List Table 7 Colorful" w:uiPriority="52"/>
-    <w:lsdException w:name="List Table 1 Light Accent 1" w:uiPriority="46"/>
-    <w:lsdException w:name="List Table 2 Accent 1" w:uiPriority="47"/>
-    <w:lsdException w:name="List Table 3 Accent 1" w:uiPriority="48"/>
-    <w:lsdException w:name="List Table 4 Accent 1" w:uiPriority="49"/>
-    <w:lsdException w:name="List Table 5 Dark Accent 1" w:uiPriority="50"/>
-    <w:lsdException w:name="List Table 6 Colorful Accent 1" w:uiPriority="51"/>
-    <w:lsdException w:name="List Table 7 Colorful Accent 1" w:uiPriority="52"/>
-    <w:lsdException w:name="List Table 1 Light Accent 2" w:uiPriority="46"/>
-    <w:lsdException w:name="List Table 2 Accent 2" w:uiPriority="47"/>
-    <w:lsdException w:name="List Table 3 Accent 2" w:uiPriority="48"/>
-    <w:lsdException w:name="List Table 4 Accent 2" w:uiPriority="49"/>
-    <w:lsdException w:name="List Table 5 Dark Accent 2" w:uiPriority="50"/>
-    <w:lsdException w:name="List Table 6 Colorful Accent 2" w:uiPriority="51"/>
-    <w:lsdException w:name="List Table 7 Colorful Accent 2" w:uiPriority="52"/>
-    <w:lsdException w:name="List Table 1 Light Accent 3" w:uiPriority="46"/>
-    <w:lsdException w:name="List Table 2 Accent 3" w:uiPriority="47"/>
-    <w:lsdException w:name="List Table 3 Accent 3" w:uiPriority="48"/>
-    <w:lsdException w:name="List Table 4 Accent 3" w:uiPriority="49"/>
-    <w:lsdException w:name="List Table 5 Dark Accent 3" w:uiPriority="50"/>
-    <w:lsdException w:name="List Table 6 Colorful Accent 3" w:uiPriority="51"/>
-    <w:lsdException w:name="List Table 7 Colorful Accent 3" w:uiPriority="52"/>
-    <w:lsdException w:name="List Table 1 Light Accent 4" w:uiPriority="46"/>
-    <w:lsdException w:name="List Table 2 Accent 4" w:uiPriority="47"/>
-    <w:lsdException w:name="List Table 3 Accent 4" w:uiPriority="48"/>
-    <w:lsdException w:name="List Table 4 Accent 4" w:uiPriority="49"/>
-    <w:lsdException w:name="List Table 5 Dark Accent 4" w:uiPriority="50"/>
-    <w:lsdException w:name="List Table 6 Colorful Accent 4" w:uiPriority="51"/>
-    <w:lsdException w:name="List Table 7 Colorful Accent 4" w:uiPriority="52"/>
-    <w:lsdException w:name="List Table 1 Light Accent 5" w:uiPriority="46"/>
-    <w:lsdException w:name="List Table 2 Accent 5" w:uiPriority="47"/>
-    <w:lsdException w:name="List Table 3 Accent 5" w:uiPriority="48"/>
-    <w:lsdException w:name="List Table 4 Accent 5" w:uiPriority="49"/>
-    <w:lsdException w:name="List Table 5 Dark Accent 5" w:uiPriority="50"/>
-    <w:lsdException w:name="List Table 6 Colorful Accent 5" w:uiPriority="51"/>
-    <w:lsdException w:name="List Table 7 Colorful Accent 5" w:uiPriority="52"/>
-    <w:lsdException w:name="List Table 1 Light Accent 6" w:uiPriority="46"/>
-    <w:lsdException w:name="List Table 2 Accent 6" w:uiPriority="47"/>
-    <w:lsdException w:name="List Table 3 Accent 6" w:uiPriority="48"/>
-    <w:lsdException w:name="List Table 4 Accent 6" w:uiPriority="49"/>
-    <w:lsdException w:name="List Table 5 Dark Accent 6" w:uiPriority="50"/>
-    <w:lsdException w:name="List Table 6 Colorful Accent 6" w:uiPriority="51"/>
-    <w:lsdException w:name="List Table 7 Colorful Accent 6" w:uiPriority="52"/>
+  <w:latentStyles w:defLockedState="0" w:defUIPriority="99" w:defSemiHidden="1" w:defUnhideWhenUsed="1" w:defQFormat="0" w:count="267">
+    <w:lsdException w:name="Normal" w:semiHidden="0" w:uiPriority="0" w:unhideWhenUsed="0" w:qFormat="1"/>
+    <w:lsdException w:name="heading 1" w:semiHidden="0" w:uiPriority="9" w:unhideWhenUsed="0" w:qFormat="1"/>
+    <w:lsdException w:name="heading 2" w:uiPriority="9" w:qFormat="1"/>
+    <w:lsdException w:name="heading 3" w:uiPriority="9" w:qFormat="1"/>
+    <w:lsdException w:name="heading 4" w:uiPriority="9" w:qFormat="1"/>
+    <w:lsdException w:name="heading 5" w:uiPriority="9" w:qFormat="1"/>
+    <w:lsdException w:name="heading 6" w:uiPriority="9" w:qFormat="1"/>
+    <w:lsdException w:name="heading 7" w:uiPriority="9" w:qFormat="1"/>
+    <w:lsdException w:name="heading 8" w:uiPriority="9" w:qFormat="1"/>
+    <w:lsdException w:name="heading 9" w:uiPriority="9" w:qFormat="1"/>
+    <w:lsdException w:name="toc 1" w:uiPriority="39"/>
+    <w:lsdException w:name="toc 2" w:uiPriority="39"/>
+    <w:lsdException w:name="toc 3" w:uiPriority="39"/>
+    <w:lsdException w:name="toc 4" w:uiPriority="39"/>
+    <w:lsdException w:name="toc 5" w:uiPriority="39"/>
+    <w:lsdException w:name="toc 6" w:uiPriority="39"/>
+    <w:lsdException w:name="toc 7" w:uiPriority="39"/>
+    <w:lsdException w:name="toc 8" w:uiPriority="39"/>
+    <w:lsdException w:name="toc 9" w:uiPriority="39"/>
+    <w:lsdException w:name="caption" w:uiPriority="35" w:qFormat="1"/>
+    <w:lsdException w:name="Title" w:semiHidden="0" w:uiPriority="10" w:unhideWhenUsed="0" w:qFormat="1"/>
+    <w:lsdException w:name="Default Paragraph Font" w:uiPriority="1"/>
+    <w:lsdException w:name="Subtitle" w:semiHidden="0" w:uiPriority="11" w:unhideWhenUsed="0" w:qFormat="1"/>
+    <w:lsdException w:name="Strong" w:semiHidden="0" w:uiPriority="22" w:unhideWhenUsed="0" w:qFormat="1"/>
+    <w:lsdException w:name="Emphasis" w:semiHidden="0" w:uiPriority="20" w:unhideWhenUsed="0" w:qFormat="1"/>
+    <w:lsdException w:name="Table Grid" w:semiHidden="0" w:uiPriority="59" w:unhideWhenUsed="0"/>
+    <w:lsdException w:name="Placeholder Text" w:unhideWhenUsed="0"/>
+    <w:lsdException w:name="No Spacing" w:semiHidden="0" w:uiPriority="1" w:unhideWhenUsed="0" w:qFormat="1"/>
+    <w:lsdException w:name="Light Shading" w:semiHidden="0" w:uiPriority="60" w:unhideWhenUsed="0"/>
+    <w:lsdException w:name="Light List" w:semiHidden="0" w:uiPriority="61" w:unhideWhenUsed="0"/>
+    <w:lsdException w:name="Light Grid" w:semiHidden="0" w:uiPriority="62" w:unhideWhenUsed="0"/>
+    <w:lsdException w:name="Medium Shading 1" w:semiHidden="0" w:uiPriority="63" w:unhideWhenUsed="0"/>
+    <w:lsdException w:name="Medium Shading 2" w:semiHidden="0" w:uiPriority="64" w:unhideWhenUsed="0"/>
+    <w:lsdException w:name="Medium List 1" w:semiHidden="0" w:uiPriority="65" w:unhideWhenUsed="0"/>
+    <w:lsdException w:name="Medium List 2" w:semiHidden="0" w:uiPriority="66" w:unhideWhenUsed="0"/>
+    <w:lsdException w:name="Medium Grid 1" w:semiHidden="0" w:uiPriority="67" w:unhideWhenUsed="0"/>
+    <w:lsdException w:name="Medium Grid 2" w:semiHidden="0" w:uiPriority="68" w:unhideWhenUsed="0"/>
+    <w:lsdException w:name="Medium Grid 3" w:semiHidden="0" w:uiPriority="69" w:unhideWhenUsed="0"/>
+    <w:lsdException w:name="Dark List" w:semiHidden="0" w:uiPriority="70" w:unhideWhenUsed="0"/>
+    <w:lsdException w:name="Colorful Shading" w:semiHidden="0" w:uiPriority="71" w:unhideWhenUsed="0"/>
+    <w:lsdException w:name="Colorful List" w:semiHidden="0" w:uiPriority="72" w:unhideWhenUsed="0"/>
+    <w:lsdException w:name="Colorful Grid" w:semiHidden="0" w:uiPriority="73" w:unhideWhenUsed="0"/>
+    <w:lsdException w:name="Light Shading Accent 1" w:semiHidden="0" w:uiPriority="60" w:unhideWhenUsed="0"/>
+    <w:lsdException w:name="Light List Accent 1" w:semiHidden="0" w:uiPriority="61" w:unhideWhenUsed="0"/>
+    <w:lsdException w:name="Light Grid Accent 1" w:semiHidden="0" w:uiPriority="62" w:unhideWhenUsed="0"/>
+    <w:lsdException w:name="Medium Shading 1 Accent 1" w:semiHidden="0" w:uiPriority="63" w:unhideWhenUsed="0"/>
+    <w:lsdException w:name="Medium Shading 2 Accent 1" w:semiHidden="0" w:uiPriority="64" w:unhideWhenUsed="0"/>
+    <w:lsdException w:name="Medium List 1 Accent 1" w:semiHidden="0" w:uiPriority="65" w:unhideWhenUsed="0"/>
+    <w:lsdException w:name="Revision" w:unhideWhenUsed="0"/>
+    <w:lsdException w:name="List Paragraph" w:semiHidden="0" w:uiPriority="34" w:unhideWhenUsed="0" w:qFormat="1"/>
+    <w:lsdException w:name="Quote" w:semiHidden="0" w:uiPriority="29" w:unhideWhenUsed="0" w:qFormat="1"/>
+    <w:lsdException w:name="Intense Quote" w:semiHidden="0" w:uiPriority="30" w:unhideWhenUsed="0" w:qFormat="1"/>
+    <w:lsdException w:name="Medium List 2 Accent 1" w:semiHidden="0" w:uiPriority="66" w:unhideWhenUsed="0"/>
+    <w:lsdException w:name="Medium Grid 1 Accent 1" w:semiHidden="0" w:uiPriority="67" w:unhideWhenUsed="0"/>
+    <w:lsdException w:name="Medium Grid 2 Accent 1" w:semiHidden="0" w:uiPriority="68" w:unhideWhenUsed="0"/>
+    <w:lsdException w:name="Medium Grid 3 Accent 1" w:semiHidden="0" w:uiPriority="69" w:unhideWhenUsed="0"/>
+    <w:lsdException w:name="Dark List Accent 1" w:semiHidden="0" w:uiPriority="70" w:unhideWhenUsed="0"/>
+    <w:lsdException w:name="Colorful Shading Accent 1" w:semiHidden="0" w:uiPriority="71" w:unhideWhenUsed="0"/>
+    <w:lsdException w:name="Colorful List Accent 1" w:semiHidden="0" w:uiPriority="72" w:unhideWhenUsed="0"/>
+    <w:lsdException w:name="Colorful Grid Accent 1" w:semiHidden="0" w:uiPriority="73" w:unhideWhenUsed="0"/>
+    <w:lsdException w:name="Light Shading Accent 2" w:semiHidden="0" w:uiPriority="60" w:unhideWhenUsed="0"/>
+    <w:lsdException w:name="Light List Accent 2" w:semiHidden="0" w:uiPriority="61" w:unhideWhenUsed="0"/>
+    <w:lsdException w:name="Light Grid Accent 2" w:semiHidden="0" w:uiPriority="62" w:unhideWhenUsed="0"/>
+    <w:lsdException w:name="Medium Shading 1 Accent 2" w:semiHidden="0" w:uiPriority="63" w:unhideWhenUsed="0"/>
+    <w:lsdException w:name="Medium Shading 2 Accent 2" w:semiHidden="0" w:uiPriority="64" w:unhideWhenUsed="0"/>
+    <w:lsdException w:name="Medium List 1 Accent 2" w:semiHidden="0" w:uiPriority="65" w:unhideWhenUsed="0"/>
+    <w:lsdException w:name="Medium List 2 Accent 2" w:semiHidden="0" w:uiPriority="66" w:unhideWhenUsed="0"/>
+    <w:lsdException w:name="Medium Grid 1 Accent 2" w:semiHidden="0" w:uiPriority="67" w:unhideWhenUsed="0"/>
+    <w:lsdException w:name="Medium Grid 2 Accent 2" w:semiHidden="0" w:uiPriority="68" w:unhideWhenUsed="0"/>
+    <w:lsdException w:name="Medium Grid 3 Accent 2" w:semiHidden="0" w:uiPriority="69" w:unhideWhenUsed="0"/>
+    <w:lsdException w:name="Dark List Accent 2" w:semiHidden="0" w:uiPriority="70" w:unhideWhenUsed="0"/>
+    <w:lsdException w:name="Colorful Shading Accent 2" w:semiHidden="0" w:uiPriority="71" w:unhideWhenUsed="0"/>
+    <w:lsdException w:name="Colorful List Accent 2" w:semiHidden="0" w:uiPriority="72" w:unhideWhenUsed="0"/>
+    <w:lsdException w:name="Colorful Grid Accent 2" w:semiHidden="0" w:uiPriority="73" w:unhideWhenUsed="0"/>
+    <w:lsdException w:name="Light Shading Accent 3" w:semiHidden="0" w:uiPriority="60" w:unhideWhenUsed="0"/>
+    <w:lsdException w:name="Light List Accent 3" w:semiHidden="0" w:uiPriority="61" w:unhideWhenUsed="0"/>
+    <w:lsdException w:name="Light Grid Accent 3" w:semiHidden="0" w:uiPriority="62" w:unhideWhenUsed="0"/>
+    <w:lsdException w:name="Medium Shading 1 Accent 3" w:semiHidden="0" w:uiPriority="63" w:unhideWhenUsed="0"/>
+    <w:lsdException w:name="Medium Shading 2 Accent 3" w:semiHidden="0" w:uiPriority="64" w:unhideWhenUsed="0"/>
+    <w:lsdException w:name="Medium List 1 Accent 3" w:semiHidden="0" w:uiPriority="65" w:unhideWhenUsed="0"/>
+    <w:lsdException w:name="Medium List 2 Accent 3" w:semiHidden="0" w:uiPriority="66" w:unhideWhenUsed="0"/>
+    <w:lsdException w:name="Medium Grid 1 Accent 3" w:semiHidden="0" w:uiPriority="67" w:unhideWhenUsed="0"/>
+    <w:lsdException w:name="Medium Grid 2 Accent 3" w:semiHidden="0" w:uiPriority="68" w:unhideWhenUsed="0"/>
+    <w:lsdException w:name="Medium Grid 3 Accent 3" w:semiHidden="0" w:uiPriority="69" w:unhideWhenUsed="0"/>
+    <w:lsdException w:name="Dark List Accent 3" w:semiHidden="0" w:uiPriority="70" w:unhideWhenUsed="0"/>
+    <w:lsdException w:name="Colorful Shading Accent 3" w:semiHidden="0" w:uiPriority="71" w:unhideWhenUsed="0"/>
+    <w:lsdException w:name="Colorful List Accent 3" w:semiHidden="0" w:uiPriority="72" w:unhideWhenUsed="0"/>
+    <w:lsdException w:name="Colorful Grid Accent 3" w:semiHidden="0" w:uiPriority="73" w:unhideWhenUsed="0"/>
+    <w:lsdException w:name="Light Shading Accent 4" w:semiHidden="0" w:uiPriority="60" w:unhideWhenUsed="0"/>
+    <w:lsdException w:name="Light List Accent 4" w:semiHidden="0" w:uiPriority="61" w:unhideWhenUsed="0"/>
+    <w:lsdException w:name="Light Grid Accent 4" w:semiHidden="0" w:uiPriority="62" w:unhideWhenUsed="0"/>
+    <w:lsdException w:name="Medium Shading 1 Accent 4" w:semiHidden="0" w:uiPriority="63" w:unhideWhenUsed="0"/>
+    <w:lsdException w:name="Medium Shading 2 Accent 4" w:semiHidden="0" w:uiPriority="64" w:unhideWhenUsed="0"/>
+    <w:lsdException w:name="Medium List 1 Accent 4" w:semiHidden="0" w:uiPriority="65" w:unhideWhenUsed="0"/>
+    <w:lsdException w:name="Medium List 2 Accent 4" w:semiHidden="0" w:uiPriority="66" w:unhideWhenUsed="0"/>
+    <w:lsdException w:name="Medium Grid 1 Accent 4" w:semiHidden="0" w:uiPriority="67" w:unhideWhenUsed="0"/>
+    <w:lsdException w:name="Medium Grid 2 Accent 4" w:semiHidden="0" w:uiPriority="68" w:unhideWhenUsed="0"/>
+    <w:lsdException w:name="Medium Grid 3 Accent 4" w:semiHidden="0" w:uiPriority="69" w:unhideWhenUsed="0"/>
+    <w:lsdException w:name="Dark List Accent 4" w:semiHidden="0" w:uiPriority="70" w:unhideWhenUsed="0"/>
+    <w:lsdException w:name="Colorful Shading Accent 4" w:semiHidden="0" w:uiPriority="71" w:unhideWhenUsed="0"/>
+    <w:lsdException w:name="Colorful List Accent 4" w:semiHidden="0" w:uiPriority="72" w:unhideWhenUsed="0"/>
+    <w:lsdException w:name="Colorful Grid Accent 4" w:semiHidden="0" w:uiPriority="73" w:unhideWhenUsed="0"/>
+    <w:lsdException w:name="Light Shading Accent 5" w:semiHidden="0" w:uiPriority="60" w:unhideWhenUsed="0"/>
+    <w:lsdException w:name="Light List Accent 5" w:semiHidden="0" w:uiPriority="61" w:unhideWhenUsed="0"/>
+    <w:lsdException w:name="Light Grid Accent 5" w:semiHidden="0" w:uiPriority="62" w:unhideWhenUsed="0"/>
+    <w:lsdException w:name="Medium Shading 1 Accent 5" w:semiHidden="0" w:uiPriority="63" w:unhideWhenUsed="0"/>
+    <w:lsdException w:name="Medium Shading 2 Accent 5" w:semiHidden="0" w:uiPriority="64" w:unhideWhenUsed="0"/>
+    <w:lsdException w:name="Medium List 1 Accent 5" w:semiHidden="0" w:uiPriority="65" w:unhideWhenUsed="0"/>
+    <w:lsdException w:name="Medium List 2 Accent 5" w:semiHidden="0" w:uiPriority="66" w:unhideWhenUsed="0"/>
+    <w:lsdException w:name="Medium Grid 1 Accent 5" w:semiHidden="0" w:uiPriority="67" w:unhideWhenUsed="0"/>
+    <w:lsdException w:name="Medium Grid 2 Accent 5" w:semiHidden="0" w:uiPriority="68" w:unhideWhenUsed="0"/>
+    <w:lsdException w:name="Medium Grid 3 Accent 5" w:semiHidden="0" w:uiPriority="69" w:unhideWhenUsed="0"/>
+    <w:lsdException w:name="Dark List Accent 5" w:semiHidden="0" w:uiPriority="70" w:unhideWhenUsed="0"/>
+    <w:lsdException w:name="Colorful Shading Accent 5" w:semiHidden="0" w:uiPriority="71" w:unhideWhenUsed="0"/>
+    <w:lsdException w:name="Colorful List Accent 5" w:semiHidden="0" w:uiPriority="72" w:unhideWhenUsed="0"/>
+    <w:lsdException w:name="Colorful Grid Accent 5" w:semiHidden="0" w:uiPriority="73" w:unhideWhenUsed="0"/>
+    <w:lsdException w:name="Light Shading Accent 6" w:semiHidden="0" w:uiPriority="60" w:unhideWhenUsed="0"/>
+    <w:lsdException w:name="Light List Accent 6" w:semiHidden="0" w:uiPriority="61" w:unhideWhenUsed="0"/>
+    <w:lsdException w:name="Light Grid Accent 6" w:semiHidden="0" w:uiPriority="62" w:unhideWhenUsed="0"/>
+    <w:lsdException w:name="Medium Shading 1 Accent 6" w:semiHidden="0" w:uiPriority="63" w:unhideWhenUsed="0"/>
+    <w:lsdException w:name="Medium Shading 2 Accent 6" w:semiHidden="0" w:uiPriority="64" w:unhideWhenUsed="0"/>
+    <w:lsdException w:name="Medium List 1 Accent 6" w:semiHidden="0" w:uiPriority="65" w:unhideWhenUsed="0"/>
+    <w:lsdException w:name="Medium List 2 Accent 6" w:semiHidden="0" w:uiPriority="66" w:unhideWhenUsed="0"/>
+    <w:lsdException w:name="Medium Grid 1 Accent 6" w:semiHidden="0" w:uiPriority="67" w:unhideWhenUsed="0"/>
+    <w:lsdException w:name="Medium Grid 2 Accent 6" w:semiHidden="0" w:uiPriority="68" w:unhideWhenUsed="0"/>
+    <w:lsdException w:name="Medium Grid 3 Accent 6" w:semiHidden="0" w:uiPriority="69" w:unhideWhenUsed="0"/>
+    <w:lsdException w:name="Dark List Accent 6" w:semiHidden="0" w:uiPriority="70" w:unhideWhenUsed="0"/>
+    <w:lsdException w:name="Colorful Shading Accent 6" w:semiHidden="0" w:uiPriority="71" w:unhideWhenUsed="0"/>
+    <w:lsdException w:name="Colorful List Accent 6" w:semiHidden="0" w:uiPriority="72" w:unhideWhenUsed="0"/>
+    <w:lsdException w:name="Colorful Grid Accent 6" w:semiHidden="0" w:uiPriority="73" w:unhideWhenUsed="0"/>
+    <w:lsdException w:name="Subtle Emphasis" w:semiHidden="0" w:uiPriority="19" w:unhideWhenUsed="0" w:qFormat="1"/>
+    <w:lsdException w:name="Intense Emphasis" w:semiHidden="0" w:uiPriority="21" w:unhideWhenUsed="0" w:qFormat="1"/>
+    <w:lsdException w:name="Subtle Reference" w:semiHidden="0" w:uiPriority="31" w:unhideWhenUsed="0" w:qFormat="1"/>
+    <w:lsdException w:name="Intense Reference" w:semiHidden="0" w:uiPriority="32" w:unhideWhenUsed="0" w:qFormat="1"/>
+    <w:lsdException w:name="Book Title" w:semiHidden="0" w:uiPriority="33" w:unhideWhenUsed="0" w:qFormat="1"/>
+    <w:lsdException w:name="Bibliography" w:uiPriority="37"/>
+    <w:lsdException w:name="TOC Heading" w:uiPriority="39" w:qFormat="1"/>
+  </w:latentStyles>
+  <w:style w:type="paragraph" w:default="1" w:styleId="a">
+    <w:name w:val="Normal"/>
+    <w:qFormat/>
+  </w:style>
+  <w:style w:type="character" w:default="1" w:styleId="a0">
+    <w:name w:val="Default Paragraph Font"/>
+    <w:uiPriority w:val="1"/>
+    <w:semiHidden/>
+    <w:unhideWhenUsed/>
+  </w:style>
+  <w:style w:type="table" w:default="1" w:styleId="a1">
+    <w:name w:val="Normal Table"/>
+    <w:uiPriority w:val="99"/>
+    <w:semiHidden/>
+    <w:unhideWhenUsed/>
+    <w:tblPr>
+      <w:tblInd w:w="0" w:type="dxa"/>
+      <w:tblCellMar>
+        <w:top w:w="0" w:type="dxa"/>
+        <w:left w:w="108" w:type="dxa"/>
+        <w:bottom w:w="0" w:type="dxa"/>
+        <w:right w:w="108" w:type="dxa"/>
+      </w:tblCellMar>
+    </w:tblPr>
+  </w:style>
+  <w:style w:type="numbering" w:default="1" w:styleId="a2">
+    <w:name w:val="No List"/>
+    <w:uiPriority w:val="99"/>
+    <w:semiHidden/>
+    <w:unhideWhenUsed/>
+  </w:style>
+  <w:style w:type="paragraph" w:styleId="a3">
+    <w:name w:val="List Paragraph"/>
+    <w:basedOn w:val="a"/>
+    <w:uiPriority w:val="34"/>
+    <w:qFormat/>
+    <w:rsid w:val="0035343C"/>
+    <w:pPr>
+      <w:ind w:left="720"/>
+      <w:contextualSpacing/>
+    </w:pPr>
+  </w:style>
+</w:styles>
+</file>
+
+<file path=word/stylesWithEffects.xml><?xml version="1.0" encoding="utf-8"?>
+<w:styles xmlns:wpc="http://schemas.microsoft.com/office/word/2010/wordprocessingCanvas" xmlns:mc="http://schemas.openxmlformats.org/markup-compatibility/2006" xmlns:o="urn:schemas-microsoft-com:office:office" xmlns:r="http://schemas.openxmlformats.org/officeDocument/2006/relationships" xmlns:m="http://schemas.openxmlformats.org/officeDocument/2006/math" xmlns:v="urn:schemas-microsoft-com:vml" xmlns:wp14="http://schemas.microsoft.com/office/word/2010/wordprocessingDrawing" xmlns:wp="http://schemas.openxmlformats.org/drawingml/2006/wordprocessingDrawing" xmlns:w10="urn:schemas-microsoft-com:office:word" xmlns:w="http://schemas.openxmlformats.org/wordprocessingml/2006/main" xmlns:w14="http://schemas.microsoft.com/office/word/2010/wordml" xmlns:wpg="http://schemas.microsoft.com/office/word/2010/wordprocessingGroup" xmlns:wpi="http://schemas.microsoft.com/office/word/2010/wordprocessingInk" xmlns:wne="http://schemas.microsoft.com/office/word/2006/wordml" xmlns:wps="http://schemas.microsoft.com/office/word/2010/wordprocessingShape" mc:Ignorable="w14 wp14">
+  <w:docDefaults>
+    <w:rPrDefault>
+      <w:rPr>
+        <w:rFonts w:asciiTheme="minorHAnsi" w:eastAsiaTheme="minorHAnsi" w:hAnsiTheme="minorHAnsi" w:cstheme="minorBidi"/>
+        <w:sz w:val="22"/>
+        <w:szCs w:val="22"/>
+        <w:lang w:val="uk-UA" w:eastAsia="en-US" w:bidi="ar-SA"/>
+      </w:rPr>
+    </w:rPrDefault>
+    <w:pPrDefault>
+      <w:pPr>
+        <w:spacing w:after="200" w:line="276" w:lineRule="auto"/>
+      </w:pPr>
+    </w:pPrDefault>
+  </w:docDefaults>
+  <w:latentStyles w:defLockedState="0" w:defUIPriority="99" w:defSemiHidden="1" w:defUnhideWhenUsed="1" w:defQFormat="0" w:count="267">
+    <w:lsdException w:name="Normal" w:semiHidden="0" w:uiPriority="0" w:unhideWhenUsed="0" w:qFormat="1"/>
+    <w:lsdException w:name="heading 1" w:semiHidden="0" w:uiPriority="9" w:unhideWhenUsed="0" w:qFormat="1"/>
+    <w:lsdException w:name="heading 2" w:uiPriority="9" w:qFormat="1"/>
+    <w:lsdException w:name="heading 3" w:uiPriority="9" w:qFormat="1"/>
+    <w:lsdException w:name="heading 4" w:uiPriority="9" w:qFormat="1"/>
+    <w:lsdException w:name="heading 5" w:uiPriority="9" w:qFormat="1"/>
+    <w:lsdException w:name="heading 6" w:uiPriority="9" w:qFormat="1"/>
+    <w:lsdException w:name="heading 7" w:uiPriority="9" w:qFormat="1"/>
+    <w:lsdException w:name="heading 8" w:uiPriority="9" w:qFormat="1"/>
+    <w:lsdException w:name="heading 9" w:uiPriority="9" w:qFormat="1"/>
+    <w:lsdException w:name="toc 1" w:uiPriority="39"/>
+    <w:lsdException w:name="toc 2" w:uiPriority="39"/>
+    <w:lsdException w:name="toc 3" w:uiPriority="39"/>
+    <w:lsdException w:name="toc 4" w:uiPriority="39"/>
+    <w:lsdException w:name="toc 5" w:uiPriority="39"/>
+    <w:lsdException w:name="toc 6" w:uiPriority="39"/>
+    <w:lsdException w:name="toc 7" w:uiPriority="39"/>
+    <w:lsdException w:name="toc 8" w:uiPriority="39"/>
+    <w:lsdException w:name="toc 9" w:uiPriority="39"/>
+    <w:lsdException w:name="caption" w:uiPriority="35" w:qFormat="1"/>
+    <w:lsdException w:name="Title" w:semiHidden="0" w:uiPriority="10" w:unhideWhenUsed="0" w:qFormat="1"/>
+    <w:lsdException w:name="Default Paragraph Font" w:uiPriority="1"/>
+    <w:lsdException w:name="Subtitle" w:semiHidden="0" w:uiPriority="11" w:unhideWhenUsed="0" w:qFormat="1"/>
+    <w:lsdException w:name="Strong" w:semiHidden="0" w:uiPriority="22" w:unhideWhenUsed="0" w:qFormat="1"/>
+    <w:lsdException w:name="Emphasis" w:semiHidden="0" w:uiPriority="20" w:unhideWhenUsed="0" w:qFormat="1"/>
+    <w:lsdException w:name="Table Grid" w:semiHidden="0" w:uiPriority="59" w:unhideWhenUsed="0"/>
+    <w:lsdException w:name="Placeholder Text" w:unhideWhenUsed="0"/>
+    <w:lsdException w:name="No Spacing" w:semiHidden="0" w:uiPriority="1" w:unhideWhenUsed="0" w:qFormat="1"/>
+    <w:lsdException w:name="Light Shading" w:semiHidden="0" w:uiPriority="60" w:unhideWhenUsed="0"/>
+    <w:lsdException w:name="Light List" w:semiHidden="0" w:uiPriority="61" w:unhideWhenUsed="0"/>
+    <w:lsdException w:name="Light Grid" w:semiHidden="0" w:uiPriority="62" w:unhideWhenUsed="0"/>
+    <w:lsdException w:name="Medium Shading 1" w:semiHidden="0" w:uiPriority="63" w:unhideWhenUsed="0"/>
+    <w:lsdException w:name="Medium Shading 2" w:semiHidden="0" w:uiPriority="64" w:unhideWhenUsed="0"/>
+    <w:lsdException w:name="Medium List 1" w:semiHidden="0" w:uiPriority="65" w:unhideWhenUsed="0"/>
+    <w:lsdException w:name="Medium List 2" w:semiHidden="0" w:uiPriority="66" w:unhideWhenUsed="0"/>
+    <w:lsdException w:name="Medium Grid 1" w:semiHidden="0" w:uiPriority="67" w:unhideWhenUsed="0"/>
+    <w:lsdException w:name="Medium Grid 2" w:semiHidden="0" w:uiPriority="68" w:unhideWhenUsed="0"/>
+    <w:lsdException w:name="Medium Grid 3" w:semiHidden="0" w:uiPriority="69" w:unhideWhenUsed="0"/>
+    <w:lsdException w:name="Dark List" w:semiHidden="0" w:uiPriority="70" w:unhideWhenUsed="0"/>
+    <w:lsdException w:name="Colorful Shading" w:semiHidden="0" w:uiPriority="71" w:unhideWhenUsed="0"/>
+    <w:lsdException w:name="Colorful List" w:semiHidden="0" w:uiPriority="72" w:unhideWhenUsed="0"/>
+    <w:lsdException w:name="Colorful Grid" w:semiHidden="0" w:uiPriority="73" w:unhideWhenUsed="0"/>
+    <w:lsdException w:name="Light Shading Accent 1" w:semiHidden="0" w:uiPriority="60" w:unhideWhenUsed="0"/>
+    <w:lsdException w:name="Light List Accent 1" w:semiHidden="0" w:uiPriority="61" w:unhideWhenUsed="0"/>
+    <w:lsdException w:name="Light Grid Accent 1" w:semiHidden="0" w:uiPriority="62" w:unhideWhenUsed="0"/>
+    <w:lsdException w:name="Medium Shading 1 Accent 1" w:semiHidden="0" w:uiPriority="63" w:unhideWhenUsed="0"/>
+    <w:lsdException w:name="Medium Shading 2 Accent 1" w:semiHidden="0" w:uiPriority="64" w:unhideWhenUsed="0"/>
+    <w:lsdException w:name="Medium List 1 Accent 1" w:semiHidden="0" w:uiPriority="65" w:unhideWhenUsed="0"/>
+    <w:lsdException w:name="Revision" w:unhideWhenUsed="0"/>
+    <w:lsdException w:name="List Paragraph" w:semiHidden="0" w:uiPriority="34" w:unhideWhenUsed="0" w:qFormat="1"/>
+    <w:lsdException w:name="Quote" w:semiHidden="0" w:uiPriority="29" w:unhideWhenUsed="0" w:qFormat="1"/>
+    <w:lsdException w:name="Intense Quote" w:semiHidden="0" w:uiPriority="30" w:unhideWhenUsed="0" w:qFormat="1"/>
+    <w:lsdException w:name="Medium List 2 Accent 1" w:semiHidden="0" w:uiPriority="66" w:unhideWhenUsed="0"/>
+    <w:lsdException w:name="Medium Grid 1 Accent 1" w:semiHidden="0" w:uiPriority="67" w:unhideWhenUsed="0"/>
+    <w:lsdException w:name="Medium Grid 2 Accent 1" w:semiHidden="0" w:uiPriority="68" w:unhideWhenUsed="0"/>
+    <w:lsdException w:name="Medium Grid 3 Accent 1" w:semiHidden="0" w:uiPriority="69" w:unhideWhenUsed="0"/>
+    <w:lsdException w:name="Dark List Accent 1" w:semiHidden="0" w:uiPriority="70" w:unhideWhenUsed="0"/>
+    <w:lsdException w:name="Colorful Shading Accent 1" w:semiHidden="0" w:uiPriority="71" w:unhideWhenUsed="0"/>
+    <w:lsdException w:name="Colorful List Accent 1" w:semiHidden="0" w:uiPriority="72" w:unhideWhenUsed="0"/>
+    <w:lsdException w:name="Colorful Grid Accent 1" w:semiHidden="0" w:uiPriority="73" w:unhideWhenUsed="0"/>
+    <w:lsdException w:name="Light Shading Accent 2" w:semiHidden="0" w:uiPriority="60" w:unhideWhenUsed="0"/>
+    <w:lsdException w:name="Light List Accent 2" w:semiHidden="0" w:uiPriority="61" w:unhideWhenUsed="0"/>
+    <w:lsdException w:name="Light Grid Accent 2" w:semiHidden="0" w:uiPriority="62" w:unhideWhenUsed="0"/>
+    <w:lsdException w:name="Medium Shading 1 Accent 2" w:semiHidden="0" w:uiPriority="63" w:unhideWhenUsed="0"/>
+    <w:lsdException w:name="Medium Shading 2 Accent 2" w:semiHidden="0" w:uiPriority="64" w:unhideWhenUsed="0"/>
+    <w:lsdException w:name="Medium List 1 Accent 2" w:semiHidden="0" w:uiPriority="65" w:unhideWhenUsed="0"/>
+    <w:lsdException w:name="Medium List 2 Accent 2" w:semiHidden="0" w:uiPriority="66" w:unhideWhenUsed="0"/>
+    <w:lsdException w:name="Medium Grid 1 Accent 2" w:semiHidden="0" w:uiPriority="67" w:unhideWhenUsed="0"/>
+    <w:lsdException w:name="Medium Grid 2 Accent 2" w:semiHidden="0" w:uiPriority="68" w:unhideWhenUsed="0"/>
+    <w:lsdException w:name="Medium Grid 3 Accent 2" w:semiHidden="0" w:uiPriority="69" w:unhideWhenUsed="0"/>
+    <w:lsdException w:name="Dark List Accent 2" w:semiHidden="0" w:uiPriority="70" w:unhideWhenUsed="0"/>
+    <w:lsdException w:name="Colorful Shading Accent 2" w:semiHidden="0" w:uiPriority="71" w:unhideWhenUsed="0"/>
+    <w:lsdException w:name="Colorful List Accent 2" w:semiHidden="0" w:uiPriority="72" w:unhideWhenUsed="0"/>
+    <w:lsdException w:name="Colorful Grid Accent 2" w:semiHidden="0" w:uiPriority="73" w:unhideWhenUsed="0"/>
+    <w:lsdException w:name="Light Shading Accent 3" w:semiHidden="0" w:uiPriority="60" w:unhideWhenUsed="0"/>
+    <w:lsdException w:name="Light List Accent 3" w:semiHidden="0" w:uiPriority="61" w:unhideWhenUsed="0"/>
+    <w:lsdException w:name="Light Grid Accent 3" w:semiHidden="0" w:uiPriority="62" w:unhideWhenUsed="0"/>
+    <w:lsdException w:name="Medium Shading 1 Accent 3" w:semiHidden="0" w:uiPriority="63" w:unhideWhenUsed="0"/>
+    <w:lsdException w:name="Medium Shading 2 Accent 3" w:semiHidden="0" w:uiPriority="64" w:unhideWhenUsed="0"/>
+    <w:lsdException w:name="Medium List 1 Accent 3" w:semiHidden="0" w:uiPriority="65" w:unhideWhenUsed="0"/>
+    <w:lsdException w:name="Medium List 2 Accent 3" w:semiHidden="0" w:uiPriority="66" w:unhideWhenUsed="0"/>
+    <w:lsdException w:name="Medium Grid 1 Accent 3" w:semiHidden="0" w:uiPriority="67" w:unhideWhenUsed="0"/>
+    <w:lsdException w:name="Medium Grid 2 Accent 3" w:semiHidden="0" w:uiPriority="68" w:unhideWhenUsed="0"/>
+    <w:lsdException w:name="Medium Grid 3 Accent 3" w:semiHidden="0" w:uiPriority="69" w:unhideWhenUsed="0"/>
+    <w:lsdException w:name="Dark List Accent 3" w:semiHidden="0" w:uiPriority="70" w:unhideWhenUsed="0"/>
+    <w:lsdException w:name="Colorful Shading Accent 3" w:semiHidden="0" w:uiPriority="71" w:unhideWhenUsed="0"/>
+    <w:lsdException w:name="Colorful List Accent 3" w:semiHidden="0" w:uiPriority="72" w:unhideWhenUsed="0"/>
+    <w:lsdException w:name="Colorful Grid Accent 3" w:semiHidden="0" w:uiPriority="73" w:unhideWhenUsed="0"/>
+    <w:lsdException w:name="Light Shading Accent 4" w:semiHidden="0" w:uiPriority="60" w:unhideWhenUsed="0"/>
+    <w:lsdException w:name="Light List Accent 4" w:semiHidden="0" w:uiPriority="61" w:unhideWhenUsed="0"/>
+    <w:lsdException w:name="Light Grid Accent 4" w:semiHidden="0" w:uiPriority="62" w:unhideWhenUsed="0"/>
+    <w:lsdException w:name="Medium Shading 1 Accent 4" w:semiHidden="0" w:uiPriority="63" w:unhideWhenUsed="0"/>
+    <w:lsdException w:name="Medium Shading 2 Accent 4" w:semiHidden="0" w:uiPriority="64" w:unhideWhenUsed="0"/>
+    <w:lsdException w:name="Medium List 1 Accent 4" w:semiHidden="0" w:uiPriority="65" w:unhideWhenUsed="0"/>
+    <w:lsdException w:name="Medium List 2 Accent 4" w:semiHidden="0" w:uiPriority="66" w:unhideWhenUsed="0"/>
+    <w:lsdException w:name="Medium Grid 1 Accent 4" w:semiHidden="0" w:uiPriority="67" w:unhideWhenUsed="0"/>
+    <w:lsdException w:name="Medium Grid 2 Accent 4" w:semiHidden="0" w:uiPriority="68" w:unhideWhenUsed="0"/>
+    <w:lsdException w:name="Medium Grid 3 Accent 4" w:semiHidden="0" w:uiPriority="69" w:unhideWhenUsed="0"/>
+    <w:lsdException w:name="Dark List Accent 4" w:semiHidden="0" w:uiPriority="70" w:unhideWhenUsed="0"/>
+    <w:lsdException w:name="Colorful Shading Accent 4" w:semiHidden="0" w:uiPriority="71" w:unhideWhenUsed="0"/>
+    <w:lsdException w:name="Colorful List Accent 4" w:semiHidden="0" w:uiPriority="72" w:unhideWhenUsed="0"/>
+    <w:lsdException w:name="Colorful Grid Accent 4" w:semiHidden="0" w:uiPriority="73" w:unhideWhenUsed="0"/>
+    <w:lsdException w:name="Light Shading Accent 5" w:semiHidden="0" w:uiPriority="60" w:unhideWhenUsed="0"/>
+    <w:lsdException w:name="Light List Accent 5" w:semiHidden="0" w:uiPriority="61" w:unhideWhenUsed="0"/>
+    <w:lsdException w:name="Light Grid Accent 5" w:semiHidden="0" w:uiPriority="62" w:unhideWhenUsed="0"/>
+    <w:lsdException w:name="Medium Shading 1 Accent 5" w:semiHidden="0" w:uiPriority="63" w:unhideWhenUsed="0"/>
+    <w:lsdException w:name="Medium Shading 2 Accent 5" w:semiHidden="0" w:uiPriority="64" w:unhideWhenUsed="0"/>
+    <w:lsdException w:name="Medium List 1 Accent 5" w:semiHidden="0" w:uiPriority="65" w:unhideWhenUsed="0"/>
+    <w:lsdException w:name="Medium List 2 Accent 5" w:semiHidden="0" w:uiPriority="66" w:unhideWhenUsed="0"/>
+    <w:lsdException w:name="Medium Grid 1 Accent 5" w:semiHidden="0" w:uiPriority="67" w:unhideWhenUsed="0"/>
+    <w:lsdException w:name="Medium Grid 2 Accent 5" w:semiHidden="0" w:uiPriority="68" w:unhideWhenUsed="0"/>
+    <w:lsdException w:name="Medium Grid 3 Accent 5" w:semiHidden="0" w:uiPriority="69" w:unhideWhenUsed="0"/>
+    <w:lsdException w:name="Dark List Accent 5" w:semiHidden="0" w:uiPriority="70" w:unhideWhenUsed="0"/>
+    <w:lsdException w:name="Colorful Shading Accent 5" w:semiHidden="0" w:uiPriority="71" w:unhideWhenUsed="0"/>
+    <w:lsdException w:name="Colorful List Accent 5" w:semiHidden="0" w:uiPriority="72" w:unhideWhenUsed="0"/>
+    <w:lsdException w:name="Colorful Grid Accent 5" w:semiHidden="0" w:uiPriority="73" w:unhideWhenUsed="0"/>
+    <w:lsdException w:name="Light Shading Accent 6" w:semiHidden="0" w:uiPriority="60" w:unhideWhenUsed="0"/>
+    <w:lsdException w:name="Light List Accent 6" w:semiHidden="0" w:uiPriority="61" w:unhideWhenUsed="0"/>
+    <w:lsdException w:name="Light Grid Accent 6" w:semiHidden="0" w:uiPriority="62" w:unhideWhenUsed="0"/>
+    <w:lsdException w:name="Medium Shading 1 Accent 6" w:semiHidden="0" w:uiPriority="63" w:unhideWhenUsed="0"/>
+    <w:lsdException w:name="Medium Shading 2 Accent 6" w:semiHidden="0" w:uiPriority="64" w:unhideWhenUsed="0"/>
+    <w:lsdException w:name="Medium List 1 Accent 6" w:semiHidden="0" w:uiPriority="65" w:unhideWhenUsed="0"/>
+    <w:lsdException w:name="Medium List 2 Accent 6" w:semiHidden="0" w:uiPriority="66" w:unhideWhenUsed="0"/>
+    <w:lsdException w:name="Medium Grid 1 Accent 6" w:semiHidden="0" w:uiPriority="67" w:unhideWhenUsed="0"/>
+    <w:lsdException w:name="Medium Grid 2 Accent 6" w:semiHidden="0" w:uiPriority="68" w:unhideWhenUsed="0"/>
+    <w:lsdException w:name="Medium Grid 3 Accent 6" w:semiHidden="0" w:uiPriority="69" w:unhideWhenUsed="0"/>
+    <w:lsdException w:name="Dark List Accent 6" w:semiHidden="0" w:uiPriority="70" w:unhideWhenUsed="0"/>
+    <w:lsdException w:name="Colorful Shading Accent 6" w:semiHidden="0" w:uiPriority="71" w:unhideWhenUsed="0"/>
+    <w:lsdException w:name="Colorful List Accent 6" w:semiHidden="0" w:uiPriority="72" w:unhideWhenUsed="0"/>
+    <w:lsdException w:name="Colorful Grid Accent 6" w:semiHidden="0" w:uiPriority="73" w:unhideWhenUsed="0"/>
+    <w:lsdException w:name="Subtle Emphasis" w:semiHidden="0" w:uiPriority="19" w:unhideWhenUsed="0" w:qFormat="1"/>
+    <w:lsdException w:name="Intense Emphasis" w:semiHidden="0" w:uiPriority="21" w:unhideWhenUsed="0" w:qFormat="1"/>
+    <w:lsdException w:name="Subtle Reference" w:semiHidden="0" w:uiPriority="31" w:unhideWhenUsed="0" w:qFormat="1"/>
+    <w:lsdException w:name="Intense Reference" w:semiHidden="0" w:uiPriority="32" w:unhideWhenUsed="0" w:qFormat="1"/>
+    <w:lsdException w:name="Book Title" w:semiHidden="0" w:uiPriority="33" w:unhideWhenUsed="0" w:qFormat="1"/>
+    <w:lsdException w:name="Bibliography" w:uiPriority="37"/>
+    <w:lsdException w:name="TOC Heading" w:uiPriority="39" w:qFormat="1"/>
   </w:latentStyles>
   <w:style w:type="paragraph" w:default="1" w:styleId="a">
     <w:name w:val="Normal"/>

</xml_diff>